<commit_message>
Ajustes no sprint back log
</commit_message>
<xml_diff>
--- a/docs/sprint_backlog_1.docx
+++ b/docs/sprint_backlog_1.docx
@@ -1,6 +1,6 @@
 
 <file path=word/document.xml><?xml version="1.0" encoding="utf-8"?>
-<w:document xmlns:ve="http://schemas.openxmlformats.org/markup-compatibility/2006" xmlns:o="urn:schemas-microsoft-com:office:office" xmlns:r="http://schemas.openxmlformats.org/officeDocument/2006/relationships" xmlns:m="http://schemas.openxmlformats.org/officeDocument/2006/math" xmlns:v="urn:schemas-microsoft-com:vml" xmlns:wp="http://schemas.openxmlformats.org/drawingml/2006/wordprocessingDrawing" xmlns:w10="urn:schemas-microsoft-com:office:word" xmlns:w="http://schemas.openxmlformats.org/wordprocessingml/2006/main" xmlns:wne="http://schemas.microsoft.com/office/word/2006/wordml">
+<w:document xmlns:wpc="http://schemas.microsoft.com/office/word/2010/wordprocessingCanvas" xmlns:mo="http://schemas.microsoft.com/office/mac/office/2008/main" xmlns:mc="http://schemas.openxmlformats.org/markup-compatibility/2006" xmlns:mv="urn:schemas-microsoft-com:mac:vml" xmlns:o="urn:schemas-microsoft-com:office:office" xmlns:r="http://schemas.openxmlformats.org/officeDocument/2006/relationships" xmlns:m="http://schemas.openxmlformats.org/officeDocument/2006/math" xmlns:v="urn:schemas-microsoft-com:vml" xmlns:wp14="http://schemas.microsoft.com/office/word/2010/wordprocessingDrawing" xmlns:wp="http://schemas.openxmlformats.org/drawingml/2006/wordprocessingDrawing" xmlns:w10="urn:schemas-microsoft-com:office:word" xmlns:w="http://schemas.openxmlformats.org/wordprocessingml/2006/main" xmlns:w14="http://schemas.microsoft.com/office/word/2010/wordml" xmlns:wpg="http://schemas.microsoft.com/office/word/2010/wordprocessingGroup" xmlns:wpi="http://schemas.microsoft.com/office/word/2010/wordprocessingInk" xmlns:wne="http://schemas.microsoft.com/office/word/2006/wordml" xmlns:wps="http://schemas.microsoft.com/office/word/2010/wordprocessingShape" mc:Ignorable="w14 wp14">
   <w:background w:color="FFFFFF"/>
   <w:body>
     <w:p>
@@ -15,41 +15,21 @@
         <w:ind w:right="-540"/>
         <w:jc w:val="center"/>
       </w:pPr>
-      <w:proofErr w:type="spellStart"/>
       <w:r>
         <w:rPr>
           <w:rFonts w:ascii="Arial Black" w:eastAsia="Arial Black" w:hAnsi="Arial Black" w:cs="Arial Black"/>
           <w:sz w:val="96"/>
           <w:szCs w:val="96"/>
         </w:rPr>
-        <w:t>Sprint</w:t>
+        <w:t xml:space="preserve">Sprint </w:t>
       </w:r>
-      <w:proofErr w:type="spellEnd"/>
       <w:r>
         <w:rPr>
           <w:rFonts w:ascii="Arial Black" w:eastAsia="Arial Black" w:hAnsi="Arial Black" w:cs="Arial Black"/>
           <w:sz w:val="96"/>
           <w:szCs w:val="96"/>
         </w:rPr>
-        <w:t xml:space="preserve"> </w:t>
-      </w:r>
-      <w:proofErr w:type="spellStart"/>
-      <w:r>
-        <w:rPr>
-          <w:rFonts w:ascii="Arial Black" w:eastAsia="Arial Black" w:hAnsi="Arial Black" w:cs="Arial Black"/>
-          <w:sz w:val="96"/>
-          <w:szCs w:val="96"/>
-        </w:rPr>
-        <w:t>Backlog</w:t>
-      </w:r>
-      <w:proofErr w:type="spellEnd"/>
-      <w:r>
-        <w:rPr>
-          <w:rFonts w:ascii="Arial Black" w:eastAsia="Arial Black" w:hAnsi="Arial Black" w:cs="Arial Black"/>
-          <w:sz w:val="96"/>
-          <w:szCs w:val="96"/>
-        </w:rPr>
-        <w:t xml:space="preserve"> </w:t>
+        <w:t xml:space="preserve">Backlog </w:t>
       </w:r>
       <w:r>
         <w:rPr>
@@ -166,27 +146,7 @@
           <w:sz w:val="28"/>
           <w:szCs w:val="28"/>
         </w:rPr>
-        <w:t xml:space="preserve">Listas das Funcionalidades Desenvolvidas na </w:t>
-      </w:r>
-      <w:proofErr w:type="spellStart"/>
-      <w:r>
-        <w:rPr>
-          <w:rFonts w:ascii="Arial" w:eastAsia="Arial" w:hAnsi="Arial" w:cs="Arial"/>
-          <w:b/>
-          <w:sz w:val="28"/>
-          <w:szCs w:val="28"/>
-        </w:rPr>
-        <w:t>Sprint</w:t>
-      </w:r>
-      <w:proofErr w:type="spellEnd"/>
-      <w:r>
-        <w:rPr>
-          <w:rFonts w:ascii="Arial" w:eastAsia="Arial" w:hAnsi="Arial" w:cs="Arial"/>
-          <w:b/>
-          <w:sz w:val="28"/>
-          <w:szCs w:val="28"/>
-        </w:rPr>
-        <w:t xml:space="preserve"> 1</w:t>
+        <w:t>Listas das Funcionalidades Desenvolvidas na Sprint 1</w:t>
       </w:r>
     </w:p>
     <w:p>
@@ -215,7 +175,7 @@
           <w:insideV w:val="single" w:sz="4" w:space="0" w:color="000000"/>
         </w:tblBorders>
         <w:tblLayout w:type="fixed"/>
-        <w:tblLook w:val="0400"/>
+        <w:tblLook w:val="0400" w:firstRow="0" w:lastRow="0" w:firstColumn="0" w:lastColumn="0" w:noHBand="0" w:noVBand="1"/>
       </w:tblPr>
       <w:tblGrid>
         <w:gridCol w:w="4866"/>
@@ -528,41 +488,13 @@
                 <w:szCs w:val="18"/>
               </w:rPr>
             </w:pPr>
-            <w:proofErr w:type="spellStart"/>
-            <w:r>
-              <w:rPr>
-                <w:rFonts w:ascii="Arial" w:hAnsi="Arial" w:cs="Arial"/>
-                <w:sz w:val="18"/>
-                <w:szCs w:val="18"/>
-              </w:rPr>
-              <w:t>RF004</w:t>
-            </w:r>
-            <w:proofErr w:type="spellEnd"/>
-            <w:r>
-              <w:rPr>
-                <w:rFonts w:ascii="Arial" w:hAnsi="Arial" w:cs="Arial"/>
-                <w:sz w:val="18"/>
-                <w:szCs w:val="18"/>
-              </w:rPr>
-              <w:t xml:space="preserve"> - Selecionar as cláusulas e </w:t>
-            </w:r>
-            <w:proofErr w:type="spellStart"/>
-            <w:r>
-              <w:rPr>
-                <w:rFonts w:ascii="Arial" w:hAnsi="Arial" w:cs="Arial"/>
-                <w:sz w:val="18"/>
-                <w:szCs w:val="18"/>
-              </w:rPr>
-              <w:t>RF005</w:t>
-            </w:r>
-            <w:proofErr w:type="spellEnd"/>
-            <w:r>
-              <w:rPr>
-                <w:rFonts w:ascii="Arial" w:hAnsi="Arial" w:cs="Arial"/>
-                <w:sz w:val="18"/>
-                <w:szCs w:val="18"/>
-              </w:rPr>
-              <w:t xml:space="preserve"> - Incluir cláusulas na cotação</w:t>
+            <w:r>
+              <w:rPr>
+                <w:rFonts w:ascii="Arial" w:hAnsi="Arial" w:cs="Arial"/>
+                <w:sz w:val="18"/>
+                <w:szCs w:val="18"/>
+              </w:rPr>
+              <w:t>RF004 - Selecionar as cláusulas e RF005 - Incluir cláusulas na cotação</w:t>
             </w:r>
           </w:p>
         </w:tc>
@@ -646,7 +578,7 @@
                 <w:sz w:val="18"/>
                 <w:szCs w:val="18"/>
               </w:rPr>
-              <w:t>0</w:t>
+              <w:t>2</w:t>
             </w:r>
           </w:p>
         </w:tc>
@@ -674,23 +606,13 @@
                 <w:szCs w:val="18"/>
               </w:rPr>
             </w:pPr>
-            <w:proofErr w:type="spellStart"/>
-            <w:r>
-              <w:rPr>
-                <w:rFonts w:ascii="Arial" w:hAnsi="Arial" w:cs="Arial"/>
-                <w:sz w:val="18"/>
-                <w:szCs w:val="18"/>
-              </w:rPr>
-              <w:t>RF006</w:t>
-            </w:r>
-            <w:proofErr w:type="spellEnd"/>
-            <w:r>
-              <w:rPr>
-                <w:rFonts w:ascii="Arial" w:hAnsi="Arial" w:cs="Arial"/>
-                <w:sz w:val="18"/>
-                <w:szCs w:val="18"/>
-              </w:rPr>
-              <w:t xml:space="preserve"> - Indicar a classe de bônus</w:t>
+            <w:r>
+              <w:rPr>
+                <w:rFonts w:ascii="Arial" w:hAnsi="Arial" w:cs="Arial"/>
+                <w:sz w:val="18"/>
+                <w:szCs w:val="18"/>
+              </w:rPr>
+              <w:t>RF006 - Indicar a classe de bônus</w:t>
             </w:r>
           </w:p>
         </w:tc>
@@ -774,7 +696,7 @@
                 <w:sz w:val="18"/>
                 <w:szCs w:val="18"/>
               </w:rPr>
-              <w:t>0</w:t>
+              <w:t>1</w:t>
             </w:r>
           </w:p>
         </w:tc>
@@ -802,23 +724,13 @@
                 <w:szCs w:val="18"/>
               </w:rPr>
             </w:pPr>
-            <w:proofErr w:type="spellStart"/>
-            <w:r>
-              <w:rPr>
-                <w:rFonts w:ascii="Arial" w:hAnsi="Arial" w:cs="Arial"/>
-                <w:sz w:val="18"/>
-                <w:szCs w:val="18"/>
-              </w:rPr>
-              <w:t>RF011</w:t>
-            </w:r>
-            <w:proofErr w:type="spellEnd"/>
-            <w:r>
-              <w:rPr>
-                <w:rFonts w:ascii="Arial" w:hAnsi="Arial" w:cs="Arial"/>
-                <w:sz w:val="18"/>
-                <w:szCs w:val="18"/>
-              </w:rPr>
-              <w:t xml:space="preserve"> - Escolher franquia</w:t>
+            <w:r>
+              <w:rPr>
+                <w:rFonts w:ascii="Arial" w:hAnsi="Arial" w:cs="Arial"/>
+                <w:sz w:val="18"/>
+                <w:szCs w:val="18"/>
+              </w:rPr>
+              <w:t>RF011 - Escolher franquia</w:t>
             </w:r>
           </w:p>
         </w:tc>
@@ -888,21 +800,20 @@
           </w:tcPr>
           <w:p>
             <w:pPr>
-              <w:ind w:left="8"/>
-              <w:jc w:val="left"/>
-              <w:rPr>
-                <w:rFonts w:ascii="Arial" w:hAnsi="Arial" w:cs="Arial"/>
-                <w:sz w:val="18"/>
-                <w:szCs w:val="18"/>
-              </w:rPr>
-            </w:pPr>
-            <w:r>
-              <w:rPr>
-                <w:rFonts w:ascii="Arial" w:hAnsi="Arial" w:cs="Arial"/>
-                <w:sz w:val="18"/>
-                <w:szCs w:val="18"/>
-              </w:rPr>
-              <w:t>0</w:t>
+              <w:jc w:val="left"/>
+              <w:rPr>
+                <w:rFonts w:ascii="Arial" w:hAnsi="Arial" w:cs="Arial"/>
+                <w:sz w:val="18"/>
+                <w:szCs w:val="18"/>
+              </w:rPr>
+            </w:pPr>
+            <w:r>
+              <w:rPr>
+                <w:rFonts w:ascii="Arial" w:hAnsi="Arial" w:cs="Arial"/>
+                <w:sz w:val="18"/>
+                <w:szCs w:val="18"/>
+              </w:rPr>
+              <w:t>0,5</w:t>
             </w:r>
           </w:p>
         </w:tc>
@@ -936,18 +847,8 @@
                 <w:sz w:val="18"/>
                 <w:szCs w:val="18"/>
               </w:rPr>
-              <w:t>Validações </w:t>
-            </w:r>
-            <w:proofErr w:type="spellStart"/>
-            <w:r>
-              <w:rPr>
-                <w:rFonts w:ascii="Arial" w:hAnsi="Arial" w:cs="Arial"/>
-                <w:sz w:val="18"/>
-                <w:szCs w:val="18"/>
-              </w:rPr>
-              <w:t>UC002</w:t>
-            </w:r>
-            <w:proofErr w:type="spellEnd"/>
+              <w:t>Validações UC002</w:t>
+            </w:r>
           </w:p>
         </w:tc>
         <w:tc>
@@ -1031,6 +932,14 @@
                 <w:szCs w:val="18"/>
               </w:rPr>
               <w:t>0</w:t>
+            </w:r>
+            <w:r>
+              <w:rPr>
+                <w:rFonts w:ascii="Arial" w:hAnsi="Arial" w:cs="Arial"/>
+                <w:sz w:val="18"/>
+                <w:szCs w:val="18"/>
+              </w:rPr>
+              <w:t>,5</w:t>
             </w:r>
           </w:p>
         </w:tc>
@@ -1064,18 +973,8 @@
                 <w:sz w:val="18"/>
                 <w:szCs w:val="18"/>
               </w:rPr>
-              <w:t xml:space="preserve">Validações </w:t>
-            </w:r>
-            <w:proofErr w:type="spellStart"/>
-            <w:r>
-              <w:rPr>
-                <w:rFonts w:ascii="Arial" w:hAnsi="Arial" w:cs="Arial"/>
-                <w:sz w:val="18"/>
-                <w:szCs w:val="18"/>
-              </w:rPr>
-              <w:t>UC003</w:t>
-            </w:r>
-            <w:proofErr w:type="spellEnd"/>
+              <w:t>Validações UC003</w:t>
+            </w:r>
           </w:p>
         </w:tc>
         <w:tc>
@@ -1186,23 +1085,13 @@
                 <w:szCs w:val="18"/>
               </w:rPr>
             </w:pPr>
-            <w:proofErr w:type="spellStart"/>
-            <w:r>
-              <w:rPr>
-                <w:rFonts w:ascii="Arial" w:hAnsi="Arial" w:cs="Arial"/>
-                <w:sz w:val="18"/>
-                <w:szCs w:val="18"/>
-              </w:rPr>
-              <w:t>RF026</w:t>
-            </w:r>
-            <w:proofErr w:type="spellEnd"/>
-            <w:r>
-              <w:rPr>
-                <w:rFonts w:ascii="Arial" w:hAnsi="Arial" w:cs="Arial"/>
-                <w:sz w:val="18"/>
-                <w:szCs w:val="18"/>
-              </w:rPr>
-              <w:t xml:space="preserve"> - Informar os dados do endereço de localização</w:t>
+            <w:r>
+              <w:rPr>
+                <w:rFonts w:ascii="Arial" w:hAnsi="Arial" w:cs="Arial"/>
+                <w:sz w:val="18"/>
+                <w:szCs w:val="18"/>
+              </w:rPr>
+              <w:t>RF026 - Informar os dados do endereço de localização</w:t>
             </w:r>
           </w:p>
         </w:tc>
@@ -1320,18 +1209,8 @@
                 <w:sz w:val="18"/>
                 <w:szCs w:val="18"/>
               </w:rPr>
-              <w:t>Validações </w:t>
-            </w:r>
-            <w:proofErr w:type="spellStart"/>
-            <w:r>
-              <w:rPr>
-                <w:rFonts w:ascii="Arial" w:hAnsi="Arial" w:cs="Arial"/>
-                <w:sz w:val="18"/>
-                <w:szCs w:val="18"/>
-              </w:rPr>
-              <w:t>UC004</w:t>
-            </w:r>
-            <w:proofErr w:type="spellEnd"/>
+              <w:t>Validações UC004</w:t>
+            </w:r>
           </w:p>
         </w:tc>
         <w:tc>
@@ -1566,18 +1445,8 @@
                 <w:sz w:val="18"/>
                 <w:szCs w:val="18"/>
               </w:rPr>
-              <w:t>Validações </w:t>
-            </w:r>
-            <w:proofErr w:type="spellStart"/>
-            <w:r>
-              <w:rPr>
-                <w:rFonts w:ascii="Arial" w:hAnsi="Arial" w:cs="Arial"/>
-                <w:sz w:val="18"/>
-                <w:szCs w:val="18"/>
-              </w:rPr>
-              <w:t>UC005</w:t>
-            </w:r>
-            <w:proofErr w:type="spellEnd"/>
+              <w:t>Validações UC005</w:t>
+            </w:r>
           </w:p>
         </w:tc>
         <w:tc>
@@ -1688,23 +1557,13 @@
                 <w:szCs w:val="18"/>
               </w:rPr>
             </w:pPr>
-            <w:proofErr w:type="spellStart"/>
-            <w:r>
-              <w:rPr>
-                <w:rFonts w:ascii="Arial" w:hAnsi="Arial" w:cs="Arial"/>
-                <w:sz w:val="18"/>
-                <w:szCs w:val="18"/>
-              </w:rPr>
-              <w:t>RF003</w:t>
-            </w:r>
-            <w:proofErr w:type="spellEnd"/>
-            <w:r>
-              <w:rPr>
-                <w:rFonts w:ascii="Arial" w:hAnsi="Arial" w:cs="Arial"/>
-                <w:sz w:val="18"/>
-                <w:szCs w:val="18"/>
-              </w:rPr>
-              <w:t xml:space="preserve"> - Adicionar condutores do veículo com os dados</w:t>
+            <w:r>
+              <w:rPr>
+                <w:rFonts w:ascii="Arial" w:hAnsi="Arial" w:cs="Arial"/>
+                <w:sz w:val="18"/>
+                <w:szCs w:val="18"/>
+              </w:rPr>
+              <w:t>RF003 - Adicionar condutores do veículo com os dados</w:t>
             </w:r>
           </w:p>
         </w:tc>
@@ -1822,18 +1681,8 @@
                 <w:sz w:val="18"/>
                 <w:szCs w:val="18"/>
               </w:rPr>
-              <w:t>Validações </w:t>
-            </w:r>
-            <w:proofErr w:type="spellStart"/>
-            <w:r>
-              <w:rPr>
-                <w:rFonts w:ascii="Arial" w:hAnsi="Arial" w:cs="Arial"/>
-                <w:sz w:val="18"/>
-                <w:szCs w:val="18"/>
-              </w:rPr>
-              <w:t>UC006</w:t>
-            </w:r>
-            <w:proofErr w:type="spellEnd"/>
+              <w:t>Validações UC006</w:t>
+            </w:r>
           </w:p>
         </w:tc>
         <w:tc>
@@ -1944,23 +1793,13 @@
                 <w:szCs w:val="18"/>
               </w:rPr>
             </w:pPr>
-            <w:proofErr w:type="spellStart"/>
-            <w:r>
-              <w:rPr>
-                <w:rFonts w:ascii="Arial" w:hAnsi="Arial" w:cs="Arial"/>
-                <w:sz w:val="18"/>
-                <w:szCs w:val="18"/>
-              </w:rPr>
-              <w:t>RN002</w:t>
-            </w:r>
-            <w:proofErr w:type="spellEnd"/>
-            <w:r>
-              <w:rPr>
-                <w:rFonts w:ascii="Arial" w:hAnsi="Arial" w:cs="Arial"/>
-                <w:sz w:val="18"/>
-                <w:szCs w:val="18"/>
-              </w:rPr>
-              <w:t xml:space="preserve"> - P/ cada ponto classe de bônus - 5% do valor do prêmio</w:t>
+            <w:r>
+              <w:rPr>
+                <w:rFonts w:ascii="Arial" w:hAnsi="Arial" w:cs="Arial"/>
+                <w:sz w:val="18"/>
+                <w:szCs w:val="18"/>
+              </w:rPr>
+              <w:t>RN002 - P/ cada ponto classe de bônus - 5% do valor do prêmio</w:t>
             </w:r>
           </w:p>
         </w:tc>
@@ -2072,34 +1911,14 @@
                 <w:szCs w:val="18"/>
               </w:rPr>
             </w:pPr>
-            <w:proofErr w:type="spellStart"/>
-            <w:r>
-              <w:rPr>
-                <w:rFonts w:ascii="Arial" w:hAnsi="Arial" w:cs="Arial"/>
-                <w:sz w:val="18"/>
-                <w:szCs w:val="18"/>
-              </w:rPr>
-              <w:t>RN005</w:t>
-            </w:r>
-            <w:proofErr w:type="spellEnd"/>
-            <w:r>
-              <w:rPr>
-                <w:rFonts w:ascii="Arial" w:hAnsi="Arial" w:cs="Arial"/>
-                <w:sz w:val="18"/>
-                <w:szCs w:val="18"/>
-              </w:rPr>
-              <w:t xml:space="preserve"> - Perfil do condutor = combinação(idade, sexo</w:t>
-            </w:r>
-            <w:proofErr w:type="gramStart"/>
-            <w:r>
-              <w:rPr>
-                <w:rFonts w:ascii="Arial" w:hAnsi="Arial" w:cs="Arial"/>
-                <w:sz w:val="18"/>
-                <w:szCs w:val="18"/>
-              </w:rPr>
-              <w:t>)</w:t>
-            </w:r>
-            <w:proofErr w:type="gramEnd"/>
+            <w:r>
+              <w:rPr>
+                <w:rFonts w:ascii="Arial" w:hAnsi="Arial" w:cs="Arial"/>
+                <w:sz w:val="18"/>
+                <w:szCs w:val="18"/>
+              </w:rPr>
+              <w:t>RN005 - Perfil do condutor = combinação(idade, sexo)</w:t>
+            </w:r>
           </w:p>
         </w:tc>
         <w:tc>
@@ -2210,23 +2029,13 @@
                 <w:szCs w:val="18"/>
               </w:rPr>
             </w:pPr>
-            <w:proofErr w:type="spellStart"/>
-            <w:r>
-              <w:rPr>
-                <w:rFonts w:ascii="Arial" w:hAnsi="Arial" w:cs="Arial"/>
-                <w:sz w:val="18"/>
-                <w:szCs w:val="18"/>
-              </w:rPr>
-              <w:t>RN007</w:t>
-            </w:r>
-            <w:proofErr w:type="spellEnd"/>
-            <w:r>
-              <w:rPr>
-                <w:rFonts w:ascii="Arial" w:hAnsi="Arial" w:cs="Arial"/>
-                <w:sz w:val="18"/>
-                <w:szCs w:val="18"/>
-              </w:rPr>
-              <w:t xml:space="preserve"> - Idade inferior a 25 anos acrescenta em 15% o valor do seguro</w:t>
+            <w:r>
+              <w:rPr>
+                <w:rFonts w:ascii="Arial" w:hAnsi="Arial" w:cs="Arial"/>
+                <w:sz w:val="18"/>
+                <w:szCs w:val="18"/>
+              </w:rPr>
+              <w:t>RN007 - Idade inferior a 25 anos acrescenta em 15% o valor do seguro</w:t>
             </w:r>
           </w:p>
         </w:tc>
@@ -2338,23 +2147,13 @@
                 <w:szCs w:val="18"/>
               </w:rPr>
             </w:pPr>
-            <w:proofErr w:type="spellStart"/>
-            <w:r>
-              <w:rPr>
-                <w:rFonts w:ascii="Arial" w:hAnsi="Arial" w:cs="Arial"/>
-                <w:sz w:val="18"/>
-                <w:szCs w:val="18"/>
-              </w:rPr>
-              <w:t>RN008</w:t>
-            </w:r>
-            <w:proofErr w:type="spellEnd"/>
-            <w:r>
-              <w:rPr>
-                <w:rFonts w:ascii="Arial" w:hAnsi="Arial" w:cs="Arial"/>
-                <w:sz w:val="18"/>
-                <w:szCs w:val="18"/>
-              </w:rPr>
-              <w:t xml:space="preserve"> - Sexo masculino acrescenta em 5% o valor do seguro</w:t>
+            <w:r>
+              <w:rPr>
+                <w:rFonts w:ascii="Arial" w:hAnsi="Arial" w:cs="Arial"/>
+                <w:sz w:val="18"/>
+                <w:szCs w:val="18"/>
+              </w:rPr>
+              <w:t>RN008 - Sexo masculino acrescenta em 5% o valor do seguro</w:t>
             </w:r>
           </w:p>
         </w:tc>
@@ -2466,34 +2265,14 @@
                 <w:szCs w:val="18"/>
               </w:rPr>
             </w:pPr>
-            <w:proofErr w:type="spellStart"/>
-            <w:r>
-              <w:rPr>
-                <w:rFonts w:ascii="Arial" w:hAnsi="Arial" w:cs="Arial"/>
-                <w:sz w:val="18"/>
-                <w:szCs w:val="18"/>
-              </w:rPr>
-              <w:t>RN009</w:t>
-            </w:r>
-            <w:proofErr w:type="spellEnd"/>
-            <w:r>
-              <w:rPr>
-                <w:rFonts w:ascii="Arial" w:hAnsi="Arial" w:cs="Arial"/>
-                <w:sz w:val="18"/>
-                <w:szCs w:val="18"/>
-              </w:rPr>
-              <w:t xml:space="preserve"> - Se o condutor é casado, baixa em 2% o valor do </w:t>
-            </w:r>
-            <w:proofErr w:type="gramStart"/>
-            <w:r>
-              <w:rPr>
-                <w:rFonts w:ascii="Arial" w:hAnsi="Arial" w:cs="Arial"/>
-                <w:sz w:val="18"/>
-                <w:szCs w:val="18"/>
-              </w:rPr>
-              <w:t>seguro</w:t>
-            </w:r>
-            <w:proofErr w:type="gramEnd"/>
+            <w:r>
+              <w:rPr>
+                <w:rFonts w:ascii="Arial" w:hAnsi="Arial" w:cs="Arial"/>
+                <w:sz w:val="18"/>
+                <w:szCs w:val="18"/>
+              </w:rPr>
+              <w:t>RN009 - Se o condutor é casado, baixa em 2% o valor do seguro</w:t>
+            </w:r>
           </w:p>
         </w:tc>
         <w:tc>
@@ -2604,25 +2383,14 @@
                 <w:szCs w:val="18"/>
               </w:rPr>
             </w:pPr>
-            <w:proofErr w:type="spellStart"/>
-            <w:r>
-              <w:rPr>
-                <w:rFonts w:ascii="Arial" w:hAnsi="Arial" w:cs="Arial"/>
-                <w:sz w:val="18"/>
-                <w:szCs w:val="18"/>
-              </w:rPr>
-              <w:t>RN010</w:t>
-            </w:r>
-            <w:proofErr w:type="spellEnd"/>
-            <w:r>
-              <w:rPr>
-                <w:rFonts w:ascii="Arial" w:hAnsi="Arial" w:cs="Arial"/>
-                <w:sz w:val="18"/>
-                <w:szCs w:val="18"/>
-              </w:rPr>
-              <w:t xml:space="preserve"> - Se o condutor tem filho, baixa em 2% o valor do </w:t>
-            </w:r>
-            <w:proofErr w:type="gramStart"/>
+            <w:r>
+              <w:rPr>
+                <w:rFonts w:ascii="Arial" w:hAnsi="Arial" w:cs="Arial"/>
+                <w:sz w:val="18"/>
+                <w:szCs w:val="18"/>
+              </w:rPr>
+              <w:t xml:space="preserve">RN010 - Se o condutor tem filho, baixa em 2% o valor do </w:t>
+            </w:r>
             <w:r>
               <w:rPr>
                 <w:rFonts w:ascii="Arial" w:hAnsi="Arial" w:cs="Arial"/>
@@ -2632,7 +2400,6 @@
               <w:lastRenderedPageBreak/>
               <w:t>seguro</w:t>
             </w:r>
-            <w:proofErr w:type="gramEnd"/>
           </w:p>
         </w:tc>
         <w:tc>
@@ -2744,7 +2511,6 @@
                 <w:szCs w:val="18"/>
               </w:rPr>
             </w:pPr>
-            <w:proofErr w:type="spellStart"/>
             <w:r>
               <w:rPr>
                 <w:rFonts w:ascii="Arial" w:hAnsi="Arial" w:cs="Arial"/>
@@ -2752,34 +2518,7 @@
                 <w:szCs w:val="18"/>
               </w:rPr>
               <w:lastRenderedPageBreak/>
-              <w:t>RF008</w:t>
-            </w:r>
-            <w:proofErr w:type="spellEnd"/>
-            <w:r>
-              <w:rPr>
-                <w:rFonts w:ascii="Arial" w:hAnsi="Arial" w:cs="Arial"/>
-                <w:sz w:val="18"/>
-                <w:szCs w:val="18"/>
-              </w:rPr>
-              <w:t xml:space="preserve"> - Calcular o valor do seguro e </w:t>
-            </w:r>
-            <w:proofErr w:type="spellStart"/>
-            <w:r>
-              <w:rPr>
-                <w:rFonts w:ascii="Arial" w:hAnsi="Arial" w:cs="Arial"/>
-                <w:sz w:val="18"/>
-                <w:szCs w:val="18"/>
-              </w:rPr>
-              <w:t>RN011</w:t>
-            </w:r>
-            <w:proofErr w:type="spellEnd"/>
-            <w:r>
-              <w:rPr>
-                <w:rFonts w:ascii="Arial" w:hAnsi="Arial" w:cs="Arial"/>
-                <w:sz w:val="18"/>
-                <w:szCs w:val="18"/>
-              </w:rPr>
-              <w:t xml:space="preserve"> - Resultado de uma cotação é o valor do prêmio do seguro</w:t>
+              <w:t>RF008 - Calcular o valor do seguro e RN011 - Resultado de uma cotação é o valor do prêmio do seguro</w:t>
             </w:r>
           </w:p>
         </w:tc>
@@ -2863,7 +2602,7 @@
                 <w:sz w:val="18"/>
                 <w:szCs w:val="18"/>
               </w:rPr>
-              <w:t>0</w:t>
+              <w:t>2</w:t>
             </w:r>
           </w:p>
         </w:tc>
@@ -2891,23 +2630,13 @@
                 <w:szCs w:val="18"/>
               </w:rPr>
             </w:pPr>
-            <w:proofErr w:type="spellStart"/>
-            <w:r>
-              <w:rPr>
-                <w:rFonts w:ascii="Arial" w:hAnsi="Arial" w:cs="Arial"/>
-                <w:sz w:val="18"/>
-                <w:szCs w:val="18"/>
-              </w:rPr>
-              <w:t>RF010</w:t>
-            </w:r>
-            <w:proofErr w:type="spellEnd"/>
-            <w:r>
-              <w:rPr>
-                <w:rFonts w:ascii="Arial" w:hAnsi="Arial" w:cs="Arial"/>
-                <w:sz w:val="18"/>
-                <w:szCs w:val="18"/>
-              </w:rPr>
-              <w:t xml:space="preserve"> - Gerar um código para cada cotação</w:t>
+            <w:r>
+              <w:rPr>
+                <w:rFonts w:ascii="Arial" w:hAnsi="Arial" w:cs="Arial"/>
+                <w:sz w:val="18"/>
+                <w:szCs w:val="18"/>
+              </w:rPr>
+              <w:t>RF010 - Gerar um código para cada cotação</w:t>
             </w:r>
           </w:p>
         </w:tc>
@@ -3021,7 +2750,6 @@
                 <w:szCs w:val="18"/>
               </w:rPr>
             </w:pPr>
-            <w:proofErr w:type="spellStart"/>
             <w:r>
               <w:rPr>
                 <w:rFonts w:ascii="Arial" w:hAnsi="Arial" w:cs="Arial"/>
@@ -3030,18 +2758,7 @@
                 <w:sz w:val="18"/>
                 <w:szCs w:val="18"/>
               </w:rPr>
-              <w:t>RF020</w:t>
-            </w:r>
-            <w:proofErr w:type="spellEnd"/>
-            <w:r>
-              <w:rPr>
-                <w:rFonts w:ascii="Arial" w:hAnsi="Arial" w:cs="Arial"/>
-                <w:b/>
-                <w:bCs/>
-                <w:sz w:val="18"/>
-                <w:szCs w:val="18"/>
-              </w:rPr>
-              <w:t xml:space="preserve"> - Gerar a cotação deve exibir cláusulas e valores</w:t>
+              <w:t>RF020 - Gerar a cotação deve exibir cláusulas e valores</w:t>
             </w:r>
           </w:p>
         </w:tc>
@@ -3125,7 +2842,7 @@
                 <w:sz w:val="18"/>
                 <w:szCs w:val="18"/>
               </w:rPr>
-              <w:t>4</w:t>
+              <w:t>2</w:t>
             </w:r>
           </w:p>
         </w:tc>
@@ -3214,7 +2931,7 @@
           <w:insideV w:val="single" w:sz="4" w:space="0" w:color="000000"/>
         </w:tblBorders>
         <w:tblLayout w:type="fixed"/>
-        <w:tblLook w:val="0400"/>
+        <w:tblLook w:val="0400" w:firstRow="0" w:lastRow="0" w:firstColumn="0" w:lastColumn="0" w:noHBand="0" w:noVBand="1"/>
       </w:tblPr>
       <w:tblGrid>
         <w:gridCol w:w="4724"/>
@@ -3362,6 +3079,14 @@
                 <w:szCs w:val="18"/>
               </w:rPr>
             </w:pPr>
+            <w:r>
+              <w:rPr>
+                <w:rFonts w:ascii="Arial" w:hAnsi="Arial" w:cs="Arial"/>
+                <w:sz w:val="18"/>
+                <w:szCs w:val="18"/>
+              </w:rPr>
+              <w:t>100%</w:t>
+            </w:r>
           </w:p>
         </w:tc>
         <w:tc>
@@ -3404,41 +3129,13 @@
                 <w:szCs w:val="18"/>
               </w:rPr>
             </w:pPr>
-            <w:proofErr w:type="spellStart"/>
-            <w:r>
-              <w:rPr>
-                <w:rFonts w:ascii="Arial" w:hAnsi="Arial" w:cs="Arial"/>
-                <w:sz w:val="18"/>
-                <w:szCs w:val="18"/>
-              </w:rPr>
-              <w:t>RF004</w:t>
-            </w:r>
-            <w:proofErr w:type="spellEnd"/>
-            <w:r>
-              <w:rPr>
-                <w:rFonts w:ascii="Arial" w:hAnsi="Arial" w:cs="Arial"/>
-                <w:sz w:val="18"/>
-                <w:szCs w:val="18"/>
-              </w:rPr>
-              <w:t xml:space="preserve"> - Selecionar as cláusulas e </w:t>
-            </w:r>
-            <w:proofErr w:type="spellStart"/>
-            <w:r>
-              <w:rPr>
-                <w:rFonts w:ascii="Arial" w:hAnsi="Arial" w:cs="Arial"/>
-                <w:sz w:val="18"/>
-                <w:szCs w:val="18"/>
-              </w:rPr>
-              <w:t>RF005</w:t>
-            </w:r>
-            <w:proofErr w:type="spellEnd"/>
-            <w:r>
-              <w:rPr>
-                <w:rFonts w:ascii="Arial" w:hAnsi="Arial" w:cs="Arial"/>
-                <w:sz w:val="18"/>
-                <w:szCs w:val="18"/>
-              </w:rPr>
-              <w:t xml:space="preserve"> - Incluir cláusulas na cotação</w:t>
+            <w:r>
+              <w:rPr>
+                <w:rFonts w:ascii="Arial" w:hAnsi="Arial" w:cs="Arial"/>
+                <w:sz w:val="18"/>
+                <w:szCs w:val="18"/>
+              </w:rPr>
+              <w:t>RF004 - Selecionar as cláusulas e RF005 - Incluir cláusulas na cotação</w:t>
             </w:r>
           </w:p>
         </w:tc>
@@ -3456,6 +3153,14 @@
                 <w:szCs w:val="18"/>
               </w:rPr>
             </w:pPr>
+            <w:r>
+              <w:rPr>
+                <w:rFonts w:ascii="Arial" w:hAnsi="Arial" w:cs="Arial"/>
+                <w:sz w:val="18"/>
+                <w:szCs w:val="18"/>
+              </w:rPr>
+              <w:t>80%</w:t>
+            </w:r>
           </w:p>
         </w:tc>
         <w:tc>
@@ -3472,6 +3177,14 @@
                 <w:szCs w:val="18"/>
               </w:rPr>
             </w:pPr>
+            <w:r>
+              <w:rPr>
+                <w:rFonts w:ascii="Arial" w:hAnsi="Arial" w:cs="Arial"/>
+                <w:sz w:val="18"/>
+                <w:szCs w:val="18"/>
+              </w:rPr>
+              <w:t>O valor está sendo calculado com as cláusulas, porém elas não estão sendo persistidas</w:t>
+            </w:r>
           </w:p>
         </w:tc>
       </w:tr>
@@ -3498,23 +3211,13 @@
                 <w:szCs w:val="18"/>
               </w:rPr>
             </w:pPr>
-            <w:proofErr w:type="spellStart"/>
-            <w:r>
-              <w:rPr>
-                <w:rFonts w:ascii="Arial" w:hAnsi="Arial" w:cs="Arial"/>
-                <w:sz w:val="18"/>
-                <w:szCs w:val="18"/>
-              </w:rPr>
-              <w:t>RF006</w:t>
-            </w:r>
-            <w:proofErr w:type="spellEnd"/>
-            <w:r>
-              <w:rPr>
-                <w:rFonts w:ascii="Arial" w:hAnsi="Arial" w:cs="Arial"/>
-                <w:sz w:val="18"/>
-                <w:szCs w:val="18"/>
-              </w:rPr>
-              <w:t xml:space="preserve"> - Indicar a classe de bônus</w:t>
+            <w:r>
+              <w:rPr>
+                <w:rFonts w:ascii="Arial" w:hAnsi="Arial" w:cs="Arial"/>
+                <w:sz w:val="18"/>
+                <w:szCs w:val="18"/>
+              </w:rPr>
+              <w:t>RF006 - Indicar a classe de bônus</w:t>
             </w:r>
           </w:p>
         </w:tc>
@@ -3532,6 +3235,14 @@
                 <w:szCs w:val="18"/>
               </w:rPr>
             </w:pPr>
+            <w:r>
+              <w:rPr>
+                <w:rFonts w:ascii="Arial" w:hAnsi="Arial" w:cs="Arial"/>
+                <w:sz w:val="18"/>
+                <w:szCs w:val="18"/>
+              </w:rPr>
+              <w:t>100%</w:t>
+            </w:r>
           </w:p>
         </w:tc>
         <w:tc>
@@ -3574,23 +3285,13 @@
                 <w:szCs w:val="18"/>
               </w:rPr>
             </w:pPr>
-            <w:proofErr w:type="spellStart"/>
-            <w:r>
-              <w:rPr>
-                <w:rFonts w:ascii="Arial" w:hAnsi="Arial" w:cs="Arial"/>
-                <w:sz w:val="18"/>
-                <w:szCs w:val="18"/>
-              </w:rPr>
-              <w:t>RF011</w:t>
-            </w:r>
-            <w:proofErr w:type="spellEnd"/>
-            <w:r>
-              <w:rPr>
-                <w:rFonts w:ascii="Arial" w:hAnsi="Arial" w:cs="Arial"/>
-                <w:sz w:val="18"/>
-                <w:szCs w:val="18"/>
-              </w:rPr>
-              <w:t xml:space="preserve"> - Escolher franquia</w:t>
+            <w:r>
+              <w:rPr>
+                <w:rFonts w:ascii="Arial" w:hAnsi="Arial" w:cs="Arial"/>
+                <w:sz w:val="18"/>
+                <w:szCs w:val="18"/>
+              </w:rPr>
+              <w:t>RF011 - Escolher franquia</w:t>
             </w:r>
           </w:p>
         </w:tc>
@@ -3608,6 +3309,14 @@
                 <w:szCs w:val="18"/>
               </w:rPr>
             </w:pPr>
+            <w:r>
+              <w:rPr>
+                <w:rFonts w:ascii="Arial" w:hAnsi="Arial" w:cs="Arial"/>
+                <w:sz w:val="18"/>
+                <w:szCs w:val="18"/>
+              </w:rPr>
+              <w:t>100%</w:t>
+            </w:r>
           </w:p>
         </w:tc>
         <w:tc>
@@ -3656,18 +3365,8 @@
                 <w:sz w:val="18"/>
                 <w:szCs w:val="18"/>
               </w:rPr>
-              <w:t>Validações </w:t>
-            </w:r>
-            <w:proofErr w:type="spellStart"/>
-            <w:r>
-              <w:rPr>
-                <w:rFonts w:ascii="Arial" w:hAnsi="Arial" w:cs="Arial"/>
-                <w:sz w:val="18"/>
-                <w:szCs w:val="18"/>
-              </w:rPr>
-              <w:t>UC002</w:t>
-            </w:r>
-            <w:proofErr w:type="spellEnd"/>
+              <w:t>Validações UC002</w:t>
+            </w:r>
           </w:p>
         </w:tc>
         <w:tc>
@@ -3684,6 +3383,14 @@
                 <w:szCs w:val="18"/>
               </w:rPr>
             </w:pPr>
+            <w:r>
+              <w:rPr>
+                <w:rFonts w:ascii="Arial" w:hAnsi="Arial" w:cs="Arial"/>
+                <w:sz w:val="18"/>
+                <w:szCs w:val="18"/>
+              </w:rPr>
+              <w:t>100%</w:t>
+            </w:r>
           </w:p>
         </w:tc>
         <w:tc>
@@ -3732,18 +3439,8 @@
                 <w:sz w:val="18"/>
                 <w:szCs w:val="18"/>
               </w:rPr>
-              <w:t xml:space="preserve">Validações </w:t>
-            </w:r>
-            <w:proofErr w:type="spellStart"/>
-            <w:r>
-              <w:rPr>
-                <w:rFonts w:ascii="Arial" w:hAnsi="Arial" w:cs="Arial"/>
-                <w:sz w:val="18"/>
-                <w:szCs w:val="18"/>
-              </w:rPr>
-              <w:t>UC003</w:t>
-            </w:r>
-            <w:proofErr w:type="spellEnd"/>
+              <w:t>Validações UC003</w:t>
+            </w:r>
           </w:p>
         </w:tc>
         <w:tc>
@@ -3760,6 +3457,14 @@
                 <w:szCs w:val="18"/>
               </w:rPr>
             </w:pPr>
+            <w:r>
+              <w:rPr>
+                <w:rFonts w:ascii="Arial" w:hAnsi="Arial" w:cs="Arial"/>
+                <w:sz w:val="18"/>
+                <w:szCs w:val="18"/>
+              </w:rPr>
+              <w:t>100%</w:t>
+            </w:r>
           </w:p>
         </w:tc>
         <w:tc>
@@ -3802,23 +3507,13 @@
                 <w:szCs w:val="18"/>
               </w:rPr>
             </w:pPr>
-            <w:proofErr w:type="spellStart"/>
-            <w:r>
-              <w:rPr>
-                <w:rFonts w:ascii="Arial" w:hAnsi="Arial" w:cs="Arial"/>
-                <w:sz w:val="18"/>
-                <w:szCs w:val="18"/>
-              </w:rPr>
-              <w:t>RF026</w:t>
-            </w:r>
-            <w:proofErr w:type="spellEnd"/>
-            <w:r>
-              <w:rPr>
-                <w:rFonts w:ascii="Arial" w:hAnsi="Arial" w:cs="Arial"/>
-                <w:sz w:val="18"/>
-                <w:szCs w:val="18"/>
-              </w:rPr>
-              <w:t xml:space="preserve"> - Informar os dados do endereço de localização</w:t>
+            <w:r>
+              <w:rPr>
+                <w:rFonts w:ascii="Arial" w:hAnsi="Arial" w:cs="Arial"/>
+                <w:sz w:val="18"/>
+                <w:szCs w:val="18"/>
+              </w:rPr>
+              <w:t>RF026 - Informar os dados do endereço de localização</w:t>
             </w:r>
           </w:p>
         </w:tc>
@@ -3836,6 +3531,14 @@
                 <w:szCs w:val="18"/>
               </w:rPr>
             </w:pPr>
+            <w:r>
+              <w:rPr>
+                <w:rFonts w:ascii="Arial" w:hAnsi="Arial" w:cs="Arial"/>
+                <w:sz w:val="18"/>
+                <w:szCs w:val="18"/>
+              </w:rPr>
+              <w:t>100%</w:t>
+            </w:r>
           </w:p>
         </w:tc>
         <w:tc>
@@ -3884,18 +3587,8 @@
                 <w:sz w:val="18"/>
                 <w:szCs w:val="18"/>
               </w:rPr>
-              <w:t>Validações </w:t>
-            </w:r>
-            <w:proofErr w:type="spellStart"/>
-            <w:r>
-              <w:rPr>
-                <w:rFonts w:ascii="Arial" w:hAnsi="Arial" w:cs="Arial"/>
-                <w:sz w:val="18"/>
-                <w:szCs w:val="18"/>
-              </w:rPr>
-              <w:t>UC004</w:t>
-            </w:r>
-            <w:proofErr w:type="spellEnd"/>
+              <w:t>Validações UC004</w:t>
+            </w:r>
           </w:p>
         </w:tc>
         <w:tc>
@@ -3912,6 +3605,14 @@
                 <w:szCs w:val="18"/>
               </w:rPr>
             </w:pPr>
+            <w:r>
+              <w:rPr>
+                <w:rFonts w:ascii="Arial" w:hAnsi="Arial" w:cs="Arial"/>
+                <w:sz w:val="18"/>
+                <w:szCs w:val="18"/>
+              </w:rPr>
+              <w:t>100%</w:t>
+            </w:r>
           </w:p>
         </w:tc>
         <w:tc>
@@ -3978,6 +3679,14 @@
                 <w:szCs w:val="18"/>
               </w:rPr>
             </w:pPr>
+            <w:r>
+              <w:rPr>
+                <w:rFonts w:ascii="Arial" w:hAnsi="Arial" w:cs="Arial"/>
+                <w:sz w:val="18"/>
+                <w:szCs w:val="18"/>
+              </w:rPr>
+              <w:t>100%</w:t>
+            </w:r>
           </w:p>
         </w:tc>
         <w:tc>
@@ -4026,18 +3735,8 @@
                 <w:sz w:val="18"/>
                 <w:szCs w:val="18"/>
               </w:rPr>
-              <w:t>Validações </w:t>
-            </w:r>
-            <w:proofErr w:type="spellStart"/>
-            <w:r>
-              <w:rPr>
-                <w:rFonts w:ascii="Arial" w:hAnsi="Arial" w:cs="Arial"/>
-                <w:sz w:val="18"/>
-                <w:szCs w:val="18"/>
-              </w:rPr>
-              <w:t>UC005</w:t>
-            </w:r>
-            <w:proofErr w:type="spellEnd"/>
+              <w:t>Validações UC005</w:t>
+            </w:r>
           </w:p>
         </w:tc>
         <w:tc>
@@ -4054,6 +3753,14 @@
                 <w:szCs w:val="18"/>
               </w:rPr>
             </w:pPr>
+            <w:r>
+              <w:rPr>
+                <w:rFonts w:ascii="Arial" w:hAnsi="Arial" w:cs="Arial"/>
+                <w:sz w:val="18"/>
+                <w:szCs w:val="18"/>
+              </w:rPr>
+              <w:t>100%</w:t>
+            </w:r>
           </w:p>
         </w:tc>
         <w:tc>
@@ -4096,23 +3803,13 @@
                 <w:szCs w:val="18"/>
               </w:rPr>
             </w:pPr>
-            <w:proofErr w:type="spellStart"/>
-            <w:r>
-              <w:rPr>
-                <w:rFonts w:ascii="Arial" w:hAnsi="Arial" w:cs="Arial"/>
-                <w:sz w:val="18"/>
-                <w:szCs w:val="18"/>
-              </w:rPr>
-              <w:t>RF003</w:t>
-            </w:r>
-            <w:proofErr w:type="spellEnd"/>
-            <w:r>
-              <w:rPr>
-                <w:rFonts w:ascii="Arial" w:hAnsi="Arial" w:cs="Arial"/>
-                <w:sz w:val="18"/>
-                <w:szCs w:val="18"/>
-              </w:rPr>
-              <w:t xml:space="preserve"> - Adicionar condutores do veículo com os dados</w:t>
+            <w:r>
+              <w:rPr>
+                <w:rFonts w:ascii="Arial" w:hAnsi="Arial" w:cs="Arial"/>
+                <w:sz w:val="18"/>
+                <w:szCs w:val="18"/>
+              </w:rPr>
+              <w:t>RF003 - Adicionar condutores do veículo com os dados</w:t>
             </w:r>
           </w:p>
         </w:tc>
@@ -4130,6 +3827,14 @@
                 <w:szCs w:val="18"/>
               </w:rPr>
             </w:pPr>
+            <w:r>
+              <w:rPr>
+                <w:rFonts w:ascii="Arial" w:hAnsi="Arial" w:cs="Arial"/>
+                <w:sz w:val="18"/>
+                <w:szCs w:val="18"/>
+              </w:rPr>
+              <w:t>100%</w:t>
+            </w:r>
           </w:p>
         </w:tc>
         <w:tc>
@@ -4178,18 +3883,8 @@
                 <w:sz w:val="18"/>
                 <w:szCs w:val="18"/>
               </w:rPr>
-              <w:t>Validações </w:t>
-            </w:r>
-            <w:proofErr w:type="spellStart"/>
-            <w:r>
-              <w:rPr>
-                <w:rFonts w:ascii="Arial" w:hAnsi="Arial" w:cs="Arial"/>
-                <w:sz w:val="18"/>
-                <w:szCs w:val="18"/>
-              </w:rPr>
-              <w:t>UC006</w:t>
-            </w:r>
-            <w:proofErr w:type="spellEnd"/>
+              <w:t>Validações UC006</w:t>
+            </w:r>
           </w:p>
         </w:tc>
         <w:tc>
@@ -4206,6 +3901,14 @@
                 <w:szCs w:val="18"/>
               </w:rPr>
             </w:pPr>
+            <w:r>
+              <w:rPr>
+                <w:rFonts w:ascii="Arial" w:hAnsi="Arial" w:cs="Arial"/>
+                <w:sz w:val="18"/>
+                <w:szCs w:val="18"/>
+              </w:rPr>
+              <w:t>100%</w:t>
+            </w:r>
           </w:p>
         </w:tc>
         <w:tc>
@@ -4248,23 +3951,22 @@
                 <w:szCs w:val="18"/>
               </w:rPr>
             </w:pPr>
-            <w:proofErr w:type="spellStart"/>
-            <w:r>
-              <w:rPr>
-                <w:rFonts w:ascii="Arial" w:hAnsi="Arial" w:cs="Arial"/>
-                <w:sz w:val="18"/>
-                <w:szCs w:val="18"/>
-              </w:rPr>
-              <w:t>RN002</w:t>
-            </w:r>
-            <w:proofErr w:type="spellEnd"/>
-            <w:r>
-              <w:rPr>
-                <w:rFonts w:ascii="Arial" w:hAnsi="Arial" w:cs="Arial"/>
-                <w:sz w:val="18"/>
-                <w:szCs w:val="18"/>
-              </w:rPr>
-              <w:t xml:space="preserve"> - P/ cada ponto classe de bônus - 5% do valor do prêmio</w:t>
+            <w:r>
+              <w:rPr>
+                <w:rFonts w:ascii="Arial" w:hAnsi="Arial" w:cs="Arial"/>
+                <w:sz w:val="18"/>
+                <w:szCs w:val="18"/>
+              </w:rPr>
+              <w:t xml:space="preserve">RN002 - P/ cada ponto classe de bônus - 5% do valor do </w:t>
+            </w:r>
+            <w:r>
+              <w:rPr>
+                <w:rFonts w:ascii="Arial" w:hAnsi="Arial" w:cs="Arial"/>
+                <w:sz w:val="18"/>
+                <w:szCs w:val="18"/>
+              </w:rPr>
+              <w:lastRenderedPageBreak/>
+              <w:t>prêmio</w:t>
             </w:r>
           </w:p>
         </w:tc>
@@ -4282,6 +3984,15 @@
                 <w:szCs w:val="18"/>
               </w:rPr>
             </w:pPr>
+            <w:r>
+              <w:rPr>
+                <w:rFonts w:ascii="Arial" w:hAnsi="Arial" w:cs="Arial"/>
+                <w:sz w:val="18"/>
+                <w:szCs w:val="18"/>
+              </w:rPr>
+              <w:lastRenderedPageBreak/>
+              <w:t>0%</w:t>
+            </w:r>
           </w:p>
         </w:tc>
         <w:tc>
@@ -4298,6 +4009,33 @@
                 <w:szCs w:val="18"/>
               </w:rPr>
             </w:pPr>
+            <w:r>
+              <w:rPr>
+                <w:rFonts w:ascii="Arial" w:hAnsi="Arial" w:cs="Arial"/>
+                <w:sz w:val="18"/>
+                <w:szCs w:val="18"/>
+              </w:rPr>
+              <w:t xml:space="preserve">Ao calcular o prêmio, não está </w:t>
+            </w:r>
+            <w:r>
+              <w:rPr>
+                <w:rFonts w:ascii="Arial" w:hAnsi="Arial" w:cs="Arial"/>
+                <w:sz w:val="18"/>
+                <w:szCs w:val="18"/>
+              </w:rPr>
+              <w:lastRenderedPageBreak/>
+              <w:t>usando ainformação da classe de bônus.</w:t>
+            </w:r>
+            <w:bookmarkStart w:id="1" w:name="_GoBack"/>
+            <w:bookmarkEnd w:id="1"/>
+            <w:r>
+              <w:rPr>
+                <w:rFonts w:ascii="Arial" w:hAnsi="Arial" w:cs="Arial"/>
+                <w:sz w:val="18"/>
+                <w:szCs w:val="18"/>
+              </w:rPr>
+              <w:t xml:space="preserve"> </w:t>
+            </w:r>
           </w:p>
         </w:tc>
       </w:tr>
@@ -4324,7 +4062,6 @@
                 <w:szCs w:val="18"/>
               </w:rPr>
             </w:pPr>
-            <w:proofErr w:type="spellStart"/>
             <w:r>
               <w:rPr>
                 <w:rFonts w:ascii="Arial" w:hAnsi="Arial" w:cs="Arial"/>
@@ -4332,27 +4069,8 @@
                 <w:szCs w:val="18"/>
               </w:rPr>
               <w:lastRenderedPageBreak/>
-              <w:t>RN005</w:t>
-            </w:r>
-            <w:proofErr w:type="spellEnd"/>
-            <w:r>
-              <w:rPr>
-                <w:rFonts w:ascii="Arial" w:hAnsi="Arial" w:cs="Arial"/>
-                <w:sz w:val="18"/>
-                <w:szCs w:val="18"/>
-              </w:rPr>
-              <w:t xml:space="preserve"> - Perfil do condutor = combinação(idade, sexo</w:t>
-            </w:r>
-            <w:proofErr w:type="gramStart"/>
-            <w:r>
-              <w:rPr>
-                <w:rFonts w:ascii="Arial" w:hAnsi="Arial" w:cs="Arial"/>
-                <w:sz w:val="18"/>
-                <w:szCs w:val="18"/>
-              </w:rPr>
-              <w:t>)</w:t>
-            </w:r>
-            <w:proofErr w:type="gramEnd"/>
+              <w:t>RN005 - Perfil do condutor = combinação(idade, sexo)</w:t>
+            </w:r>
           </w:p>
         </w:tc>
         <w:tc>
@@ -4369,6 +4087,14 @@
                 <w:szCs w:val="18"/>
               </w:rPr>
             </w:pPr>
+            <w:r>
+              <w:rPr>
+                <w:rFonts w:ascii="Arial" w:hAnsi="Arial" w:cs="Arial"/>
+                <w:sz w:val="18"/>
+                <w:szCs w:val="18"/>
+              </w:rPr>
+              <w:t>100%</w:t>
+            </w:r>
           </w:p>
         </w:tc>
         <w:tc>
@@ -4411,23 +4137,13 @@
                 <w:szCs w:val="18"/>
               </w:rPr>
             </w:pPr>
-            <w:proofErr w:type="spellStart"/>
-            <w:r>
-              <w:rPr>
-                <w:rFonts w:ascii="Arial" w:hAnsi="Arial" w:cs="Arial"/>
-                <w:sz w:val="18"/>
-                <w:szCs w:val="18"/>
-              </w:rPr>
-              <w:t>RN007</w:t>
-            </w:r>
-            <w:proofErr w:type="spellEnd"/>
-            <w:r>
-              <w:rPr>
-                <w:rFonts w:ascii="Arial" w:hAnsi="Arial" w:cs="Arial"/>
-                <w:sz w:val="18"/>
-                <w:szCs w:val="18"/>
-              </w:rPr>
-              <w:t xml:space="preserve"> - Idade inferior a 25 anos acrescenta em 15% o valor do seguro</w:t>
+            <w:r>
+              <w:rPr>
+                <w:rFonts w:ascii="Arial" w:hAnsi="Arial" w:cs="Arial"/>
+                <w:sz w:val="18"/>
+                <w:szCs w:val="18"/>
+              </w:rPr>
+              <w:t>RN007 - Idade inferior a 25 anos acrescenta em 15% o valor do seguro</w:t>
             </w:r>
           </w:p>
         </w:tc>
@@ -4445,6 +4161,14 @@
                 <w:szCs w:val="18"/>
               </w:rPr>
             </w:pPr>
+            <w:r>
+              <w:rPr>
+                <w:rFonts w:ascii="Arial" w:hAnsi="Arial" w:cs="Arial"/>
+                <w:sz w:val="18"/>
+                <w:szCs w:val="18"/>
+              </w:rPr>
+              <w:t>100%</w:t>
+            </w:r>
           </w:p>
         </w:tc>
         <w:tc>
@@ -4487,23 +4211,13 @@
                 <w:szCs w:val="18"/>
               </w:rPr>
             </w:pPr>
-            <w:proofErr w:type="spellStart"/>
-            <w:r>
-              <w:rPr>
-                <w:rFonts w:ascii="Arial" w:hAnsi="Arial" w:cs="Arial"/>
-                <w:sz w:val="18"/>
-                <w:szCs w:val="18"/>
-              </w:rPr>
-              <w:t>RN008</w:t>
-            </w:r>
-            <w:proofErr w:type="spellEnd"/>
-            <w:r>
-              <w:rPr>
-                <w:rFonts w:ascii="Arial" w:hAnsi="Arial" w:cs="Arial"/>
-                <w:sz w:val="18"/>
-                <w:szCs w:val="18"/>
-              </w:rPr>
-              <w:t xml:space="preserve"> - Sexo masculino acrescenta em 5% o valor do seguro</w:t>
+            <w:r>
+              <w:rPr>
+                <w:rFonts w:ascii="Arial" w:hAnsi="Arial" w:cs="Arial"/>
+                <w:sz w:val="18"/>
+                <w:szCs w:val="18"/>
+              </w:rPr>
+              <w:t>RN008 - Sexo masculino acrescenta em 5% o valor do seguro</w:t>
             </w:r>
           </w:p>
         </w:tc>
@@ -4521,6 +4235,14 @@
                 <w:szCs w:val="18"/>
               </w:rPr>
             </w:pPr>
+            <w:r>
+              <w:rPr>
+                <w:rFonts w:ascii="Arial" w:hAnsi="Arial" w:cs="Arial"/>
+                <w:sz w:val="18"/>
+                <w:szCs w:val="18"/>
+              </w:rPr>
+              <w:t>100%</w:t>
+            </w:r>
           </w:p>
         </w:tc>
         <w:tc>
@@ -4563,34 +4285,14 @@
                 <w:szCs w:val="18"/>
               </w:rPr>
             </w:pPr>
-            <w:proofErr w:type="spellStart"/>
-            <w:r>
-              <w:rPr>
-                <w:rFonts w:ascii="Arial" w:hAnsi="Arial" w:cs="Arial"/>
-                <w:sz w:val="18"/>
-                <w:szCs w:val="18"/>
-              </w:rPr>
-              <w:t>RN009</w:t>
-            </w:r>
-            <w:proofErr w:type="spellEnd"/>
-            <w:r>
-              <w:rPr>
-                <w:rFonts w:ascii="Arial" w:hAnsi="Arial" w:cs="Arial"/>
-                <w:sz w:val="18"/>
-                <w:szCs w:val="18"/>
-              </w:rPr>
-              <w:t xml:space="preserve"> - Se o condutor é casado, baixa em 2% o valor do </w:t>
-            </w:r>
-            <w:proofErr w:type="gramStart"/>
-            <w:r>
-              <w:rPr>
-                <w:rFonts w:ascii="Arial" w:hAnsi="Arial" w:cs="Arial"/>
-                <w:sz w:val="18"/>
-                <w:szCs w:val="18"/>
-              </w:rPr>
-              <w:t>seguro</w:t>
-            </w:r>
-            <w:proofErr w:type="gramEnd"/>
+            <w:r>
+              <w:rPr>
+                <w:rFonts w:ascii="Arial" w:hAnsi="Arial" w:cs="Arial"/>
+                <w:sz w:val="18"/>
+                <w:szCs w:val="18"/>
+              </w:rPr>
+              <w:t>RN009 - Se o condutor é casado, baixa em 2% o valor do seguro</w:t>
+            </w:r>
           </w:p>
         </w:tc>
         <w:tc>
@@ -4607,6 +4309,14 @@
                 <w:szCs w:val="18"/>
               </w:rPr>
             </w:pPr>
+            <w:r>
+              <w:rPr>
+                <w:rFonts w:ascii="Arial" w:hAnsi="Arial" w:cs="Arial"/>
+                <w:sz w:val="18"/>
+                <w:szCs w:val="18"/>
+              </w:rPr>
+              <w:t>100%</w:t>
+            </w:r>
           </w:p>
         </w:tc>
         <w:tc>
@@ -4649,34 +4359,14 @@
                 <w:szCs w:val="18"/>
               </w:rPr>
             </w:pPr>
-            <w:proofErr w:type="spellStart"/>
-            <w:r>
-              <w:rPr>
-                <w:rFonts w:ascii="Arial" w:hAnsi="Arial" w:cs="Arial"/>
-                <w:sz w:val="18"/>
-                <w:szCs w:val="18"/>
-              </w:rPr>
-              <w:t>RN010</w:t>
-            </w:r>
-            <w:proofErr w:type="spellEnd"/>
-            <w:r>
-              <w:rPr>
-                <w:rFonts w:ascii="Arial" w:hAnsi="Arial" w:cs="Arial"/>
-                <w:sz w:val="18"/>
-                <w:szCs w:val="18"/>
-              </w:rPr>
-              <w:t xml:space="preserve"> - Se o condutor tem filho, baixa em 2% o valor do </w:t>
-            </w:r>
-            <w:proofErr w:type="gramStart"/>
-            <w:r>
-              <w:rPr>
-                <w:rFonts w:ascii="Arial" w:hAnsi="Arial" w:cs="Arial"/>
-                <w:sz w:val="18"/>
-                <w:szCs w:val="18"/>
-              </w:rPr>
-              <w:t>seguro</w:t>
-            </w:r>
-            <w:proofErr w:type="gramEnd"/>
+            <w:r>
+              <w:rPr>
+                <w:rFonts w:ascii="Arial" w:hAnsi="Arial" w:cs="Arial"/>
+                <w:sz w:val="18"/>
+                <w:szCs w:val="18"/>
+              </w:rPr>
+              <w:t>RN010 - Se o condutor tem filho, baixa em 2% o valor do seguro</w:t>
+            </w:r>
           </w:p>
         </w:tc>
         <w:tc>
@@ -4693,6 +4383,14 @@
                 <w:szCs w:val="18"/>
               </w:rPr>
             </w:pPr>
+            <w:r>
+              <w:rPr>
+                <w:rFonts w:ascii="Arial" w:hAnsi="Arial" w:cs="Arial"/>
+                <w:sz w:val="18"/>
+                <w:szCs w:val="18"/>
+              </w:rPr>
+              <w:t>100%</w:t>
+            </w:r>
           </w:p>
         </w:tc>
         <w:tc>
@@ -4735,41 +4433,13 @@
                 <w:szCs w:val="18"/>
               </w:rPr>
             </w:pPr>
-            <w:proofErr w:type="spellStart"/>
-            <w:r>
-              <w:rPr>
-                <w:rFonts w:ascii="Arial" w:hAnsi="Arial" w:cs="Arial"/>
-                <w:sz w:val="18"/>
-                <w:szCs w:val="18"/>
-              </w:rPr>
-              <w:t>RF008</w:t>
-            </w:r>
-            <w:proofErr w:type="spellEnd"/>
-            <w:r>
-              <w:rPr>
-                <w:rFonts w:ascii="Arial" w:hAnsi="Arial" w:cs="Arial"/>
-                <w:sz w:val="18"/>
-                <w:szCs w:val="18"/>
-              </w:rPr>
-              <w:t xml:space="preserve"> - Calcular o valor do seguro e </w:t>
-            </w:r>
-            <w:proofErr w:type="spellStart"/>
-            <w:r>
-              <w:rPr>
-                <w:rFonts w:ascii="Arial" w:hAnsi="Arial" w:cs="Arial"/>
-                <w:sz w:val="18"/>
-                <w:szCs w:val="18"/>
-              </w:rPr>
-              <w:t>RN011</w:t>
-            </w:r>
-            <w:proofErr w:type="spellEnd"/>
-            <w:r>
-              <w:rPr>
-                <w:rFonts w:ascii="Arial" w:hAnsi="Arial" w:cs="Arial"/>
-                <w:sz w:val="18"/>
-                <w:szCs w:val="18"/>
-              </w:rPr>
-              <w:t xml:space="preserve"> - Resultado de uma cotação é o valor do prêmio do seguro</w:t>
+            <w:r>
+              <w:rPr>
+                <w:rFonts w:ascii="Arial" w:hAnsi="Arial" w:cs="Arial"/>
+                <w:sz w:val="18"/>
+                <w:szCs w:val="18"/>
+              </w:rPr>
+              <w:t>RF008 - Calcular o valor do seguro e RN011 - Resultado de uma cotação é o valor do prêmio do seguro</w:t>
             </w:r>
           </w:p>
         </w:tc>
@@ -4787,6 +4457,14 @@
                 <w:szCs w:val="18"/>
               </w:rPr>
             </w:pPr>
+            <w:r>
+              <w:rPr>
+                <w:rFonts w:ascii="Arial" w:hAnsi="Arial" w:cs="Arial"/>
+                <w:sz w:val="18"/>
+                <w:szCs w:val="18"/>
+              </w:rPr>
+              <w:t>100%</w:t>
+            </w:r>
           </w:p>
         </w:tc>
         <w:tc>
@@ -4829,23 +4507,13 @@
                 <w:szCs w:val="18"/>
               </w:rPr>
             </w:pPr>
-            <w:proofErr w:type="spellStart"/>
-            <w:r>
-              <w:rPr>
-                <w:rFonts w:ascii="Arial" w:hAnsi="Arial" w:cs="Arial"/>
-                <w:sz w:val="18"/>
-                <w:szCs w:val="18"/>
-              </w:rPr>
-              <w:t>RF010</w:t>
-            </w:r>
-            <w:proofErr w:type="spellEnd"/>
-            <w:r>
-              <w:rPr>
-                <w:rFonts w:ascii="Arial" w:hAnsi="Arial" w:cs="Arial"/>
-                <w:sz w:val="18"/>
-                <w:szCs w:val="18"/>
-              </w:rPr>
-              <w:t xml:space="preserve"> - Gerar um código para cada cotação</w:t>
+            <w:r>
+              <w:rPr>
+                <w:rFonts w:ascii="Arial" w:hAnsi="Arial" w:cs="Arial"/>
+                <w:sz w:val="18"/>
+                <w:szCs w:val="18"/>
+              </w:rPr>
+              <w:t>RF010 - Gerar um código para cada cotação</w:t>
             </w:r>
           </w:p>
         </w:tc>
@@ -4863,6 +4531,14 @@
                 <w:szCs w:val="18"/>
               </w:rPr>
             </w:pPr>
+            <w:r>
+              <w:rPr>
+                <w:rFonts w:ascii="Arial" w:hAnsi="Arial" w:cs="Arial"/>
+                <w:sz w:val="18"/>
+                <w:szCs w:val="18"/>
+              </w:rPr>
+              <w:t>100%</w:t>
+            </w:r>
           </w:p>
         </w:tc>
         <w:tc>
@@ -4907,7 +4583,6 @@
                 <w:szCs w:val="18"/>
               </w:rPr>
             </w:pPr>
-            <w:proofErr w:type="spellStart"/>
             <w:r>
               <w:rPr>
                 <w:rFonts w:ascii="Arial" w:hAnsi="Arial" w:cs="Arial"/>
@@ -4916,10 +4591,18 @@
                 <w:sz w:val="18"/>
                 <w:szCs w:val="18"/>
               </w:rPr>
-              <w:t>RF020</w:t>
-            </w:r>
-            <w:proofErr w:type="spellEnd"/>
-            <w:r>
+              <w:t>RF020 - Gerar a cotação deve exibir cláusulas e valores</w:t>
+            </w:r>
+          </w:p>
+        </w:tc>
+        <w:tc>
+          <w:tcPr>
+            <w:tcW w:w="855" w:type="pct"/>
+            <w:shd w:val="clear" w:color="auto" w:fill="DBE5F1" w:themeFill="accent1" w:themeFillTint="33"/>
+          </w:tcPr>
+          <w:p>
+            <w:pPr>
+              <w:jc w:val="left"/>
               <w:rPr>
                 <w:rFonts w:ascii="Arial" w:hAnsi="Arial" w:cs="Arial"/>
                 <w:b/>
@@ -4927,18 +4610,8 @@
                 <w:sz w:val="18"/>
                 <w:szCs w:val="18"/>
               </w:rPr>
-              <w:t xml:space="preserve"> - Gerar a cotação deve exibir cláusulas e valores</w:t>
-            </w:r>
-          </w:p>
-        </w:tc>
-        <w:tc>
-          <w:tcPr>
-            <w:tcW w:w="855" w:type="pct"/>
-            <w:shd w:val="clear" w:color="auto" w:fill="DBE5F1" w:themeFill="accent1" w:themeFillTint="33"/>
-          </w:tcPr>
-          <w:p>
-            <w:pPr>
-              <w:jc w:val="left"/>
+            </w:pPr>
+            <w:r>
               <w:rPr>
                 <w:rFonts w:ascii="Arial" w:hAnsi="Arial" w:cs="Arial"/>
                 <w:b/>
@@ -4946,7 +4619,8 @@
                 <w:sz w:val="18"/>
                 <w:szCs w:val="18"/>
               </w:rPr>
-            </w:pPr>
+              <w:t>100%</w:t>
+            </w:r>
           </w:p>
         </w:tc>
         <w:tc>
@@ -4985,8 +4659,8 @@
       </w:pPr>
     </w:p>
     <w:sectPr>
-      <w:headerReference w:type="default" r:id="rId7"/>
-      <w:footerReference w:type="default" r:id="rId8"/>
+      <w:headerReference w:type="default" r:id="rId8"/>
+      <w:footerReference w:type="default" r:id="rId9"/>
       <w:pgSz w:w="11906" w:h="16838"/>
       <w:pgMar w:top="1418" w:right="1418" w:bottom="1418" w:left="1418" w:header="720" w:footer="720" w:gutter="0"/>
       <w:pgNumType w:start="1"/>
@@ -4997,7 +4671,7 @@
 </file>
 
 <file path=word/endnotes.xml><?xml version="1.0" encoding="utf-8"?>
-<w:endnotes xmlns:ve="http://schemas.openxmlformats.org/markup-compatibility/2006" xmlns:o="urn:schemas-microsoft-com:office:office" xmlns:r="http://schemas.openxmlformats.org/officeDocument/2006/relationships" xmlns:m="http://schemas.openxmlformats.org/officeDocument/2006/math" xmlns:v="urn:schemas-microsoft-com:vml" xmlns:wp="http://schemas.openxmlformats.org/drawingml/2006/wordprocessingDrawing" xmlns:w10="urn:schemas-microsoft-com:office:word" xmlns:w="http://schemas.openxmlformats.org/wordprocessingml/2006/main" xmlns:wne="http://schemas.microsoft.com/office/word/2006/wordml">
+<w:endnotes xmlns:wpc="http://schemas.microsoft.com/office/word/2010/wordprocessingCanvas" xmlns:mo="http://schemas.microsoft.com/office/mac/office/2008/main" xmlns:mc="http://schemas.openxmlformats.org/markup-compatibility/2006" xmlns:mv="urn:schemas-microsoft-com:mac:vml" xmlns:o="urn:schemas-microsoft-com:office:office" xmlns:r="http://schemas.openxmlformats.org/officeDocument/2006/relationships" xmlns:m="http://schemas.openxmlformats.org/officeDocument/2006/math" xmlns:v="urn:schemas-microsoft-com:vml" xmlns:wp14="http://schemas.microsoft.com/office/word/2010/wordprocessingDrawing" xmlns:wp="http://schemas.openxmlformats.org/drawingml/2006/wordprocessingDrawing" xmlns:w10="urn:schemas-microsoft-com:office:word" xmlns:w="http://schemas.openxmlformats.org/wordprocessingml/2006/main" xmlns:w14="http://schemas.microsoft.com/office/word/2010/wordml" xmlns:wpg="http://schemas.microsoft.com/office/word/2010/wordprocessingGroup" xmlns:wpi="http://schemas.microsoft.com/office/word/2010/wordprocessingInk" xmlns:wne="http://schemas.microsoft.com/office/word/2006/wordml" xmlns:wps="http://schemas.microsoft.com/office/word/2010/wordprocessingShape" mc:Ignorable="w14 wp14">
   <w:endnote w:type="separator" w:id="-1">
     <w:p>
       <w:pPr>
@@ -5022,7 +4696,7 @@
 </file>
 
 <file path=word/footer1.xml><?xml version="1.0" encoding="utf-8"?>
-<w:ftr xmlns:ve="http://schemas.openxmlformats.org/markup-compatibility/2006" xmlns:o="urn:schemas-microsoft-com:office:office" xmlns:r="http://schemas.openxmlformats.org/officeDocument/2006/relationships" xmlns:m="http://schemas.openxmlformats.org/officeDocument/2006/math" xmlns:v="urn:schemas-microsoft-com:vml" xmlns:wp="http://schemas.openxmlformats.org/drawingml/2006/wordprocessingDrawing" xmlns:w10="urn:schemas-microsoft-com:office:word" xmlns:w="http://schemas.openxmlformats.org/wordprocessingml/2006/main" xmlns:wne="http://schemas.microsoft.com/office/word/2006/wordml">
+<w:ftr xmlns:wpc="http://schemas.microsoft.com/office/word/2010/wordprocessingCanvas" xmlns:mo="http://schemas.microsoft.com/office/mac/office/2008/main" xmlns:mc="http://schemas.openxmlformats.org/markup-compatibility/2006" xmlns:mv="urn:schemas-microsoft-com:mac:vml" xmlns:o="urn:schemas-microsoft-com:office:office" xmlns:r="http://schemas.openxmlformats.org/officeDocument/2006/relationships" xmlns:m="http://schemas.openxmlformats.org/officeDocument/2006/math" xmlns:v="urn:schemas-microsoft-com:vml" xmlns:wp14="http://schemas.microsoft.com/office/word/2010/wordprocessingDrawing" xmlns:wp="http://schemas.openxmlformats.org/drawingml/2006/wordprocessingDrawing" xmlns:w10="urn:schemas-microsoft-com:office:word" xmlns:w="http://schemas.openxmlformats.org/wordprocessingml/2006/main" xmlns:w14="http://schemas.microsoft.com/office/word/2010/wordml" xmlns:wpg="http://schemas.microsoft.com/office/word/2010/wordprocessingGroup" xmlns:wpi="http://schemas.microsoft.com/office/word/2010/wordprocessingInk" xmlns:wne="http://schemas.microsoft.com/office/word/2006/wordml" xmlns:wps="http://schemas.microsoft.com/office/word/2010/wordprocessingShape" mc:Ignorable="w14 wp14">
   <w:p>
     <w:pPr>
       <w:pStyle w:val="normal0"/>
@@ -5037,7 +4711,7 @@
       <w:tblW w:w="9855" w:type="dxa"/>
       <w:tblInd w:w="-108" w:type="dxa"/>
       <w:tblLayout w:type="fixed"/>
-      <w:tblLook w:val="0000"/>
+      <w:tblLook w:val="0000" w:firstRow="0" w:lastRow="0" w:firstColumn="0" w:lastColumn="0" w:noHBand="0" w:noVBand="0"/>
     </w:tblPr>
     <w:tblGrid>
       <w:gridCol w:w="3510"/>
@@ -5120,14 +4794,27 @@
             </w:rPr>
             <w:t xml:space="preserve">Pág. </w:t>
           </w:r>
-          <w:fldSimple w:instr="PAGE">
-            <w:r>
-              <w:rPr>
-                <w:noProof/>
-              </w:rPr>
-              <w:t>1</w:t>
-            </w:r>
-          </w:fldSimple>
+          <w:r>
+            <w:fldChar w:fldCharType="begin"/>
+          </w:r>
+          <w:r>
+            <w:instrText>PAGE</w:instrText>
+          </w:r>
+          <w:r>
+            <w:fldChar w:fldCharType="separate"/>
+          </w:r>
+          <w:r>
+            <w:rPr>
+              <w:noProof/>
+            </w:rPr>
+            <w:t>4</w:t>
+          </w:r>
+          <w:r>
+            <w:rPr>
+              <w:noProof/>
+            </w:rPr>
+            <w:fldChar w:fldCharType="end"/>
+          </w:r>
           <w:r>
             <w:rPr>
               <w:rFonts w:ascii="Arial" w:eastAsia="Arial" w:hAnsi="Arial" w:cs="Arial"/>
@@ -5136,14 +4823,27 @@
             </w:rPr>
             <w:t>/</w:t>
           </w:r>
-          <w:fldSimple w:instr="NUMPAGES">
-            <w:r>
-              <w:rPr>
-                <w:noProof/>
-              </w:rPr>
-              <w:t>4</w:t>
-            </w:r>
-          </w:fldSimple>
+          <w:r>
+            <w:fldChar w:fldCharType="begin"/>
+          </w:r>
+          <w:r>
+            <w:instrText>NUMPAGES</w:instrText>
+          </w:r>
+          <w:r>
+            <w:fldChar w:fldCharType="separate"/>
+          </w:r>
+          <w:r>
+            <w:rPr>
+              <w:noProof/>
+            </w:rPr>
+            <w:t>4</w:t>
+          </w:r>
+          <w:r>
+            <w:rPr>
+              <w:noProof/>
+            </w:rPr>
+            <w:fldChar w:fldCharType="end"/>
+          </w:r>
           <w:r>
             <w:rPr>
               <w:rFonts w:ascii="Arial" w:eastAsia="Arial" w:hAnsi="Arial" w:cs="Arial"/>
@@ -5187,7 +4887,7 @@
 </file>
 
 <file path=word/footnotes.xml><?xml version="1.0" encoding="utf-8"?>
-<w:footnotes xmlns:ve="http://schemas.openxmlformats.org/markup-compatibility/2006" xmlns:o="urn:schemas-microsoft-com:office:office" xmlns:r="http://schemas.openxmlformats.org/officeDocument/2006/relationships" xmlns:m="http://schemas.openxmlformats.org/officeDocument/2006/math" xmlns:v="urn:schemas-microsoft-com:vml" xmlns:wp="http://schemas.openxmlformats.org/drawingml/2006/wordprocessingDrawing" xmlns:w10="urn:schemas-microsoft-com:office:word" xmlns:w="http://schemas.openxmlformats.org/wordprocessingml/2006/main" xmlns:wne="http://schemas.microsoft.com/office/word/2006/wordml">
+<w:footnotes xmlns:wpc="http://schemas.microsoft.com/office/word/2010/wordprocessingCanvas" xmlns:mo="http://schemas.microsoft.com/office/mac/office/2008/main" xmlns:mc="http://schemas.openxmlformats.org/markup-compatibility/2006" xmlns:mv="urn:schemas-microsoft-com:mac:vml" xmlns:o="urn:schemas-microsoft-com:office:office" xmlns:r="http://schemas.openxmlformats.org/officeDocument/2006/relationships" xmlns:m="http://schemas.openxmlformats.org/officeDocument/2006/math" xmlns:v="urn:schemas-microsoft-com:vml" xmlns:wp14="http://schemas.microsoft.com/office/word/2010/wordprocessingDrawing" xmlns:wp="http://schemas.openxmlformats.org/drawingml/2006/wordprocessingDrawing" xmlns:w10="urn:schemas-microsoft-com:office:word" xmlns:w="http://schemas.openxmlformats.org/wordprocessingml/2006/main" xmlns:w14="http://schemas.microsoft.com/office/word/2010/wordml" xmlns:wpg="http://schemas.microsoft.com/office/word/2010/wordprocessingGroup" xmlns:wpi="http://schemas.microsoft.com/office/word/2010/wordprocessingInk" xmlns:wne="http://schemas.microsoft.com/office/word/2006/wordml" xmlns:wps="http://schemas.microsoft.com/office/word/2010/wordprocessingShape" mc:Ignorable="w14 wp14">
   <w:footnote w:type="separator" w:id="-1">
     <w:p>
       <w:pPr>
@@ -5212,7 +4912,7 @@
 </file>
 
 <file path=word/header1.xml><?xml version="1.0" encoding="utf-8"?>
-<w:hdr xmlns:ve="http://schemas.openxmlformats.org/markup-compatibility/2006" xmlns:o="urn:schemas-microsoft-com:office:office" xmlns:r="http://schemas.openxmlformats.org/officeDocument/2006/relationships" xmlns:m="http://schemas.openxmlformats.org/officeDocument/2006/math" xmlns:v="urn:schemas-microsoft-com:vml" xmlns:wp="http://schemas.openxmlformats.org/drawingml/2006/wordprocessingDrawing" xmlns:w10="urn:schemas-microsoft-com:office:word" xmlns:w="http://schemas.openxmlformats.org/wordprocessingml/2006/main" xmlns:wne="http://schemas.microsoft.com/office/word/2006/wordml">
+<w:hdr xmlns:wpc="http://schemas.microsoft.com/office/word/2010/wordprocessingCanvas" xmlns:mo="http://schemas.microsoft.com/office/mac/office/2008/main" xmlns:mc="http://schemas.openxmlformats.org/markup-compatibility/2006" xmlns:mv="urn:schemas-microsoft-com:mac:vml" xmlns:o="urn:schemas-microsoft-com:office:office" xmlns:r="http://schemas.openxmlformats.org/officeDocument/2006/relationships" xmlns:m="http://schemas.openxmlformats.org/officeDocument/2006/math" xmlns:v="urn:schemas-microsoft-com:vml" xmlns:wp14="http://schemas.microsoft.com/office/word/2010/wordprocessingDrawing" xmlns:wp="http://schemas.openxmlformats.org/drawingml/2006/wordprocessingDrawing" xmlns:w10="urn:schemas-microsoft-com:office:word" xmlns:w="http://schemas.openxmlformats.org/wordprocessingml/2006/main" xmlns:w14="http://schemas.microsoft.com/office/word/2010/wordml" xmlns:wpg="http://schemas.microsoft.com/office/word/2010/wordprocessingGroup" xmlns:wpi="http://schemas.microsoft.com/office/word/2010/wordprocessingInk" xmlns:wne="http://schemas.microsoft.com/office/word/2006/wordml" xmlns:wps="http://schemas.microsoft.com/office/word/2010/wordprocessingShape" mc:Ignorable="w14 wp14">
   <w:p>
     <w:pPr>
       <w:pStyle w:val="normal0"/>
@@ -5227,7 +4927,7 @@
       <w:tblW w:w="9149" w:type="dxa"/>
       <w:tblInd w:w="-108" w:type="dxa"/>
       <w:tblLayout w:type="fixed"/>
-      <w:tblLook w:val="0000"/>
+      <w:tblLook w:val="0000" w:firstRow="0" w:lastRow="0" w:firstColumn="0" w:lastColumn="0" w:noHBand="0" w:noVBand="0"/>
     </w:tblPr>
     <w:tblGrid>
       <w:gridCol w:w="9149"/>
@@ -5254,7 +4954,7 @@
             <w:tblW w:w="10037" w:type="dxa"/>
             <w:tblInd w:w="0" w:type="dxa"/>
             <w:tblLayout w:type="fixed"/>
-            <w:tblLook w:val="0000"/>
+            <w:tblLook w:val="0000" w:firstRow="0" w:lastRow="0" w:firstColumn="0" w:lastColumn="0" w:noHBand="0" w:noVBand="0"/>
           </w:tblPr>
           <w:tblGrid>
             <w:gridCol w:w="10037"/>
@@ -5284,7 +4984,7 @@
                   <w:tblW w:w="8974" w:type="dxa"/>
                   <w:tblInd w:w="0" w:type="dxa"/>
                   <w:tblLayout w:type="fixed"/>
-                  <w:tblLook w:val="0000"/>
+                  <w:tblLook w:val="0000" w:firstRow="0" w:lastRow="0" w:firstColumn="0" w:lastColumn="0" w:noHBand="0" w:noVBand="0"/>
                 </w:tblPr>
                 <w:tblGrid>
                   <w:gridCol w:w="2144"/>
@@ -5311,9 +5011,10 @@
                       <w:r>
                         <w:rPr>
                           <w:noProof/>
+                          <w:lang w:val="en-US" w:eastAsia="en-US"/>
                         </w:rPr>
                         <w:drawing>
-                          <wp:inline distT="0" distB="0" distL="114300" distR="114300">
+                          <wp:inline distT="0" distB="0" distL="114300" distR="114300" wp14:anchorId="03AAE0F2" wp14:editId="4D845B36">
                             <wp:extent cx="1253490" cy="542925"/>
                             <wp:effectExtent l="0" t="0" r="0" b="0"/>
                             <wp:docPr id="1" name="image01.png"/>
@@ -5367,18 +5068,8 @@
                           <w:sz w:val="18"/>
                           <w:szCs w:val="18"/>
                         </w:rPr>
-                        <w:t xml:space="preserve">UNIVERSIDADE DO ESTADO DE SANTA CATARINA – </w:t>
+                        <w:t>UNIVERSIDADE DO ESTADO DE SANTA CATARINA – UDESC</w:t>
                       </w:r>
-                      <w:proofErr w:type="spellStart"/>
-                      <w:r>
-                        <w:rPr>
-                          <w:b/>
-                          <w:sz w:val="18"/>
-                          <w:szCs w:val="18"/>
-                        </w:rPr>
-                        <w:t>UDESC</w:t>
-                      </w:r>
-                      <w:proofErr w:type="spellEnd"/>
                     </w:p>
                     <w:p>
                       <w:pPr>
@@ -5392,18 +5083,8 @@
                           <w:sz w:val="18"/>
                           <w:szCs w:val="18"/>
                         </w:rPr>
-                        <w:t xml:space="preserve">CENTRO DE EDUCAÇÃO SUPERIOR DO ALTO VALE DO ITAJAÍ – </w:t>
+                        <w:t>CENTRO DE EDUCAÇÃO SUPERIOR DO ALTO VALE DO ITAJAÍ – CEAVI</w:t>
                       </w:r>
-                      <w:proofErr w:type="spellStart"/>
-                      <w:r>
-                        <w:rPr>
-                          <w:b/>
-                          <w:sz w:val="18"/>
-                          <w:szCs w:val="18"/>
-                        </w:rPr>
-                        <w:t>CEAVI</w:t>
-                      </w:r>
-                      <w:proofErr w:type="spellEnd"/>
                     </w:p>
                     <w:p>
                       <w:pPr>
@@ -5421,18 +5102,8 @@
                           <w:sz w:val="18"/>
                           <w:szCs w:val="18"/>
                         </w:rPr>
-                        <w:t xml:space="preserve">ESPECIALIZAÇÃO EM ENGENHARIA DE SOFTWARE - </w:t>
+                        <w:t>ESPECIALIZAÇÃO EM ENGENHARIA DE SOFTWARE - PGES</w:t>
                       </w:r>
-                      <w:proofErr w:type="spellStart"/>
-                      <w:r>
-                        <w:rPr>
-                          <w:b/>
-                          <w:sz w:val="18"/>
-                          <w:szCs w:val="18"/>
-                        </w:rPr>
-                        <w:t>PGES</w:t>
-                      </w:r>
-                      <w:proofErr w:type="spellEnd"/>
                     </w:p>
                   </w:tc>
                 </w:tr>
@@ -5471,7 +5142,7 @@
 </file>
 
 <file path=word/numbering.xml><?xml version="1.0" encoding="utf-8"?>
-<w:numbering xmlns:ve="http://schemas.openxmlformats.org/markup-compatibility/2006" xmlns:o="urn:schemas-microsoft-com:office:office" xmlns:r="http://schemas.openxmlformats.org/officeDocument/2006/relationships" xmlns:m="http://schemas.openxmlformats.org/officeDocument/2006/math" xmlns:v="urn:schemas-microsoft-com:vml" xmlns:wp="http://schemas.openxmlformats.org/drawingml/2006/wordprocessingDrawing" xmlns:w10="urn:schemas-microsoft-com:office:word" xmlns:w="http://schemas.openxmlformats.org/wordprocessingml/2006/main" xmlns:wne="http://schemas.microsoft.com/office/word/2006/wordml">
+<w:numbering xmlns:wpc="http://schemas.microsoft.com/office/word/2010/wordprocessingCanvas" xmlns:mo="http://schemas.microsoft.com/office/mac/office/2008/main" xmlns:mc="http://schemas.openxmlformats.org/markup-compatibility/2006" xmlns:mv="urn:schemas-microsoft-com:mac:vml" xmlns:o="urn:schemas-microsoft-com:office:office" xmlns:r="http://schemas.openxmlformats.org/officeDocument/2006/relationships" xmlns:m="http://schemas.openxmlformats.org/officeDocument/2006/math" xmlns:v="urn:schemas-microsoft-com:vml" xmlns:wp14="http://schemas.microsoft.com/office/word/2010/wordprocessingDrawing" xmlns:wp="http://schemas.openxmlformats.org/drawingml/2006/wordprocessingDrawing" xmlns:w10="urn:schemas-microsoft-com:office:word" xmlns:w="http://schemas.openxmlformats.org/wordprocessingml/2006/main" xmlns:w14="http://schemas.microsoft.com/office/word/2010/wordml" xmlns:wpg="http://schemas.microsoft.com/office/word/2010/wordprocessingGroup" xmlns:wpi="http://schemas.microsoft.com/office/word/2010/wordprocessingInk" xmlns:wne="http://schemas.microsoft.com/office/word/2006/wordml" xmlns:wps="http://schemas.microsoft.com/office/word/2010/wordprocessingShape" mc:Ignorable="w14 wp14">
   <w:abstractNum w:abstractNumId="0">
     <w:nsid w:val="0FF018BC"/>
     <w:multiLevelType w:val="multilevel"/>
@@ -5594,7 +5265,7 @@
 </file>
 
 <file path=word/styles.xml><?xml version="1.0" encoding="utf-8"?>
-<w:styles xmlns:r="http://schemas.openxmlformats.org/officeDocument/2006/relationships" xmlns:w="http://schemas.openxmlformats.org/wordprocessingml/2006/main">
+<w:styles xmlns:mc="http://schemas.openxmlformats.org/markup-compatibility/2006" xmlns:r="http://schemas.openxmlformats.org/officeDocument/2006/relationships" xmlns:w="http://schemas.openxmlformats.org/wordprocessingml/2006/main" xmlns:w14="http://schemas.microsoft.com/office/word/2010/wordml" mc:Ignorable="w14">
   <w:docDefaults>
     <w:rPrDefault>
       <w:rPr>
@@ -5612,7 +5283,7 @@
       </w:pPr>
     </w:pPrDefault>
   </w:docDefaults>
-  <w:latentStyles w:defLockedState="0" w:defUIPriority="99" w:defSemiHidden="1" w:defUnhideWhenUsed="1" w:defQFormat="0" w:count="267">
+  <w:latentStyles w:defLockedState="0" w:defUIPriority="99" w:defSemiHidden="1" w:defUnhideWhenUsed="1" w:defQFormat="0" w:count="276">
     <w:lsdException w:name="Normal" w:semiHidden="0" w:uiPriority="0" w:unhideWhenUsed="0" w:qFormat="1"/>
     <w:lsdException w:name="heading 1" w:semiHidden="0" w:uiPriority="9" w:unhideWhenUsed="0" w:qFormat="1"/>
     <w:lsdException w:name="heading 2" w:uiPriority="9" w:qFormat="1"/>
@@ -5756,7 +5427,7 @@
     <w:qFormat/>
     <w:rsid w:val="00143132"/>
   </w:style>
-  <w:style w:type="paragraph" w:styleId="Ttulo1">
+  <w:style w:type="paragraph" w:styleId="Heading1">
     <w:name w:val="heading 1"/>
     <w:basedOn w:val="normal0"/>
     <w:next w:val="normal0"/>
@@ -5774,7 +5445,7 @@
       <w:szCs w:val="48"/>
     </w:rPr>
   </w:style>
-  <w:style w:type="paragraph" w:styleId="Ttulo2">
+  <w:style w:type="paragraph" w:styleId="Heading2">
     <w:name w:val="heading 2"/>
     <w:basedOn w:val="normal0"/>
     <w:next w:val="normal0"/>
@@ -5792,7 +5463,7 @@
       <w:szCs w:val="36"/>
     </w:rPr>
   </w:style>
-  <w:style w:type="paragraph" w:styleId="Ttulo3">
+  <w:style w:type="paragraph" w:styleId="Heading3">
     <w:name w:val="heading 3"/>
     <w:basedOn w:val="normal0"/>
     <w:next w:val="normal0"/>
@@ -5810,7 +5481,7 @@
       <w:szCs w:val="28"/>
     </w:rPr>
   </w:style>
-  <w:style w:type="paragraph" w:styleId="Ttulo4">
+  <w:style w:type="paragraph" w:styleId="Heading4">
     <w:name w:val="heading 4"/>
     <w:basedOn w:val="normal0"/>
     <w:next w:val="normal0"/>
@@ -5826,7 +5497,7 @@
       <w:b/>
     </w:rPr>
   </w:style>
-  <w:style w:type="paragraph" w:styleId="Ttulo5">
+  <w:style w:type="paragraph" w:styleId="Heading5">
     <w:name w:val="heading 5"/>
     <w:basedOn w:val="normal0"/>
     <w:next w:val="normal0"/>
@@ -5844,7 +5515,7 @@
       <w:szCs w:val="22"/>
     </w:rPr>
   </w:style>
-  <w:style w:type="paragraph" w:styleId="Ttulo6">
+  <w:style w:type="paragraph" w:styleId="Heading6">
     <w:name w:val="heading 6"/>
     <w:basedOn w:val="normal0"/>
     <w:next w:val="normal0"/>
@@ -5862,18 +5533,17 @@
       <w:szCs w:val="20"/>
     </w:rPr>
   </w:style>
-  <w:style w:type="character" w:default="1" w:styleId="Fontepargpadro">
+  <w:style w:type="character" w:default="1" w:styleId="DefaultParagraphFont">
     <w:name w:val="Default Paragraph Font"/>
     <w:uiPriority w:val="1"/>
     <w:semiHidden/>
     <w:unhideWhenUsed/>
   </w:style>
-  <w:style w:type="table" w:default="1" w:styleId="Tabelanormal">
+  <w:style w:type="table" w:default="1" w:styleId="TableNormal">
     <w:name w:val="Normal Table"/>
     <w:uiPriority w:val="99"/>
     <w:semiHidden/>
     <w:unhideWhenUsed/>
-    <w:qFormat/>
     <w:tblPr>
       <w:tblInd w:w="0" w:type="dxa"/>
       <w:tblCellMar>
@@ -5884,7 +5554,7 @@
       </w:tblCellMar>
     </w:tblPr>
   </w:style>
-  <w:style w:type="numbering" w:default="1" w:styleId="Semlista">
+  <w:style w:type="numbering" w:default="1" w:styleId="NoList">
     <w:name w:val="No List"/>
     <w:uiPriority w:val="99"/>
     <w:semiHidden/>
@@ -5894,8 +5564,8 @@
     <w:name w:val="normal"/>
     <w:rsid w:val="00AF35B1"/>
   </w:style>
-  <w:style w:type="table" w:customStyle="1" w:styleId="TableNormal">
-    <w:name w:val="Table Normal"/>
+  <w:style w:type="table" w:customStyle="1" w:styleId="TableNormal1">
+    <w:name w:val="Table Normal1"/>
     <w:rsid w:val="00AF35B1"/>
     <w:tblPr>
       <w:tblCellMar>
@@ -5906,7 +5576,7 @@
       </w:tblCellMar>
     </w:tblPr>
   </w:style>
-  <w:style w:type="paragraph" w:styleId="Ttulo">
+  <w:style w:type="paragraph" w:styleId="Title">
     <w:name w:val="Title"/>
     <w:basedOn w:val="normal0"/>
     <w:next w:val="normal0"/>
@@ -5923,7 +5593,7 @@
       <w:szCs w:val="72"/>
     </w:rPr>
   </w:style>
-  <w:style w:type="paragraph" w:styleId="Subttulo">
+  <w:style w:type="paragraph" w:styleId="Subtitle">
     <w:name w:val="Subtitle"/>
     <w:basedOn w:val="normal0"/>
     <w:next w:val="normal0"/>
@@ -5944,7 +5614,7 @@
   </w:style>
   <w:style w:type="table" w:customStyle="1" w:styleId="5">
     <w:name w:val="5"/>
-    <w:basedOn w:val="TableNormal"/>
+    <w:basedOn w:val="TableNormal1"/>
     <w:rsid w:val="00AF35B1"/>
     <w:tblPr>
       <w:tblStyleRowBandSize w:val="1"/>
@@ -5959,7 +5629,7 @@
   </w:style>
   <w:style w:type="table" w:customStyle="1" w:styleId="4">
     <w:name w:val="4"/>
-    <w:basedOn w:val="TableNormal"/>
+    <w:basedOn w:val="TableNormal1"/>
     <w:rsid w:val="00AF35B1"/>
     <w:tblPr>
       <w:tblStyleRowBandSize w:val="1"/>
@@ -5974,7 +5644,7 @@
   </w:style>
   <w:style w:type="table" w:customStyle="1" w:styleId="3">
     <w:name w:val="3"/>
-    <w:basedOn w:val="TableNormal"/>
+    <w:basedOn w:val="TableNormal1"/>
     <w:rsid w:val="00AF35B1"/>
     <w:tblPr>
       <w:tblStyleRowBandSize w:val="1"/>
@@ -5989,7 +5659,7 @@
   </w:style>
   <w:style w:type="table" w:customStyle="1" w:styleId="2">
     <w:name w:val="2"/>
-    <w:basedOn w:val="TableNormal"/>
+    <w:basedOn w:val="TableNormal1"/>
     <w:rsid w:val="00AF35B1"/>
     <w:tblPr>
       <w:tblStyleRowBandSize w:val="1"/>
@@ -6004,7 +5674,7 @@
   </w:style>
   <w:style w:type="table" w:customStyle="1" w:styleId="1">
     <w:name w:val="1"/>
-    <w:basedOn w:val="TableNormal"/>
+    <w:basedOn w:val="TableNormal1"/>
     <w:rsid w:val="00AF35B1"/>
     <w:tblPr>
       <w:tblStyleRowBandSize w:val="1"/>
@@ -6017,10 +5687,10 @@
       </w:tblCellMar>
     </w:tblPr>
   </w:style>
-  <w:style w:type="paragraph" w:styleId="Textodebalo">
+  <w:style w:type="paragraph" w:styleId="BalloonText">
     <w:name w:val="Balloon Text"/>
     <w:basedOn w:val="Normal"/>
-    <w:link w:val="TextodebaloChar"/>
+    <w:link w:val="BalloonTextChar"/>
     <w:uiPriority w:val="99"/>
     <w:semiHidden/>
     <w:unhideWhenUsed/>
@@ -6034,10 +5704,10 @@
       <w:szCs w:val="16"/>
     </w:rPr>
   </w:style>
-  <w:style w:type="character" w:customStyle="1" w:styleId="TextodebaloChar">
-    <w:name w:val="Texto de balão Char"/>
-    <w:basedOn w:val="Fontepargpadro"/>
-    <w:link w:val="Textodebalo"/>
+  <w:style w:type="character" w:customStyle="1" w:styleId="BalloonTextChar">
+    <w:name w:val="Balloon Text Char"/>
+    <w:basedOn w:val="DefaultParagraphFont"/>
+    <w:link w:val="BalloonText"/>
     <w:uiPriority w:val="99"/>
     <w:semiHidden/>
     <w:rsid w:val="007F4703"/>
@@ -6047,9 +5717,9 @@
       <w:szCs w:val="16"/>
     </w:rPr>
   </w:style>
-  <w:style w:type="table" w:styleId="Tabelacomgrade">
+  <w:style w:type="table" w:styleId="TableGrid">
     <w:name w:val="Table Grid"/>
-    <w:basedOn w:val="Tabelanormal"/>
+    <w:basedOn w:val="TableNormal"/>
     <w:uiPriority w:val="59"/>
     <w:rsid w:val="00D132D3"/>
     <w:pPr>
@@ -6072,6 +5742,192 @@
         <w:right w:w="108" w:type="dxa"/>
       </w:tblCellMar>
     </w:tblPr>
+  </w:style>
+</w:styles>
+</file>
+
+<file path=word/stylesWithEffects.xml><?xml version="1.0" encoding="utf-8"?>
+<w:styles xmlns:wpc="http://schemas.microsoft.com/office/word/2010/wordprocessingCanvas" xmlns:mo="http://schemas.microsoft.com/office/mac/office/2008/main" xmlns:mc="http://schemas.openxmlformats.org/markup-compatibility/2006" xmlns:mv="urn:schemas-microsoft-com:mac:vml" xmlns:o="urn:schemas-microsoft-com:office:office" xmlns:r="http://schemas.openxmlformats.org/officeDocument/2006/relationships" xmlns:m="http://schemas.openxmlformats.org/officeDocument/2006/math" xmlns:v="urn:schemas-microsoft-com:vml" xmlns:wp14="http://schemas.microsoft.com/office/word/2010/wordprocessingDrawing" xmlns:wp="http://schemas.openxmlformats.org/drawingml/2006/wordprocessingDrawing" xmlns:w10="urn:schemas-microsoft-com:office:word" xmlns:w="http://schemas.openxmlformats.org/wordprocessingml/2006/main" xmlns:w14="http://schemas.microsoft.com/office/word/2010/wordml" xmlns:wpg="http://schemas.microsoft.com/office/word/2010/wordprocessingGroup" xmlns:wpi="http://schemas.microsoft.com/office/word/2010/wordprocessingInk" xmlns:wne="http://schemas.microsoft.com/office/word/2006/wordml" xmlns:wps="http://schemas.microsoft.com/office/word/2010/wordprocessingShape" mc:Ignorable="w14 wp14">
+  <w:docDefaults>
+    <w:rPrDefault>
+      <w:rPr>
+        <w:rFonts w:asciiTheme="minorHAnsi" w:eastAsiaTheme="minorEastAsia" w:hAnsiTheme="minorHAnsi" w:cstheme="minorBidi"/>
+        <w:sz w:val="24"/>
+        <w:szCs w:val="24"/>
+        <w:lang w:val="pt-BR" w:eastAsia="ja-JP" w:bidi="ar-SA"/>
+      </w:rPr>
+    </w:rPrDefault>
+    <w:pPrDefault/>
+  </w:docDefaults>
+  <w:latentStyles w:defLockedState="0" w:defUIPriority="99" w:defSemiHidden="1" w:defUnhideWhenUsed="1" w:defQFormat="0" w:count="276">
+    <w:lsdException w:name="Normal" w:semiHidden="0" w:uiPriority="0" w:unhideWhenUsed="0" w:qFormat="1"/>
+    <w:lsdException w:name="heading 1" w:semiHidden="0" w:uiPriority="9" w:unhideWhenUsed="0" w:qFormat="1"/>
+    <w:lsdException w:name="heading 2" w:uiPriority="9" w:qFormat="1"/>
+    <w:lsdException w:name="heading 3" w:uiPriority="9" w:qFormat="1"/>
+    <w:lsdException w:name="heading 4" w:uiPriority="9" w:qFormat="1"/>
+    <w:lsdException w:name="heading 5" w:uiPriority="9" w:qFormat="1"/>
+    <w:lsdException w:name="heading 6" w:uiPriority="9" w:qFormat="1"/>
+    <w:lsdException w:name="heading 7" w:uiPriority="9" w:qFormat="1"/>
+    <w:lsdException w:name="heading 8" w:uiPriority="9" w:qFormat="1"/>
+    <w:lsdException w:name="heading 9" w:uiPriority="9" w:qFormat="1"/>
+    <w:lsdException w:name="toc 1" w:uiPriority="39"/>
+    <w:lsdException w:name="toc 2" w:uiPriority="39"/>
+    <w:lsdException w:name="toc 3" w:uiPriority="39"/>
+    <w:lsdException w:name="toc 4" w:uiPriority="39"/>
+    <w:lsdException w:name="toc 5" w:uiPriority="39"/>
+    <w:lsdException w:name="toc 6" w:uiPriority="39"/>
+    <w:lsdException w:name="toc 7" w:uiPriority="39"/>
+    <w:lsdException w:name="toc 8" w:uiPriority="39"/>
+    <w:lsdException w:name="toc 9" w:uiPriority="39"/>
+    <w:lsdException w:name="caption" w:uiPriority="35" w:qFormat="1"/>
+    <w:lsdException w:name="Title" w:semiHidden="0" w:uiPriority="10" w:unhideWhenUsed="0" w:qFormat="1"/>
+    <w:lsdException w:name="Default Paragraph Font" w:uiPriority="1"/>
+    <w:lsdException w:name="Subtitle" w:semiHidden="0" w:uiPriority="11" w:unhideWhenUsed="0" w:qFormat="1"/>
+    <w:lsdException w:name="Strong" w:semiHidden="0" w:uiPriority="22" w:unhideWhenUsed="0" w:qFormat="1"/>
+    <w:lsdException w:name="Emphasis" w:semiHidden="0" w:uiPriority="20" w:unhideWhenUsed="0" w:qFormat="1"/>
+    <w:lsdException w:name="Table Grid" w:semiHidden="0" w:uiPriority="59" w:unhideWhenUsed="0"/>
+    <w:lsdException w:name="Placeholder Text" w:unhideWhenUsed="0"/>
+    <w:lsdException w:name="No Spacing" w:semiHidden="0" w:uiPriority="1" w:unhideWhenUsed="0" w:qFormat="1"/>
+    <w:lsdException w:name="Light Shading" w:semiHidden="0" w:uiPriority="60" w:unhideWhenUsed="0"/>
+    <w:lsdException w:name="Light List" w:semiHidden="0" w:uiPriority="61" w:unhideWhenUsed="0"/>
+    <w:lsdException w:name="Light Grid" w:semiHidden="0" w:uiPriority="62" w:unhideWhenUsed="0"/>
+    <w:lsdException w:name="Medium Shading 1" w:semiHidden="0" w:uiPriority="63" w:unhideWhenUsed="0"/>
+    <w:lsdException w:name="Medium Shading 2" w:semiHidden="0" w:uiPriority="64" w:unhideWhenUsed="0"/>
+    <w:lsdException w:name="Medium List 1" w:semiHidden="0" w:uiPriority="65" w:unhideWhenUsed="0"/>
+    <w:lsdException w:name="Medium List 2" w:semiHidden="0" w:uiPriority="66" w:unhideWhenUsed="0"/>
+    <w:lsdException w:name="Medium Grid 1" w:semiHidden="0" w:uiPriority="67" w:unhideWhenUsed="0"/>
+    <w:lsdException w:name="Medium Grid 2" w:semiHidden="0" w:uiPriority="68" w:unhideWhenUsed="0"/>
+    <w:lsdException w:name="Medium Grid 3" w:semiHidden="0" w:uiPriority="69" w:unhideWhenUsed="0"/>
+    <w:lsdException w:name="Dark List" w:semiHidden="0" w:uiPriority="70" w:unhideWhenUsed="0"/>
+    <w:lsdException w:name="Colorful Shading" w:semiHidden="0" w:uiPriority="71" w:unhideWhenUsed="0"/>
+    <w:lsdException w:name="Colorful List" w:semiHidden="0" w:uiPriority="72" w:unhideWhenUsed="0"/>
+    <w:lsdException w:name="Colorful Grid" w:semiHidden="0" w:uiPriority="73" w:unhideWhenUsed="0"/>
+    <w:lsdException w:name="Light Shading Accent 1" w:semiHidden="0" w:uiPriority="60" w:unhideWhenUsed="0"/>
+    <w:lsdException w:name="Light List Accent 1" w:semiHidden="0" w:uiPriority="61" w:unhideWhenUsed="0"/>
+    <w:lsdException w:name="Light Grid Accent 1" w:semiHidden="0" w:uiPriority="62" w:unhideWhenUsed="0"/>
+    <w:lsdException w:name="Medium Shading 1 Accent 1" w:semiHidden="0" w:uiPriority="63" w:unhideWhenUsed="0"/>
+    <w:lsdException w:name="Medium Shading 2 Accent 1" w:semiHidden="0" w:uiPriority="64" w:unhideWhenUsed="0"/>
+    <w:lsdException w:name="Medium List 1 Accent 1" w:semiHidden="0" w:uiPriority="65" w:unhideWhenUsed="0"/>
+    <w:lsdException w:name="Revision" w:unhideWhenUsed="0"/>
+    <w:lsdException w:name="List Paragraph" w:semiHidden="0" w:uiPriority="34" w:unhideWhenUsed="0" w:qFormat="1"/>
+    <w:lsdException w:name="Quote" w:semiHidden="0" w:uiPriority="29" w:unhideWhenUsed="0" w:qFormat="1"/>
+    <w:lsdException w:name="Intense Quote" w:semiHidden="0" w:uiPriority="30" w:unhideWhenUsed="0" w:qFormat="1"/>
+    <w:lsdException w:name="Medium List 2 Accent 1" w:semiHidden="0" w:uiPriority="66" w:unhideWhenUsed="0"/>
+    <w:lsdException w:name="Medium Grid 1 Accent 1" w:semiHidden="0" w:uiPriority="67" w:unhideWhenUsed="0"/>
+    <w:lsdException w:name="Medium Grid 2 Accent 1" w:semiHidden="0" w:uiPriority="68" w:unhideWhenUsed="0"/>
+    <w:lsdException w:name="Medium Grid 3 Accent 1" w:semiHidden="0" w:uiPriority="69" w:unhideWhenUsed="0"/>
+    <w:lsdException w:name="Dark List Accent 1" w:semiHidden="0" w:uiPriority="70" w:unhideWhenUsed="0"/>
+    <w:lsdException w:name="Colorful Shading Accent 1" w:semiHidden="0" w:uiPriority="71" w:unhideWhenUsed="0"/>
+    <w:lsdException w:name="Colorful List Accent 1" w:semiHidden="0" w:uiPriority="72" w:unhideWhenUsed="0"/>
+    <w:lsdException w:name="Colorful Grid Accent 1" w:semiHidden="0" w:uiPriority="73" w:unhideWhenUsed="0"/>
+    <w:lsdException w:name="Light Shading Accent 2" w:semiHidden="0" w:uiPriority="60" w:unhideWhenUsed="0"/>
+    <w:lsdException w:name="Light List Accent 2" w:semiHidden="0" w:uiPriority="61" w:unhideWhenUsed="0"/>
+    <w:lsdException w:name="Light Grid Accent 2" w:semiHidden="0" w:uiPriority="62" w:unhideWhenUsed="0"/>
+    <w:lsdException w:name="Medium Shading 1 Accent 2" w:semiHidden="0" w:uiPriority="63" w:unhideWhenUsed="0"/>
+    <w:lsdException w:name="Medium Shading 2 Accent 2" w:semiHidden="0" w:uiPriority="64" w:unhideWhenUsed="0"/>
+    <w:lsdException w:name="Medium List 1 Accent 2" w:semiHidden="0" w:uiPriority="65" w:unhideWhenUsed="0"/>
+    <w:lsdException w:name="Medium List 2 Accent 2" w:semiHidden="0" w:uiPriority="66" w:unhideWhenUsed="0"/>
+    <w:lsdException w:name="Medium Grid 1 Accent 2" w:semiHidden="0" w:uiPriority="67" w:unhideWhenUsed="0"/>
+    <w:lsdException w:name="Medium Grid 2 Accent 2" w:semiHidden="0" w:uiPriority="68" w:unhideWhenUsed="0"/>
+    <w:lsdException w:name="Medium Grid 3 Accent 2" w:semiHidden="0" w:uiPriority="69" w:unhideWhenUsed="0"/>
+    <w:lsdException w:name="Dark List Accent 2" w:semiHidden="0" w:uiPriority="70" w:unhideWhenUsed="0"/>
+    <w:lsdException w:name="Colorful Shading Accent 2" w:semiHidden="0" w:uiPriority="71" w:unhideWhenUsed="0"/>
+    <w:lsdException w:name="Colorful List Accent 2" w:semiHidden="0" w:uiPriority="72" w:unhideWhenUsed="0"/>
+    <w:lsdException w:name="Colorful Grid Accent 2" w:semiHidden="0" w:uiPriority="73" w:unhideWhenUsed="0"/>
+    <w:lsdException w:name="Light Shading Accent 3" w:semiHidden="0" w:uiPriority="60" w:unhideWhenUsed="0"/>
+    <w:lsdException w:name="Light List Accent 3" w:semiHidden="0" w:uiPriority="61" w:unhideWhenUsed="0"/>
+    <w:lsdException w:name="Light Grid Accent 3" w:semiHidden="0" w:uiPriority="62" w:unhideWhenUsed="0"/>
+    <w:lsdException w:name="Medium Shading 1 Accent 3" w:semiHidden="0" w:uiPriority="63" w:unhideWhenUsed="0"/>
+    <w:lsdException w:name="Medium Shading 2 Accent 3" w:semiHidden="0" w:uiPriority="64" w:unhideWhenUsed="0"/>
+    <w:lsdException w:name="Medium List 1 Accent 3" w:semiHidden="0" w:uiPriority="65" w:unhideWhenUsed="0"/>
+    <w:lsdException w:name="Medium List 2 Accent 3" w:semiHidden="0" w:uiPriority="66" w:unhideWhenUsed="0"/>
+    <w:lsdException w:name="Medium Grid 1 Accent 3" w:semiHidden="0" w:uiPriority="67" w:unhideWhenUsed="0"/>
+    <w:lsdException w:name="Medium Grid 2 Accent 3" w:semiHidden="0" w:uiPriority="68" w:unhideWhenUsed="0"/>
+    <w:lsdException w:name="Medium Grid 3 Accent 3" w:semiHidden="0" w:uiPriority="69" w:unhideWhenUsed="0"/>
+    <w:lsdException w:name="Dark List Accent 3" w:semiHidden="0" w:uiPriority="70" w:unhideWhenUsed="0"/>
+    <w:lsdException w:name="Colorful Shading Accent 3" w:semiHidden="0" w:uiPriority="71" w:unhideWhenUsed="0"/>
+    <w:lsdException w:name="Colorful List Accent 3" w:semiHidden="0" w:uiPriority="72" w:unhideWhenUsed="0"/>
+    <w:lsdException w:name="Colorful Grid Accent 3" w:semiHidden="0" w:uiPriority="73" w:unhideWhenUsed="0"/>
+    <w:lsdException w:name="Light Shading Accent 4" w:semiHidden="0" w:uiPriority="60" w:unhideWhenUsed="0"/>
+    <w:lsdException w:name="Light List Accent 4" w:semiHidden="0" w:uiPriority="61" w:unhideWhenUsed="0"/>
+    <w:lsdException w:name="Light Grid Accent 4" w:semiHidden="0" w:uiPriority="62" w:unhideWhenUsed="0"/>
+    <w:lsdException w:name="Medium Shading 1 Accent 4" w:semiHidden="0" w:uiPriority="63" w:unhideWhenUsed="0"/>
+    <w:lsdException w:name="Medium Shading 2 Accent 4" w:semiHidden="0" w:uiPriority="64" w:unhideWhenUsed="0"/>
+    <w:lsdException w:name="Medium List 1 Accent 4" w:semiHidden="0" w:uiPriority="65" w:unhideWhenUsed="0"/>
+    <w:lsdException w:name="Medium List 2 Accent 4" w:semiHidden="0" w:uiPriority="66" w:unhideWhenUsed="0"/>
+    <w:lsdException w:name="Medium Grid 1 Accent 4" w:semiHidden="0" w:uiPriority="67" w:unhideWhenUsed="0"/>
+    <w:lsdException w:name="Medium Grid 2 Accent 4" w:semiHidden="0" w:uiPriority="68" w:unhideWhenUsed="0"/>
+    <w:lsdException w:name="Medium Grid 3 Accent 4" w:semiHidden="0" w:uiPriority="69" w:unhideWhenUsed="0"/>
+    <w:lsdException w:name="Dark List Accent 4" w:semiHidden="0" w:uiPriority="70" w:unhideWhenUsed="0"/>
+    <w:lsdException w:name="Colorful Shading Accent 4" w:semiHidden="0" w:uiPriority="71" w:unhideWhenUsed="0"/>
+    <w:lsdException w:name="Colorful List Accent 4" w:semiHidden="0" w:uiPriority="72" w:unhideWhenUsed="0"/>
+    <w:lsdException w:name="Colorful Grid Accent 4" w:semiHidden="0" w:uiPriority="73" w:unhideWhenUsed="0"/>
+    <w:lsdException w:name="Light Shading Accent 5" w:semiHidden="0" w:uiPriority="60" w:unhideWhenUsed="0"/>
+    <w:lsdException w:name="Light List Accent 5" w:semiHidden="0" w:uiPriority="61" w:unhideWhenUsed="0"/>
+    <w:lsdException w:name="Light Grid Accent 5" w:semiHidden="0" w:uiPriority="62" w:unhideWhenUsed="0"/>
+    <w:lsdException w:name="Medium Shading 1 Accent 5" w:semiHidden="0" w:uiPriority="63" w:unhideWhenUsed="0"/>
+    <w:lsdException w:name="Medium Shading 2 Accent 5" w:semiHidden="0" w:uiPriority="64" w:unhideWhenUsed="0"/>
+    <w:lsdException w:name="Medium List 1 Accent 5" w:semiHidden="0" w:uiPriority="65" w:unhideWhenUsed="0"/>
+    <w:lsdException w:name="Medium List 2 Accent 5" w:semiHidden="0" w:uiPriority="66" w:unhideWhenUsed="0"/>
+    <w:lsdException w:name="Medium Grid 1 Accent 5" w:semiHidden="0" w:uiPriority="67" w:unhideWhenUsed="0"/>
+    <w:lsdException w:name="Medium Grid 2 Accent 5" w:semiHidden="0" w:uiPriority="68" w:unhideWhenUsed="0"/>
+    <w:lsdException w:name="Medium Grid 3 Accent 5" w:semiHidden="0" w:uiPriority="69" w:unhideWhenUsed="0"/>
+    <w:lsdException w:name="Dark List Accent 5" w:semiHidden="0" w:uiPriority="70" w:unhideWhenUsed="0"/>
+    <w:lsdException w:name="Colorful Shading Accent 5" w:semiHidden="0" w:uiPriority="71" w:unhideWhenUsed="0"/>
+    <w:lsdException w:name="Colorful List Accent 5" w:semiHidden="0" w:uiPriority="72" w:unhideWhenUsed="0"/>
+    <w:lsdException w:name="Colorful Grid Accent 5" w:semiHidden="0" w:uiPriority="73" w:unhideWhenUsed="0"/>
+    <w:lsdException w:name="Light Shading Accent 6" w:semiHidden="0" w:uiPriority="60" w:unhideWhenUsed="0"/>
+    <w:lsdException w:name="Light List Accent 6" w:semiHidden="0" w:uiPriority="61" w:unhideWhenUsed="0"/>
+    <w:lsdException w:name="Light Grid Accent 6" w:semiHidden="0" w:uiPriority="62" w:unhideWhenUsed="0"/>
+    <w:lsdException w:name="Medium Shading 1 Accent 6" w:semiHidden="0" w:uiPriority="63" w:unhideWhenUsed="0"/>
+    <w:lsdException w:name="Medium Shading 2 Accent 6" w:semiHidden="0" w:uiPriority="64" w:unhideWhenUsed="0"/>
+    <w:lsdException w:name="Medium List 1 Accent 6" w:semiHidden="0" w:uiPriority="65" w:unhideWhenUsed="0"/>
+    <w:lsdException w:name="Medium List 2 Accent 6" w:semiHidden="0" w:uiPriority="66" w:unhideWhenUsed="0"/>
+    <w:lsdException w:name="Medium Grid 1 Accent 6" w:semiHidden="0" w:uiPriority="67" w:unhideWhenUsed="0"/>
+    <w:lsdException w:name="Medium Grid 2 Accent 6" w:semiHidden="0" w:uiPriority="68" w:unhideWhenUsed="0"/>
+    <w:lsdException w:name="Medium Grid 3 Accent 6" w:semiHidden="0" w:uiPriority="69" w:unhideWhenUsed="0"/>
+    <w:lsdException w:name="Dark List Accent 6" w:semiHidden="0" w:uiPriority="70" w:unhideWhenUsed="0"/>
+    <w:lsdException w:name="Colorful Shading Accent 6" w:semiHidden="0" w:uiPriority="71" w:unhideWhenUsed="0"/>
+    <w:lsdException w:name="Colorful List Accent 6" w:semiHidden="0" w:uiPriority="72" w:unhideWhenUsed="0"/>
+    <w:lsdException w:name="Colorful Grid Accent 6" w:semiHidden="0" w:uiPriority="73" w:unhideWhenUsed="0"/>
+    <w:lsdException w:name="Subtle Emphasis" w:semiHidden="0" w:uiPriority="19" w:unhideWhenUsed="0" w:qFormat="1"/>
+    <w:lsdException w:name="Intense Emphasis" w:semiHidden="0" w:uiPriority="21" w:unhideWhenUsed="0" w:qFormat="1"/>
+    <w:lsdException w:name="Subtle Reference" w:semiHidden="0" w:uiPriority="31" w:unhideWhenUsed="0" w:qFormat="1"/>
+    <w:lsdException w:name="Intense Reference" w:semiHidden="0" w:uiPriority="32" w:unhideWhenUsed="0" w:qFormat="1"/>
+    <w:lsdException w:name="Book Title" w:semiHidden="0" w:uiPriority="33" w:unhideWhenUsed="0" w:qFormat="1"/>
+    <w:lsdException w:name="Bibliography" w:uiPriority="37"/>
+    <w:lsdException w:name="TOC Heading" w:uiPriority="39" w:qFormat="1"/>
+  </w:latentStyles>
+  <w:style w:type="paragraph" w:default="1" w:styleId="Normal">
+    <w:name w:val="Normal"/>
+    <w:qFormat/>
+  </w:style>
+  <w:style w:type="character" w:default="1" w:styleId="DefaultParagraphFont">
+    <w:name w:val="Default Paragraph Font"/>
+    <w:uiPriority w:val="1"/>
+    <w:semiHidden/>
+    <w:unhideWhenUsed/>
+  </w:style>
+  <w:style w:type="table" w:default="1" w:styleId="TableNormal">
+    <w:name w:val="Normal Table"/>
+    <w:uiPriority w:val="99"/>
+    <w:semiHidden/>
+    <w:unhideWhenUsed/>
+    <w:tblPr>
+      <w:tblInd w:w="0" w:type="dxa"/>
+      <w:tblCellMar>
+        <w:top w:w="0" w:type="dxa"/>
+        <w:left w:w="108" w:type="dxa"/>
+        <w:bottom w:w="0" w:type="dxa"/>
+        <w:right w:w="108" w:type="dxa"/>
+      </w:tblCellMar>
+    </w:tblPr>
+  </w:style>
+  <w:style w:type="numbering" w:default="1" w:styleId="NoList">
+    <w:name w:val="No List"/>
+    <w:uiPriority w:val="99"/>
+    <w:semiHidden/>
+    <w:unhideWhenUsed/>
   </w:style>
 </w:styles>
 </file>

</xml_diff>

<commit_message>
Alterações feitas no sábado no arquivo sprint_backlog_1
</commit_message>
<xml_diff>
--- a/docs/sprint_backlog_1.docx
+++ b/docs/sprint_backlog_1.docx
@@ -23,13 +23,23 @@
         </w:rPr>
         <w:t xml:space="preserve">Sprint </w:t>
       </w:r>
+      <w:proofErr w:type="spellStart"/>
       <w:r>
         <w:rPr>
           <w:rFonts w:ascii="Arial Black" w:eastAsia="Arial Black" w:hAnsi="Arial Black" w:cs="Arial Black"/>
           <w:sz w:val="96"/>
           <w:szCs w:val="96"/>
         </w:rPr>
-        <w:t xml:space="preserve">Backlog </w:t>
+        <w:t>Backlog</w:t>
+      </w:r>
+      <w:proofErr w:type="spellEnd"/>
+      <w:r>
+        <w:rPr>
+          <w:rFonts w:ascii="Arial Black" w:eastAsia="Arial Black" w:hAnsi="Arial Black" w:cs="Arial Black"/>
+          <w:sz w:val="96"/>
+          <w:szCs w:val="96"/>
+        </w:rPr>
+        <w:t xml:space="preserve"> </w:t>
       </w:r>
       <w:r>
         <w:rPr>
@@ -149,18 +159,6 @@
         <w:t>Listas das Funcionalidades Desenvolvidas na Sprint 1</w:t>
       </w:r>
     </w:p>
-    <w:p>
-      <w:pPr>
-        <w:pStyle w:val="normal0"/>
-      </w:pPr>
-    </w:p>
-    <w:p>
-      <w:pPr>
-        <w:pStyle w:val="normal0"/>
-        <w:spacing w:before="0" w:after="200" w:line="276" w:lineRule="auto"/>
-        <w:jc w:val="left"/>
-      </w:pPr>
-    </w:p>
     <w:tbl>
       <w:tblPr>
         <w:tblStyle w:val="5"/>
@@ -472,7 +470,7 @@
         <w:tc>
           <w:tcPr>
             <w:tcW w:w="2656" w:type="pct"/>
-            <w:shd w:val="clear" w:color="auto" w:fill="FF0000"/>
+            <w:shd w:val="clear" w:color="auto" w:fill="FFFF00"/>
             <w:tcMar>
               <w:left w:w="45" w:type="dxa"/>
               <w:right w:w="45" w:type="dxa"/>
@@ -501,7 +499,7 @@
         <w:tc>
           <w:tcPr>
             <w:tcW w:w="697" w:type="pct"/>
-            <w:shd w:val="clear" w:color="auto" w:fill="FF0000"/>
+            <w:shd w:val="clear" w:color="auto" w:fill="FFFF00"/>
             <w:tcMar>
               <w:left w:w="45" w:type="dxa"/>
               <w:right w:w="45" w:type="dxa"/>
@@ -530,7 +528,7 @@
         <w:tc>
           <w:tcPr>
             <w:tcW w:w="851" w:type="pct"/>
-            <w:shd w:val="clear" w:color="auto" w:fill="FF0000"/>
+            <w:shd w:val="clear" w:color="auto" w:fill="FFFF00"/>
             <w:vAlign w:val="bottom"/>
           </w:tcPr>
           <w:p>
@@ -555,7 +553,7 @@
         <w:tc>
           <w:tcPr>
             <w:tcW w:w="797" w:type="pct"/>
-            <w:shd w:val="clear" w:color="auto" w:fill="FF0000"/>
+            <w:shd w:val="clear" w:color="auto" w:fill="FFFF00"/>
             <w:tcMar>
               <w:left w:w="45" w:type="dxa"/>
               <w:right w:w="45" w:type="dxa"/>
@@ -590,7 +588,7 @@
         <w:tc>
           <w:tcPr>
             <w:tcW w:w="2656" w:type="pct"/>
-            <w:shd w:val="clear" w:color="auto" w:fill="FF0000"/>
+            <w:shd w:val="clear" w:color="auto" w:fill="DBE5F1" w:themeFill="accent1" w:themeFillTint="33"/>
             <w:tcMar>
               <w:left w:w="45" w:type="dxa"/>
               <w:right w:w="45" w:type="dxa"/>
@@ -619,7 +617,7 @@
         <w:tc>
           <w:tcPr>
             <w:tcW w:w="697" w:type="pct"/>
-            <w:shd w:val="clear" w:color="auto" w:fill="FF0000"/>
+            <w:shd w:val="clear" w:color="auto" w:fill="DBE5F1" w:themeFill="accent1" w:themeFillTint="33"/>
             <w:tcMar>
               <w:left w:w="45" w:type="dxa"/>
               <w:right w:w="45" w:type="dxa"/>
@@ -648,7 +646,7 @@
         <w:tc>
           <w:tcPr>
             <w:tcW w:w="851" w:type="pct"/>
-            <w:shd w:val="clear" w:color="auto" w:fill="FF0000"/>
+            <w:shd w:val="clear" w:color="auto" w:fill="DBE5F1" w:themeFill="accent1" w:themeFillTint="33"/>
             <w:vAlign w:val="bottom"/>
           </w:tcPr>
           <w:p>
@@ -673,7 +671,7 @@
         <w:tc>
           <w:tcPr>
             <w:tcW w:w="797" w:type="pct"/>
-            <w:shd w:val="clear" w:color="auto" w:fill="FF0000"/>
+            <w:shd w:val="clear" w:color="auto" w:fill="DBE5F1" w:themeFill="accent1" w:themeFillTint="33"/>
             <w:tcMar>
               <w:left w:w="45" w:type="dxa"/>
               <w:right w:w="45" w:type="dxa"/>
@@ -708,7 +706,7 @@
         <w:tc>
           <w:tcPr>
             <w:tcW w:w="2656" w:type="pct"/>
-            <w:shd w:val="clear" w:color="auto" w:fill="FF0000"/>
+            <w:shd w:val="clear" w:color="auto" w:fill="DBE5F1" w:themeFill="accent1" w:themeFillTint="33"/>
             <w:tcMar>
               <w:left w:w="45" w:type="dxa"/>
               <w:right w:w="45" w:type="dxa"/>
@@ -737,7 +735,7 @@
         <w:tc>
           <w:tcPr>
             <w:tcW w:w="697" w:type="pct"/>
-            <w:shd w:val="clear" w:color="auto" w:fill="FF0000"/>
+            <w:shd w:val="clear" w:color="auto" w:fill="DBE5F1" w:themeFill="accent1" w:themeFillTint="33"/>
             <w:tcMar>
               <w:left w:w="45" w:type="dxa"/>
               <w:right w:w="45" w:type="dxa"/>
@@ -766,7 +764,7 @@
         <w:tc>
           <w:tcPr>
             <w:tcW w:w="851" w:type="pct"/>
-            <w:shd w:val="clear" w:color="auto" w:fill="FF0000"/>
+            <w:shd w:val="clear" w:color="auto" w:fill="DBE5F1" w:themeFill="accent1" w:themeFillTint="33"/>
             <w:vAlign w:val="bottom"/>
           </w:tcPr>
           <w:p>
@@ -791,7 +789,7 @@
         <w:tc>
           <w:tcPr>
             <w:tcW w:w="797" w:type="pct"/>
-            <w:shd w:val="clear" w:color="auto" w:fill="FF0000"/>
+            <w:shd w:val="clear" w:color="auto" w:fill="DBE5F1" w:themeFill="accent1" w:themeFillTint="33"/>
             <w:tcMar>
               <w:left w:w="45" w:type="dxa"/>
               <w:right w:w="45" w:type="dxa"/>
@@ -825,7 +823,7 @@
         <w:tc>
           <w:tcPr>
             <w:tcW w:w="2656" w:type="pct"/>
-            <w:shd w:val="clear" w:color="auto" w:fill="FF0000"/>
+            <w:shd w:val="clear" w:color="auto" w:fill="DBE5F1" w:themeFill="accent1" w:themeFillTint="33"/>
             <w:tcMar>
               <w:left w:w="45" w:type="dxa"/>
               <w:right w:w="45" w:type="dxa"/>
@@ -854,7 +852,7 @@
         <w:tc>
           <w:tcPr>
             <w:tcW w:w="697" w:type="pct"/>
-            <w:shd w:val="clear" w:color="auto" w:fill="FF0000"/>
+            <w:shd w:val="clear" w:color="auto" w:fill="DBE5F1" w:themeFill="accent1" w:themeFillTint="33"/>
             <w:tcMar>
               <w:left w:w="45" w:type="dxa"/>
               <w:right w:w="45" w:type="dxa"/>
@@ -883,7 +881,7 @@
         <w:tc>
           <w:tcPr>
             <w:tcW w:w="851" w:type="pct"/>
-            <w:shd w:val="clear" w:color="auto" w:fill="FF0000"/>
+            <w:shd w:val="clear" w:color="auto" w:fill="DBE5F1" w:themeFill="accent1" w:themeFillTint="33"/>
             <w:vAlign w:val="bottom"/>
           </w:tcPr>
           <w:p>
@@ -908,7 +906,7 @@
         <w:tc>
           <w:tcPr>
             <w:tcW w:w="797" w:type="pct"/>
-            <w:shd w:val="clear" w:color="auto" w:fill="FF0000"/>
+            <w:shd w:val="clear" w:color="auto" w:fill="DBE5F1" w:themeFill="accent1" w:themeFillTint="33"/>
             <w:tcMar>
               <w:left w:w="45" w:type="dxa"/>
               <w:right w:w="45" w:type="dxa"/>
@@ -1305,7 +1303,7 @@
         <w:tc>
           <w:tcPr>
             <w:tcW w:w="2656" w:type="pct"/>
-            <w:shd w:val="clear" w:color="auto" w:fill="DBE5F1" w:themeFill="accent1" w:themeFillTint="33"/>
+            <w:shd w:val="clear" w:color="auto" w:fill="FFFF00"/>
             <w:tcMar>
               <w:left w:w="45" w:type="dxa"/>
               <w:right w:w="45" w:type="dxa"/>
@@ -1334,7 +1332,7 @@
         <w:tc>
           <w:tcPr>
             <w:tcW w:w="697" w:type="pct"/>
-            <w:shd w:val="clear" w:color="auto" w:fill="DBE5F1" w:themeFill="accent1" w:themeFillTint="33"/>
+            <w:shd w:val="clear" w:color="auto" w:fill="FFFF00"/>
             <w:tcMar>
               <w:left w:w="45" w:type="dxa"/>
               <w:right w:w="45" w:type="dxa"/>
@@ -1363,7 +1361,7 @@
         <w:tc>
           <w:tcPr>
             <w:tcW w:w="851" w:type="pct"/>
-            <w:shd w:val="clear" w:color="auto" w:fill="DBE5F1" w:themeFill="accent1" w:themeFillTint="33"/>
+            <w:shd w:val="clear" w:color="auto" w:fill="FFFF00"/>
             <w:vAlign w:val="bottom"/>
           </w:tcPr>
           <w:p>
@@ -1388,7 +1386,7 @@
         <w:tc>
           <w:tcPr>
             <w:tcW w:w="797" w:type="pct"/>
-            <w:shd w:val="clear" w:color="auto" w:fill="DBE5F1" w:themeFill="accent1" w:themeFillTint="33"/>
+            <w:shd w:val="clear" w:color="auto" w:fill="FFFF00"/>
             <w:tcMar>
               <w:left w:w="45" w:type="dxa"/>
               <w:right w:w="45" w:type="dxa"/>
@@ -2389,16 +2387,7 @@
                 <w:sz w:val="18"/>
                 <w:szCs w:val="18"/>
               </w:rPr>
-              <w:t xml:space="preserve">RN010 - Se o condutor tem filho, baixa em 2% o valor do </w:t>
-            </w:r>
-            <w:r>
-              <w:rPr>
-                <w:rFonts w:ascii="Arial" w:hAnsi="Arial" w:cs="Arial"/>
-                <w:sz w:val="18"/>
-                <w:szCs w:val="18"/>
-              </w:rPr>
-              <w:lastRenderedPageBreak/>
-              <w:t>seguro</w:t>
+              <w:t>RN010 - Se o condutor tem filho, baixa em 2% o valor do seguro</w:t>
             </w:r>
           </w:p>
         </w:tc>
@@ -2427,7 +2416,6 @@
                 <w:sz w:val="18"/>
                 <w:szCs w:val="18"/>
               </w:rPr>
-              <w:lastRenderedPageBreak/>
               <w:t>2</w:t>
             </w:r>
           </w:p>
@@ -2495,7 +2483,7 @@
         <w:tc>
           <w:tcPr>
             <w:tcW w:w="2656" w:type="pct"/>
-            <w:shd w:val="clear" w:color="auto" w:fill="FF0000"/>
+            <w:shd w:val="clear" w:color="auto" w:fill="FFFF00"/>
             <w:tcMar>
               <w:left w:w="45" w:type="dxa"/>
               <w:right w:w="45" w:type="dxa"/>
@@ -2525,7 +2513,7 @@
         <w:tc>
           <w:tcPr>
             <w:tcW w:w="697" w:type="pct"/>
-            <w:shd w:val="clear" w:color="auto" w:fill="FF0000"/>
+            <w:shd w:val="clear" w:color="auto" w:fill="FFFF00"/>
             <w:tcMar>
               <w:left w:w="45" w:type="dxa"/>
               <w:right w:w="45" w:type="dxa"/>
@@ -2554,7 +2542,7 @@
         <w:tc>
           <w:tcPr>
             <w:tcW w:w="851" w:type="pct"/>
-            <w:shd w:val="clear" w:color="auto" w:fill="FF0000"/>
+            <w:shd w:val="clear" w:color="auto" w:fill="FFFF00"/>
             <w:vAlign w:val="bottom"/>
           </w:tcPr>
           <w:p>
@@ -2579,7 +2567,7 @@
         <w:tc>
           <w:tcPr>
             <w:tcW w:w="797" w:type="pct"/>
-            <w:shd w:val="clear" w:color="auto" w:fill="FF0000"/>
+            <w:shd w:val="clear" w:color="auto" w:fill="FFFF00"/>
             <w:tcMar>
               <w:left w:w="45" w:type="dxa"/>
               <w:right w:w="45" w:type="dxa"/>
@@ -2744,7 +2732,6 @@
               <w:jc w:val="left"/>
               <w:rPr>
                 <w:rFonts w:ascii="Arial" w:hAnsi="Arial" w:cs="Arial"/>
-                <w:b/>
                 <w:bCs/>
                 <w:sz w:val="18"/>
                 <w:szCs w:val="18"/>
@@ -2753,7 +2740,6 @@
             <w:r>
               <w:rPr>
                 <w:rFonts w:ascii="Arial" w:hAnsi="Arial" w:cs="Arial"/>
-                <w:b/>
                 <w:bCs/>
                 <w:sz w:val="18"/>
                 <w:szCs w:val="18"/>
@@ -2848,20 +2834,6 @@
         </w:tc>
       </w:tr>
     </w:tbl>
-    <w:p>
-      <w:pPr>
-        <w:pStyle w:val="normal0"/>
-        <w:spacing w:before="0" w:after="200" w:line="276" w:lineRule="auto"/>
-        <w:jc w:val="left"/>
-      </w:pPr>
-    </w:p>
-    <w:p>
-      <w:pPr>
-        <w:pStyle w:val="normal0"/>
-        <w:spacing w:before="0" w:after="200" w:line="276" w:lineRule="auto"/>
-        <w:jc w:val="left"/>
-      </w:pPr>
-    </w:p>
     <w:p>
       <w:pPr>
         <w:pStyle w:val="normal0"/>
@@ -2901,21 +2873,14 @@
         <w:pStyle w:val="normal0"/>
         <w:keepNext/>
         <w:spacing w:before="240" w:after="120"/>
+        <w:contextualSpacing/>
+        <w:rPr>
+          <w:rFonts w:ascii="Arial" w:eastAsia="Arial" w:hAnsi="Arial" w:cs="Arial"/>
+          <w:b/>
+          <w:sz w:val="28"/>
+          <w:szCs w:val="28"/>
+        </w:rPr>
       </w:pPr>
-    </w:p>
-    <w:p>
-      <w:pPr>
-        <w:pStyle w:val="normal0"/>
-        <w:spacing w:before="0" w:after="200" w:line="276" w:lineRule="auto"/>
-        <w:ind w:firstLine="720"/>
-        <w:jc w:val="left"/>
-      </w:pPr>
-      <w:r>
-        <w:rPr>
-          <w:rFonts w:ascii="Arial" w:eastAsia="Arial" w:hAnsi="Arial" w:cs="Arial"/>
-        </w:rPr>
-        <w:t xml:space="preserve">.  </w:t>
-      </w:r>
     </w:p>
     <w:tbl>
       <w:tblPr>
@@ -3113,7 +3078,7 @@
         <w:tc>
           <w:tcPr>
             <w:tcW w:w="2591" w:type="pct"/>
-            <w:shd w:val="clear" w:color="auto" w:fill="FF0000"/>
+            <w:shd w:val="clear" w:color="auto" w:fill="FFFF00"/>
             <w:tcMar>
               <w:left w:w="45" w:type="dxa"/>
               <w:right w:w="45" w:type="dxa"/>
@@ -3142,7 +3107,7 @@
         <w:tc>
           <w:tcPr>
             <w:tcW w:w="855" w:type="pct"/>
-            <w:shd w:val="clear" w:color="auto" w:fill="FF0000"/>
+            <w:shd w:val="clear" w:color="auto" w:fill="FFFF00"/>
           </w:tcPr>
           <w:p>
             <w:pPr>
@@ -3166,7 +3131,7 @@
         <w:tc>
           <w:tcPr>
             <w:tcW w:w="1554" w:type="pct"/>
-            <w:shd w:val="clear" w:color="auto" w:fill="FF0000"/>
+            <w:shd w:val="clear" w:color="auto" w:fill="FFFF00"/>
           </w:tcPr>
           <w:p>
             <w:pPr>
@@ -3195,7 +3160,7 @@
         <w:tc>
           <w:tcPr>
             <w:tcW w:w="2591" w:type="pct"/>
-            <w:shd w:val="clear" w:color="auto" w:fill="FF0000"/>
+            <w:shd w:val="clear" w:color="auto" w:fill="DBE5F1" w:themeFill="accent1" w:themeFillTint="33"/>
             <w:tcMar>
               <w:left w:w="45" w:type="dxa"/>
               <w:right w:w="45" w:type="dxa"/>
@@ -3224,7 +3189,7 @@
         <w:tc>
           <w:tcPr>
             <w:tcW w:w="855" w:type="pct"/>
-            <w:shd w:val="clear" w:color="auto" w:fill="FF0000"/>
+            <w:shd w:val="clear" w:color="auto" w:fill="DBE5F1" w:themeFill="accent1" w:themeFillTint="33"/>
           </w:tcPr>
           <w:p>
             <w:pPr>
@@ -3248,7 +3213,7 @@
         <w:tc>
           <w:tcPr>
             <w:tcW w:w="1554" w:type="pct"/>
-            <w:shd w:val="clear" w:color="auto" w:fill="FF0000"/>
+            <w:shd w:val="clear" w:color="auto" w:fill="DBE5F1" w:themeFill="accent1" w:themeFillTint="33"/>
           </w:tcPr>
           <w:p>
             <w:pPr>
@@ -3269,7 +3234,7 @@
         <w:tc>
           <w:tcPr>
             <w:tcW w:w="2591" w:type="pct"/>
-            <w:shd w:val="clear" w:color="auto" w:fill="FF0000"/>
+            <w:shd w:val="clear" w:color="auto" w:fill="DBE5F1" w:themeFill="accent1" w:themeFillTint="33"/>
             <w:tcMar>
               <w:left w:w="45" w:type="dxa"/>
               <w:right w:w="45" w:type="dxa"/>
@@ -3298,7 +3263,7 @@
         <w:tc>
           <w:tcPr>
             <w:tcW w:w="855" w:type="pct"/>
-            <w:shd w:val="clear" w:color="auto" w:fill="FF0000"/>
+            <w:shd w:val="clear" w:color="auto" w:fill="DBE5F1" w:themeFill="accent1" w:themeFillTint="33"/>
           </w:tcPr>
           <w:p>
             <w:pPr>
@@ -3322,7 +3287,7 @@
         <w:tc>
           <w:tcPr>
             <w:tcW w:w="1554" w:type="pct"/>
-            <w:shd w:val="clear" w:color="auto" w:fill="FF0000"/>
+            <w:shd w:val="clear" w:color="auto" w:fill="DBE5F1" w:themeFill="accent1" w:themeFillTint="33"/>
           </w:tcPr>
           <w:p>
             <w:pPr>
@@ -3343,7 +3308,7 @@
         <w:tc>
           <w:tcPr>
             <w:tcW w:w="2591" w:type="pct"/>
-            <w:shd w:val="clear" w:color="auto" w:fill="FF0000"/>
+            <w:shd w:val="clear" w:color="auto" w:fill="DBE5F1" w:themeFill="accent1" w:themeFillTint="33"/>
             <w:tcMar>
               <w:left w:w="45" w:type="dxa"/>
               <w:right w:w="45" w:type="dxa"/>
@@ -3372,7 +3337,7 @@
         <w:tc>
           <w:tcPr>
             <w:tcW w:w="855" w:type="pct"/>
-            <w:shd w:val="clear" w:color="auto" w:fill="FF0000"/>
+            <w:shd w:val="clear" w:color="auto" w:fill="DBE5F1" w:themeFill="accent1" w:themeFillTint="33"/>
           </w:tcPr>
           <w:p>
             <w:pPr>
@@ -3396,7 +3361,7 @@
         <w:tc>
           <w:tcPr>
             <w:tcW w:w="1554" w:type="pct"/>
-            <w:shd w:val="clear" w:color="auto" w:fill="FF0000"/>
+            <w:shd w:val="clear" w:color="auto" w:fill="DBE5F1" w:themeFill="accent1" w:themeFillTint="33"/>
           </w:tcPr>
           <w:p>
             <w:pPr>
@@ -3639,7 +3604,7 @@
         <w:tc>
           <w:tcPr>
             <w:tcW w:w="2591" w:type="pct"/>
-            <w:shd w:val="clear" w:color="auto" w:fill="DBE5F1" w:themeFill="accent1" w:themeFillTint="33"/>
+            <w:shd w:val="clear" w:color="auto" w:fill="FFFF00"/>
             <w:tcMar>
               <w:left w:w="45" w:type="dxa"/>
               <w:right w:w="45" w:type="dxa"/>
@@ -3668,41 +3633,57 @@
         <w:tc>
           <w:tcPr>
             <w:tcW w:w="855" w:type="pct"/>
-            <w:shd w:val="clear" w:color="auto" w:fill="DBE5F1" w:themeFill="accent1" w:themeFillTint="33"/>
-          </w:tcPr>
-          <w:p>
-            <w:pPr>
-              <w:jc w:val="left"/>
-              <w:rPr>
-                <w:rFonts w:ascii="Arial" w:hAnsi="Arial" w:cs="Arial"/>
-                <w:sz w:val="18"/>
-                <w:szCs w:val="18"/>
-              </w:rPr>
-            </w:pPr>
-            <w:r>
-              <w:rPr>
-                <w:rFonts w:ascii="Arial" w:hAnsi="Arial" w:cs="Arial"/>
-                <w:sz w:val="18"/>
-                <w:szCs w:val="18"/>
-              </w:rPr>
-              <w:t>100%</w:t>
+            <w:shd w:val="clear" w:color="auto" w:fill="FFFF00"/>
+          </w:tcPr>
+          <w:p>
+            <w:pPr>
+              <w:jc w:val="left"/>
+              <w:rPr>
+                <w:rFonts w:ascii="Arial" w:hAnsi="Arial" w:cs="Arial"/>
+                <w:sz w:val="18"/>
+                <w:szCs w:val="18"/>
+              </w:rPr>
+            </w:pPr>
+            <w:r>
+              <w:rPr>
+                <w:rFonts w:ascii="Arial" w:hAnsi="Arial" w:cs="Arial"/>
+                <w:sz w:val="18"/>
+                <w:szCs w:val="18"/>
+              </w:rPr>
+              <w:t>5</w:t>
+            </w:r>
+            <w:r>
+              <w:rPr>
+                <w:rFonts w:ascii="Arial" w:hAnsi="Arial" w:cs="Arial"/>
+                <w:sz w:val="18"/>
+                <w:szCs w:val="18"/>
+              </w:rPr>
+              <w:t>0%</w:t>
             </w:r>
           </w:p>
         </w:tc>
         <w:tc>
           <w:tcPr>
             <w:tcW w:w="1554" w:type="pct"/>
-            <w:shd w:val="clear" w:color="auto" w:fill="DBE5F1" w:themeFill="accent1" w:themeFillTint="33"/>
-          </w:tcPr>
-          <w:p>
-            <w:pPr>
-              <w:jc w:val="left"/>
-              <w:rPr>
-                <w:rFonts w:ascii="Arial" w:hAnsi="Arial" w:cs="Arial"/>
-                <w:sz w:val="18"/>
-                <w:szCs w:val="18"/>
-              </w:rPr>
-            </w:pPr>
+            <w:shd w:val="clear" w:color="auto" w:fill="FFFF00"/>
+          </w:tcPr>
+          <w:p>
+            <w:pPr>
+              <w:jc w:val="left"/>
+              <w:rPr>
+                <w:rFonts w:ascii="Arial" w:hAnsi="Arial" w:cs="Arial"/>
+                <w:sz w:val="18"/>
+                <w:szCs w:val="18"/>
+              </w:rPr>
+            </w:pPr>
+            <w:r>
+              <w:rPr>
+                <w:rFonts w:ascii="Arial" w:hAnsi="Arial" w:cs="Arial"/>
+                <w:sz w:val="18"/>
+                <w:szCs w:val="18"/>
+              </w:rPr>
+              <w:t>Falta implementar para gravar pessoa jurídica</w:t>
+            </w:r>
           </w:p>
         </w:tc>
       </w:tr>
@@ -3957,16 +3938,7 @@
                 <w:sz w:val="18"/>
                 <w:szCs w:val="18"/>
               </w:rPr>
-              <w:t xml:space="preserve">RN002 - P/ cada ponto classe de bônus - 5% do valor do </w:t>
-            </w:r>
-            <w:r>
-              <w:rPr>
-                <w:rFonts w:ascii="Arial" w:hAnsi="Arial" w:cs="Arial"/>
-                <w:sz w:val="18"/>
-                <w:szCs w:val="18"/>
-              </w:rPr>
-              <w:lastRenderedPageBreak/>
-              <w:t>prêmio</w:t>
+              <w:t>RN002 - P/ cada ponto classe de bônus - 5% do valor do prêmio</w:t>
             </w:r>
           </w:p>
         </w:tc>
@@ -3990,7 +3962,6 @@
                 <w:sz w:val="18"/>
                 <w:szCs w:val="18"/>
               </w:rPr>
-              <w:lastRenderedPageBreak/>
               <w:t>0%</w:t>
             </w:r>
           </w:p>
@@ -4015,19 +3986,8 @@
                 <w:sz w:val="18"/>
                 <w:szCs w:val="18"/>
               </w:rPr>
-              <w:t xml:space="preserve">Ao calcular o prêmio, não está </w:t>
-            </w:r>
-            <w:r>
-              <w:rPr>
-                <w:rFonts w:ascii="Arial" w:hAnsi="Arial" w:cs="Arial"/>
-                <w:sz w:val="18"/>
-                <w:szCs w:val="18"/>
-              </w:rPr>
-              <w:lastRenderedPageBreak/>
-              <w:t>usando ainformação da classe de bônus.</w:t>
-            </w:r>
-            <w:bookmarkStart w:id="1" w:name="_GoBack"/>
-            <w:bookmarkEnd w:id="1"/>
+              <w:t>Ao calcular o prêmio, não está usando a</w:t>
+            </w:r>
             <w:r>
               <w:rPr>
                 <w:rFonts w:ascii="Arial" w:hAnsi="Arial" w:cs="Arial"/>
@@ -4035,6 +3995,14 @@
                 <w:szCs w:val="18"/>
               </w:rPr>
               <w:t xml:space="preserve"> </w:t>
+            </w:r>
+            <w:r>
+              <w:rPr>
+                <w:rFonts w:ascii="Arial" w:hAnsi="Arial" w:cs="Arial"/>
+                <w:sz w:val="18"/>
+                <w:szCs w:val="18"/>
+              </w:rPr>
+              <w:t xml:space="preserve">informação da classe de bônus. </w:t>
             </w:r>
           </w:p>
         </w:tc>
@@ -4068,7 +4036,6 @@
                 <w:sz w:val="18"/>
                 <w:szCs w:val="18"/>
               </w:rPr>
-              <w:lastRenderedPageBreak/>
               <w:t>RN005 - Perfil do condutor = combinação(idade, sexo)</w:t>
             </w:r>
           </w:p>
@@ -4143,7 +4110,16 @@
                 <w:sz w:val="18"/>
                 <w:szCs w:val="18"/>
               </w:rPr>
-              <w:t>RN007 - Idade inferior a 25 anos acrescenta em 15% o valor do seguro</w:t>
+              <w:t xml:space="preserve">RN007 - Idade inferior a 25 anos acrescenta em 15% o </w:t>
+            </w:r>
+            <w:r>
+              <w:rPr>
+                <w:rFonts w:ascii="Arial" w:hAnsi="Arial" w:cs="Arial"/>
+                <w:sz w:val="18"/>
+                <w:szCs w:val="18"/>
+              </w:rPr>
+              <w:lastRenderedPageBreak/>
+              <w:t>valor do seguro</w:t>
             </w:r>
           </w:p>
         </w:tc>
@@ -4167,6 +4143,7 @@
                 <w:sz w:val="18"/>
                 <w:szCs w:val="18"/>
               </w:rPr>
+              <w:lastRenderedPageBreak/>
               <w:t>100%</w:t>
             </w:r>
           </w:p>
@@ -4217,6 +4194,7 @@
                 <w:sz w:val="18"/>
                 <w:szCs w:val="18"/>
               </w:rPr>
+              <w:lastRenderedPageBreak/>
               <w:t>RN008 - Sexo masculino acrescenta em 5% o valor do seguro</w:t>
             </w:r>
           </w:p>
@@ -4417,7 +4395,7 @@
         <w:tc>
           <w:tcPr>
             <w:tcW w:w="2591" w:type="pct"/>
-            <w:shd w:val="clear" w:color="auto" w:fill="FF0000"/>
+            <w:shd w:val="clear" w:color="auto" w:fill="FFFF00"/>
             <w:tcMar>
               <w:left w:w="45" w:type="dxa"/>
               <w:right w:w="45" w:type="dxa"/>
@@ -4446,41 +4424,67 @@
         <w:tc>
           <w:tcPr>
             <w:tcW w:w="855" w:type="pct"/>
-            <w:shd w:val="clear" w:color="auto" w:fill="FF0000"/>
-          </w:tcPr>
-          <w:p>
-            <w:pPr>
-              <w:jc w:val="left"/>
-              <w:rPr>
-                <w:rFonts w:ascii="Arial" w:hAnsi="Arial" w:cs="Arial"/>
-                <w:sz w:val="18"/>
-                <w:szCs w:val="18"/>
-              </w:rPr>
-            </w:pPr>
-            <w:r>
-              <w:rPr>
-                <w:rFonts w:ascii="Arial" w:hAnsi="Arial" w:cs="Arial"/>
-                <w:sz w:val="18"/>
-                <w:szCs w:val="18"/>
-              </w:rPr>
-              <w:t>100%</w:t>
+            <w:shd w:val="clear" w:color="auto" w:fill="FFFF00"/>
+          </w:tcPr>
+          <w:p>
+            <w:pPr>
+              <w:jc w:val="left"/>
+              <w:rPr>
+                <w:rFonts w:ascii="Arial" w:hAnsi="Arial" w:cs="Arial"/>
+                <w:sz w:val="18"/>
+                <w:szCs w:val="18"/>
+              </w:rPr>
+            </w:pPr>
+            <w:r>
+              <w:rPr>
+                <w:rFonts w:ascii="Arial" w:hAnsi="Arial" w:cs="Arial"/>
+                <w:sz w:val="18"/>
+                <w:szCs w:val="18"/>
+              </w:rPr>
+              <w:t>9</w:t>
+            </w:r>
+            <w:r>
+              <w:rPr>
+                <w:rFonts w:ascii="Arial" w:hAnsi="Arial" w:cs="Arial"/>
+                <w:sz w:val="18"/>
+                <w:szCs w:val="18"/>
+              </w:rPr>
+              <w:t>0%</w:t>
             </w:r>
           </w:p>
         </w:tc>
         <w:tc>
           <w:tcPr>
             <w:tcW w:w="1554" w:type="pct"/>
-            <w:shd w:val="clear" w:color="auto" w:fill="FF0000"/>
-          </w:tcPr>
-          <w:p>
-            <w:pPr>
-              <w:jc w:val="left"/>
-              <w:rPr>
-                <w:rFonts w:ascii="Arial" w:hAnsi="Arial" w:cs="Arial"/>
-                <w:sz w:val="18"/>
-                <w:szCs w:val="18"/>
-              </w:rPr>
-            </w:pPr>
+            <w:shd w:val="clear" w:color="auto" w:fill="FFFF00"/>
+          </w:tcPr>
+          <w:p>
+            <w:pPr>
+              <w:jc w:val="left"/>
+              <w:rPr>
+                <w:rFonts w:ascii="Arial" w:hAnsi="Arial" w:cs="Arial"/>
+                <w:sz w:val="18"/>
+                <w:szCs w:val="18"/>
+              </w:rPr>
+            </w:pPr>
+            <w:r>
+              <w:rPr>
+                <w:rFonts w:ascii="Arial" w:hAnsi="Arial" w:cs="Arial"/>
+                <w:sz w:val="18"/>
+                <w:szCs w:val="18"/>
+              </w:rPr>
+              <w:t xml:space="preserve">Falta considerar a classe de </w:t>
+            </w:r>
+            <w:proofErr w:type="spellStart"/>
+            <w:r>
+              <w:rPr>
+                <w:rFonts w:ascii="Arial" w:hAnsi="Arial" w:cs="Arial"/>
+                <w:sz w:val="18"/>
+                <w:szCs w:val="18"/>
+              </w:rPr>
+              <w:t>bonus</w:t>
+            </w:r>
+            <w:proofErr w:type="spellEnd"/>
           </w:p>
         </w:tc>
       </w:tr>
@@ -4577,7 +4581,6 @@
               <w:jc w:val="left"/>
               <w:rPr>
                 <w:rFonts w:ascii="Arial" w:hAnsi="Arial" w:cs="Arial"/>
-                <w:b/>
                 <w:bCs/>
                 <w:sz w:val="18"/>
                 <w:szCs w:val="18"/>
@@ -4586,7 +4589,6 @@
             <w:r>
               <w:rPr>
                 <w:rFonts w:ascii="Arial" w:hAnsi="Arial" w:cs="Arial"/>
-                <w:b/>
                 <w:bCs/>
                 <w:sz w:val="18"/>
                 <w:szCs w:val="18"/>
@@ -4605,7 +4607,6 @@
               <w:jc w:val="left"/>
               <w:rPr>
                 <w:rFonts w:ascii="Arial" w:hAnsi="Arial" w:cs="Arial"/>
-                <w:b/>
                 <w:bCs/>
                 <w:sz w:val="18"/>
                 <w:szCs w:val="18"/>
@@ -4614,7 +4615,6 @@
             <w:r>
               <w:rPr>
                 <w:rFonts w:ascii="Arial" w:hAnsi="Arial" w:cs="Arial"/>
-                <w:b/>
                 <w:bCs/>
                 <w:sz w:val="18"/>
                 <w:szCs w:val="18"/>
@@ -4654,13 +4654,1102 @@
     <w:p>
       <w:pPr>
         <w:pStyle w:val="normal0"/>
+        <w:spacing w:before="0" w:after="200" w:line="276" w:lineRule="auto"/>
+        <w:jc w:val="left"/>
+        <w:rPr>
+          <w:b/>
+        </w:rPr>
+      </w:pPr>
+      <w:r>
+        <w:rPr>
+          <w:b/>
+        </w:rPr>
+        <w:t>Outras observações</w:t>
+      </w:r>
+    </w:p>
+    <w:p>
+      <w:pPr>
+        <w:pStyle w:val="normal0"/>
+        <w:spacing w:before="0" w:after="200" w:line="276" w:lineRule="auto"/>
+        <w:jc w:val="left"/>
+      </w:pPr>
+      <w:r>
+        <w:t>Em resumo foram previstas 54,6hrs e foram realizadas 29,9hrs</w:t>
+      </w:r>
+    </w:p>
+    <w:p>
+      <w:pPr>
+        <w:pStyle w:val="normal0"/>
+        <w:spacing w:before="0" w:after="200" w:line="276" w:lineRule="auto"/>
+        <w:jc w:val="left"/>
+      </w:pPr>
+      <w:r>
+        <w:t>As atividades de alterações de cadastros não está prevista para essa Sprint.</w:t>
+      </w:r>
+    </w:p>
+    <w:p>
+      <w:pPr>
+        <w:pStyle w:val="normal0"/>
+        <w:keepNext/>
+        <w:spacing w:before="240" w:after="120"/>
+        <w:rPr>
+          <w:lang w:val="en-US"/>
+        </w:rPr>
+      </w:pPr>
+      <w:r>
+        <w:rPr>
+          <w:lang w:val="en-US"/>
+        </w:rPr>
+        <w:t xml:space="preserve">RN002 - P/ </w:t>
+      </w:r>
+      <w:proofErr w:type="spellStart"/>
+      <w:r>
+        <w:rPr>
+          <w:lang w:val="en-US"/>
+        </w:rPr>
+        <w:t>cada</w:t>
+      </w:r>
+      <w:proofErr w:type="spellEnd"/>
+      <w:r>
+        <w:rPr>
+          <w:lang w:val="en-US"/>
+        </w:rPr>
+        <w:t xml:space="preserve"> </w:t>
+      </w:r>
+      <w:proofErr w:type="spellStart"/>
+      <w:r>
+        <w:rPr>
+          <w:lang w:val="en-US"/>
+        </w:rPr>
+        <w:t>ponto</w:t>
+      </w:r>
+      <w:proofErr w:type="spellEnd"/>
+      <w:r>
+        <w:rPr>
+          <w:lang w:val="en-US"/>
+        </w:rPr>
+        <w:t xml:space="preserve"> </w:t>
+      </w:r>
+      <w:proofErr w:type="spellStart"/>
+      <w:r>
+        <w:rPr>
+          <w:lang w:val="en-US"/>
+        </w:rPr>
+        <w:t>classe</w:t>
+      </w:r>
+      <w:proofErr w:type="spellEnd"/>
+      <w:r>
+        <w:rPr>
+          <w:lang w:val="en-US"/>
+        </w:rPr>
+        <w:t xml:space="preserve"> de </w:t>
+      </w:r>
+      <w:proofErr w:type="spellStart"/>
+      <w:r>
+        <w:rPr>
+          <w:lang w:val="en-US"/>
+        </w:rPr>
+        <w:t>bônus</w:t>
+      </w:r>
+      <w:proofErr w:type="spellEnd"/>
+      <w:r>
+        <w:rPr>
+          <w:lang w:val="en-US"/>
+        </w:rPr>
+        <w:t xml:space="preserve"> - 5% do valor do </w:t>
+      </w:r>
+      <w:proofErr w:type="spellStart"/>
+      <w:r>
+        <w:rPr>
+          <w:lang w:val="en-US"/>
+        </w:rPr>
+        <w:t>prêmio</w:t>
+      </w:r>
+      <w:proofErr w:type="spellEnd"/>
+      <w:r>
+        <w:rPr>
+          <w:lang w:val="en-US"/>
+        </w:rPr>
+        <w:t xml:space="preserve"> </w:t>
+      </w:r>
+      <w:proofErr w:type="spellStart"/>
+      <w:r>
+        <w:rPr>
+          <w:lang w:val="en-US"/>
+        </w:rPr>
+        <w:t>não</w:t>
+      </w:r>
+      <w:proofErr w:type="spellEnd"/>
+      <w:r>
+        <w:rPr>
+          <w:lang w:val="en-US"/>
+        </w:rPr>
+        <w:t xml:space="preserve"> </w:t>
+      </w:r>
+      <w:proofErr w:type="spellStart"/>
+      <w:r>
+        <w:rPr>
+          <w:lang w:val="en-US"/>
+        </w:rPr>
+        <w:t>foi</w:t>
+      </w:r>
+      <w:proofErr w:type="spellEnd"/>
+      <w:r>
+        <w:rPr>
+          <w:lang w:val="en-US"/>
+        </w:rPr>
+        <w:t xml:space="preserve"> </w:t>
+      </w:r>
+      <w:proofErr w:type="spellStart"/>
+      <w:r>
+        <w:rPr>
+          <w:lang w:val="en-US"/>
+        </w:rPr>
+        <w:t>implementado</w:t>
+      </w:r>
+      <w:proofErr w:type="spellEnd"/>
+      <w:r>
+        <w:rPr>
+          <w:lang w:val="en-US"/>
+        </w:rPr>
+        <w:t>.</w:t>
+      </w:r>
+    </w:p>
+    <w:p>
+      <w:pPr>
+        <w:pStyle w:val="normal0"/>
+        <w:spacing w:before="0" w:after="200" w:line="276" w:lineRule="auto"/>
+        <w:jc w:val="left"/>
+      </w:pPr>
+    </w:p>
+    <w:p>
+      <w:pPr>
+        <w:pStyle w:val="normal0"/>
+        <w:spacing w:before="0" w:after="200" w:line="276" w:lineRule="auto"/>
+        <w:jc w:val="left"/>
+        <w:rPr>
+          <w:b/>
+        </w:rPr>
+      </w:pPr>
+      <w:r>
+        <w:rPr>
+          <w:b/>
+        </w:rPr>
+        <w:t>Validações com o professor</w:t>
+      </w:r>
+    </w:p>
+    <w:p>
+      <w:pPr>
+        <w:pStyle w:val="normal0"/>
+        <w:spacing w:before="0" w:after="200" w:line="276" w:lineRule="auto"/>
+        <w:jc w:val="left"/>
+      </w:pPr>
+      <w:r>
+        <w:t>O cálculo de % sobre o valor do prêmio devido ao carro ter mais de 10 anos está fixo em 5% no fonte</w:t>
+      </w:r>
+    </w:p>
+    <w:p>
+      <w:pPr>
+        <w:pStyle w:val="normal0"/>
+        <w:spacing w:before="0" w:after="200" w:line="276" w:lineRule="auto"/>
+        <w:jc w:val="left"/>
+      </w:pPr>
+      <w:r>
+        <w:t>O 3% sobre o valor do carro também ficou fixo no fonte.</w:t>
+      </w:r>
+    </w:p>
+    <w:p>
+      <w:pPr>
+        <w:pStyle w:val="normal0"/>
+        <w:spacing w:before="0" w:after="200" w:line="276" w:lineRule="auto"/>
+        <w:jc w:val="left"/>
+      </w:pPr>
+    </w:p>
+    <w:p>
+      <w:pPr>
+        <w:pStyle w:val="normal0"/>
+        <w:spacing w:before="0" w:after="200" w:line="276" w:lineRule="auto"/>
+        <w:jc w:val="left"/>
+      </w:pPr>
+    </w:p>
+    <w:p>
+      <w:pPr>
+        <w:pStyle w:val="normal0"/>
+        <w:spacing w:before="0" w:after="200" w:line="276" w:lineRule="auto"/>
+        <w:jc w:val="left"/>
+      </w:pPr>
+    </w:p>
+    <w:p>
+      <w:pPr>
+        <w:pStyle w:val="normal0"/>
+        <w:spacing w:before="0" w:after="200" w:line="276" w:lineRule="auto"/>
+        <w:jc w:val="left"/>
+        <w:rPr>
+          <w:b/>
+        </w:rPr>
+      </w:pPr>
+      <w:r>
+        <w:rPr>
+          <w:b/>
+        </w:rPr>
+        <w:t>Implementações pendentes relacionadas com a Sprint 1</w:t>
+      </w:r>
+    </w:p>
+    <w:p>
+      <w:pPr>
+        <w:pStyle w:val="normal0"/>
+        <w:spacing w:before="0" w:after="200" w:line="276" w:lineRule="auto"/>
+        <w:jc w:val="left"/>
+      </w:pPr>
+      <w:r>
+        <w:t>Essas implementações não foram previstas para esta Sprint porém são necessárias para a conclusão da entrega Sprint 1.</w:t>
+      </w:r>
+    </w:p>
+    <w:p>
+      <w:pPr>
+        <w:pStyle w:val="normal0"/>
+        <w:keepNext/>
+        <w:numPr>
+          <w:ilvl w:val="0"/>
+          <w:numId w:val="2"/>
+        </w:numPr>
+        <w:spacing w:before="240" w:after="120"/>
+        <w:rPr>
+          <w:lang w:val="en-US"/>
+        </w:rPr>
+      </w:pPr>
+      <w:proofErr w:type="spellStart"/>
+      <w:proofErr w:type="gramStart"/>
+      <w:r>
+        <w:rPr>
+          <w:u w:val="single"/>
+          <w:lang w:val="en-US"/>
+        </w:rPr>
+        <w:t>implementar</w:t>
+      </w:r>
+      <w:proofErr w:type="spellEnd"/>
+      <w:proofErr w:type="gramEnd"/>
+      <w:r>
+        <w:rPr>
+          <w:lang w:val="en-US"/>
+        </w:rPr>
+        <w:t xml:space="preserve"> </w:t>
+      </w:r>
+      <w:proofErr w:type="spellStart"/>
+      <w:r>
+        <w:rPr>
+          <w:u w:val="single"/>
+          <w:lang w:val="en-US"/>
+        </w:rPr>
+        <w:t>os</w:t>
+      </w:r>
+      <w:proofErr w:type="spellEnd"/>
+      <w:r>
+        <w:rPr>
+          <w:lang w:val="en-US"/>
+        </w:rPr>
+        <w:t xml:space="preserve"> </w:t>
+      </w:r>
+      <w:r>
+        <w:rPr>
+          <w:u w:val="single"/>
+          <w:lang w:val="en-US"/>
+        </w:rPr>
+        <w:t>dados</w:t>
+      </w:r>
+      <w:r>
+        <w:rPr>
+          <w:lang w:val="en-US"/>
+        </w:rPr>
+        <w:t xml:space="preserve"> </w:t>
+      </w:r>
+      <w:r>
+        <w:rPr>
+          <w:u w:val="single"/>
+          <w:lang w:val="en-US"/>
+        </w:rPr>
+        <w:t>da</w:t>
+      </w:r>
+      <w:r>
+        <w:rPr>
+          <w:lang w:val="en-US"/>
+        </w:rPr>
+        <w:t xml:space="preserve"> </w:t>
+      </w:r>
+      <w:proofErr w:type="spellStart"/>
+      <w:r>
+        <w:rPr>
+          <w:u w:val="single"/>
+          <w:lang w:val="en-US"/>
+        </w:rPr>
+        <w:t>pernoite</w:t>
+      </w:r>
+      <w:proofErr w:type="spellEnd"/>
+      <w:r>
+        <w:rPr>
+          <w:lang w:val="en-US"/>
+        </w:rPr>
+        <w:t xml:space="preserve"> e </w:t>
+      </w:r>
+      <w:proofErr w:type="spellStart"/>
+      <w:r>
+        <w:rPr>
+          <w:u w:val="single"/>
+          <w:lang w:val="en-US"/>
+        </w:rPr>
+        <w:t>diária</w:t>
+      </w:r>
+      <w:proofErr w:type="spellEnd"/>
+      <w:r>
+        <w:rPr>
+          <w:lang w:val="en-US"/>
+        </w:rPr>
+        <w:t xml:space="preserve"> (</w:t>
+      </w:r>
+      <w:proofErr w:type="spellStart"/>
+      <w:r>
+        <w:rPr>
+          <w:u w:val="single"/>
+          <w:lang w:val="en-US"/>
+        </w:rPr>
+        <w:t>garagem</w:t>
+      </w:r>
+      <w:proofErr w:type="spellEnd"/>
+      <w:r>
+        <w:rPr>
+          <w:lang w:val="en-US"/>
+        </w:rPr>
+        <w:t xml:space="preserve">) </w:t>
+      </w:r>
+      <w:proofErr w:type="spellStart"/>
+      <w:r>
+        <w:rPr>
+          <w:u w:val="single"/>
+          <w:lang w:val="en-US"/>
+        </w:rPr>
+        <w:t>na</w:t>
+      </w:r>
+      <w:proofErr w:type="spellEnd"/>
+      <w:r>
+        <w:rPr>
+          <w:lang w:val="en-US"/>
+        </w:rPr>
+        <w:t xml:space="preserve"> sprint 2.</w:t>
+      </w:r>
+    </w:p>
+    <w:p>
+      <w:pPr>
+        <w:pStyle w:val="normal0"/>
+        <w:keepNext/>
+        <w:numPr>
+          <w:ilvl w:val="0"/>
+          <w:numId w:val="2"/>
+        </w:numPr>
+        <w:spacing w:before="240" w:after="120"/>
+        <w:rPr>
+          <w:lang w:val="en-US"/>
+        </w:rPr>
+      </w:pPr>
+      <w:proofErr w:type="spellStart"/>
+      <w:proofErr w:type="gramStart"/>
+      <w:r>
+        <w:rPr>
+          <w:u w:val="single"/>
+          <w:lang w:val="en-US"/>
+        </w:rPr>
+        <w:t>gravar</w:t>
+      </w:r>
+      <w:proofErr w:type="spellEnd"/>
+      <w:proofErr w:type="gramEnd"/>
+      <w:r>
+        <w:rPr>
+          <w:lang w:val="en-US"/>
+        </w:rPr>
+        <w:t xml:space="preserve"> </w:t>
+      </w:r>
+      <w:proofErr w:type="spellStart"/>
+      <w:r>
+        <w:rPr>
+          <w:u w:val="single"/>
+          <w:lang w:val="en-US"/>
+        </w:rPr>
+        <w:t>na</w:t>
+      </w:r>
+      <w:proofErr w:type="spellEnd"/>
+      <w:r>
+        <w:rPr>
+          <w:lang w:val="en-US"/>
+        </w:rPr>
+        <w:t xml:space="preserve"> base as </w:t>
+      </w:r>
+      <w:proofErr w:type="spellStart"/>
+      <w:r>
+        <w:rPr>
+          <w:u w:val="single"/>
+          <w:lang w:val="en-US"/>
+        </w:rPr>
+        <w:t>cláusulas</w:t>
+      </w:r>
+      <w:proofErr w:type="spellEnd"/>
+      <w:r>
+        <w:rPr>
+          <w:lang w:val="en-US"/>
+        </w:rPr>
+        <w:t xml:space="preserve"> </w:t>
+      </w:r>
+      <w:proofErr w:type="spellStart"/>
+      <w:r>
+        <w:rPr>
+          <w:u w:val="single"/>
+          <w:lang w:val="en-US"/>
+        </w:rPr>
+        <w:t>que</w:t>
+      </w:r>
+      <w:proofErr w:type="spellEnd"/>
+      <w:r>
+        <w:rPr>
+          <w:lang w:val="en-US"/>
+        </w:rPr>
+        <w:t xml:space="preserve"> o </w:t>
+      </w:r>
+      <w:proofErr w:type="spellStart"/>
+      <w:r>
+        <w:rPr>
+          <w:u w:val="single"/>
+          <w:lang w:val="en-US"/>
+        </w:rPr>
+        <w:t>cara</w:t>
+      </w:r>
+      <w:proofErr w:type="spellEnd"/>
+      <w:r>
+        <w:rPr>
+          <w:lang w:val="en-US"/>
+        </w:rPr>
+        <w:t xml:space="preserve"> </w:t>
+      </w:r>
+      <w:proofErr w:type="spellStart"/>
+      <w:r>
+        <w:rPr>
+          <w:u w:val="single"/>
+          <w:lang w:val="en-US"/>
+        </w:rPr>
+        <w:t>selecionou</w:t>
+      </w:r>
+      <w:proofErr w:type="spellEnd"/>
+      <w:r>
+        <w:rPr>
+          <w:lang w:val="en-US"/>
+        </w:rPr>
+        <w:t xml:space="preserve"> </w:t>
+      </w:r>
+      <w:proofErr w:type="spellStart"/>
+      <w:r>
+        <w:rPr>
+          <w:u w:val="single"/>
+          <w:lang w:val="en-US"/>
+        </w:rPr>
+        <w:t>para</w:t>
+      </w:r>
+      <w:proofErr w:type="spellEnd"/>
+      <w:r>
+        <w:rPr>
+          <w:lang w:val="en-US"/>
+        </w:rPr>
+        <w:t xml:space="preserve"> a </w:t>
+      </w:r>
+      <w:proofErr w:type="spellStart"/>
+      <w:r>
+        <w:rPr>
+          <w:u w:val="single"/>
+          <w:lang w:val="en-US"/>
+        </w:rPr>
+        <w:t>cotação</w:t>
+      </w:r>
+      <w:proofErr w:type="spellEnd"/>
+      <w:r>
+        <w:rPr>
+          <w:lang w:val="en-US"/>
+        </w:rPr>
+        <w:t xml:space="preserve">. Sprint2, </w:t>
+      </w:r>
+      <w:proofErr w:type="spellStart"/>
+      <w:r>
+        <w:rPr>
+          <w:u w:val="single"/>
+          <w:lang w:val="en-US"/>
+        </w:rPr>
+        <w:t>pois</w:t>
+      </w:r>
+      <w:proofErr w:type="spellEnd"/>
+      <w:r>
+        <w:rPr>
+          <w:lang w:val="en-US"/>
+        </w:rPr>
+        <w:t xml:space="preserve"> </w:t>
+      </w:r>
+      <w:proofErr w:type="spellStart"/>
+      <w:r>
+        <w:rPr>
+          <w:u w:val="single"/>
+          <w:lang w:val="en-US"/>
+        </w:rPr>
+        <w:t>ele</w:t>
+      </w:r>
+      <w:proofErr w:type="spellEnd"/>
+      <w:r>
+        <w:rPr>
+          <w:lang w:val="en-US"/>
+        </w:rPr>
+        <w:t xml:space="preserve"> </w:t>
+      </w:r>
+      <w:proofErr w:type="spellStart"/>
+      <w:r>
+        <w:rPr>
+          <w:u w:val="single"/>
+          <w:lang w:val="en-US"/>
+        </w:rPr>
+        <w:t>calcula</w:t>
+      </w:r>
+      <w:proofErr w:type="spellEnd"/>
+      <w:r>
+        <w:rPr>
+          <w:lang w:val="en-US"/>
+        </w:rPr>
+        <w:t xml:space="preserve"> no client o valor e </w:t>
+      </w:r>
+      <w:proofErr w:type="spellStart"/>
+      <w:r>
+        <w:rPr>
+          <w:u w:val="single"/>
+          <w:lang w:val="en-US"/>
+        </w:rPr>
+        <w:t>grava</w:t>
+      </w:r>
+      <w:proofErr w:type="spellEnd"/>
+      <w:r>
+        <w:rPr>
+          <w:u w:val="single"/>
+          <w:lang w:val="en-US"/>
+        </w:rPr>
+        <w:t>.</w:t>
+      </w:r>
+    </w:p>
+    <w:p>
+      <w:pPr>
+        <w:pStyle w:val="normal0"/>
+        <w:keepNext/>
+        <w:numPr>
+          <w:ilvl w:val="0"/>
+          <w:numId w:val="2"/>
+        </w:numPr>
+        <w:spacing w:before="240" w:after="120"/>
+        <w:rPr>
+          <w:lang w:val="en-US"/>
+        </w:rPr>
+      </w:pPr>
+      <w:proofErr w:type="spellStart"/>
+      <w:proofErr w:type="gramStart"/>
+      <w:r>
+        <w:rPr>
+          <w:u w:val="single"/>
+          <w:lang w:val="en-US"/>
+        </w:rPr>
+        <w:t>fazer</w:t>
+      </w:r>
+      <w:proofErr w:type="spellEnd"/>
+      <w:proofErr w:type="gramEnd"/>
+      <w:r>
+        <w:rPr>
+          <w:lang w:val="en-US"/>
+        </w:rPr>
+        <w:t xml:space="preserve"> </w:t>
+      </w:r>
+      <w:proofErr w:type="spellStart"/>
+      <w:r>
+        <w:rPr>
+          <w:u w:val="single"/>
+          <w:lang w:val="en-US"/>
+        </w:rPr>
+        <w:t>os</w:t>
+      </w:r>
+      <w:proofErr w:type="spellEnd"/>
+      <w:r>
+        <w:rPr>
+          <w:lang w:val="en-US"/>
+        </w:rPr>
+        <w:t xml:space="preserve"> gets do </w:t>
+      </w:r>
+      <w:proofErr w:type="spellStart"/>
+      <w:r>
+        <w:rPr>
+          <w:u w:val="single"/>
+          <w:lang w:val="en-US"/>
+        </w:rPr>
+        <w:t>percentual</w:t>
+      </w:r>
+      <w:proofErr w:type="spellEnd"/>
+      <w:r>
+        <w:rPr>
+          <w:lang w:val="en-US"/>
+        </w:rPr>
+        <w:t xml:space="preserve"> </w:t>
+      </w:r>
+      <w:r>
+        <w:rPr>
+          <w:u w:val="single"/>
+          <w:lang w:val="en-US"/>
+        </w:rPr>
+        <w:t>de</w:t>
+      </w:r>
+      <w:r>
+        <w:rPr>
+          <w:lang w:val="en-US"/>
+        </w:rPr>
+        <w:t xml:space="preserve"> </w:t>
+      </w:r>
+      <w:proofErr w:type="spellStart"/>
+      <w:r>
+        <w:rPr>
+          <w:u w:val="single"/>
+          <w:lang w:val="en-US"/>
+        </w:rPr>
+        <w:t>cada</w:t>
+      </w:r>
+      <w:proofErr w:type="spellEnd"/>
+      <w:r>
+        <w:rPr>
+          <w:lang w:val="en-US"/>
+        </w:rPr>
+        <w:t xml:space="preserve"> </w:t>
+      </w:r>
+      <w:proofErr w:type="spellStart"/>
+      <w:r>
+        <w:rPr>
+          <w:u w:val="single"/>
+          <w:lang w:val="en-US"/>
+        </w:rPr>
+        <w:t>cláusula</w:t>
+      </w:r>
+      <w:proofErr w:type="spellEnd"/>
+      <w:r>
+        <w:rPr>
+          <w:lang w:val="en-US"/>
+        </w:rPr>
+        <w:t xml:space="preserve">. Sprint2, </w:t>
+      </w:r>
+      <w:proofErr w:type="spellStart"/>
+      <w:r>
+        <w:rPr>
+          <w:u w:val="single"/>
+          <w:lang w:val="en-US"/>
+        </w:rPr>
+        <w:t>pois</w:t>
+      </w:r>
+      <w:proofErr w:type="spellEnd"/>
+      <w:r>
+        <w:rPr>
+          <w:lang w:val="en-US"/>
+        </w:rPr>
+        <w:t xml:space="preserve"> </w:t>
+      </w:r>
+      <w:proofErr w:type="spellStart"/>
+      <w:r>
+        <w:rPr>
+          <w:u w:val="single"/>
+          <w:lang w:val="en-US"/>
+        </w:rPr>
+        <w:t>fica</w:t>
+      </w:r>
+      <w:proofErr w:type="spellEnd"/>
+      <w:r>
+        <w:rPr>
+          <w:lang w:val="en-US"/>
+        </w:rPr>
+        <w:t xml:space="preserve"> </w:t>
+      </w:r>
+      <w:proofErr w:type="spellStart"/>
+      <w:r>
+        <w:rPr>
+          <w:u w:val="single"/>
+          <w:lang w:val="en-US"/>
+        </w:rPr>
+        <w:t>fixo</w:t>
+      </w:r>
+      <w:proofErr w:type="spellEnd"/>
+      <w:r>
+        <w:rPr>
+          <w:lang w:val="en-US"/>
+        </w:rPr>
+        <w:t xml:space="preserve"> </w:t>
+      </w:r>
+      <w:proofErr w:type="spellStart"/>
+      <w:r>
+        <w:rPr>
+          <w:u w:val="single"/>
+          <w:lang w:val="en-US"/>
+        </w:rPr>
+        <w:t>para</w:t>
+      </w:r>
+      <w:proofErr w:type="spellEnd"/>
+      <w:r>
+        <w:rPr>
+          <w:lang w:val="en-US"/>
+        </w:rPr>
+        <w:t xml:space="preserve"> a 1</w:t>
+      </w:r>
+    </w:p>
+    <w:p>
+      <w:pPr>
+        <w:pStyle w:val="normal0"/>
+        <w:keepNext/>
+        <w:numPr>
+          <w:ilvl w:val="0"/>
+          <w:numId w:val="2"/>
+        </w:numPr>
+        <w:spacing w:before="240" w:after="120"/>
+        <w:rPr>
+          <w:lang w:val="en-US"/>
+        </w:rPr>
+      </w:pPr>
+      <w:proofErr w:type="spellStart"/>
+      <w:r>
+        <w:rPr>
+          <w:lang w:val="en-US"/>
+        </w:rPr>
+        <w:t>Fazer</w:t>
+      </w:r>
+      <w:proofErr w:type="spellEnd"/>
+      <w:r>
+        <w:rPr>
+          <w:lang w:val="en-US"/>
+        </w:rPr>
+        <w:t xml:space="preserve"> update de </w:t>
+      </w:r>
+      <w:proofErr w:type="spellStart"/>
+      <w:r>
+        <w:rPr>
+          <w:lang w:val="en-US"/>
+        </w:rPr>
+        <w:t>todos</w:t>
+      </w:r>
+      <w:proofErr w:type="spellEnd"/>
+      <w:r>
+        <w:rPr>
+          <w:lang w:val="en-US"/>
+        </w:rPr>
+        <w:t xml:space="preserve"> classes DAO (</w:t>
+      </w:r>
+      <w:proofErr w:type="spellStart"/>
+      <w:r>
+        <w:rPr>
+          <w:lang w:val="en-US"/>
+        </w:rPr>
+        <w:t>Exceto</w:t>
+      </w:r>
+      <w:proofErr w:type="spellEnd"/>
+      <w:r>
+        <w:rPr>
+          <w:lang w:val="en-US"/>
+        </w:rPr>
+        <w:t xml:space="preserve"> </w:t>
+      </w:r>
+      <w:proofErr w:type="spellStart"/>
+      <w:r>
+        <w:rPr>
+          <w:lang w:val="en-US"/>
+        </w:rPr>
+        <w:t>classe</w:t>
+      </w:r>
+      <w:proofErr w:type="spellEnd"/>
+      <w:r>
+        <w:rPr>
+          <w:lang w:val="en-US"/>
+        </w:rPr>
+        <w:t xml:space="preserve"> </w:t>
+      </w:r>
+      <w:proofErr w:type="spellStart"/>
+      <w:r>
+        <w:rPr>
+          <w:lang w:val="en-US"/>
+        </w:rPr>
+        <w:t>Cotacao</w:t>
+      </w:r>
+      <w:proofErr w:type="spellEnd"/>
+      <w:r>
+        <w:rPr>
+          <w:lang w:val="en-US"/>
+        </w:rPr>
+        <w:t>)</w:t>
+      </w:r>
+    </w:p>
+    <w:p>
+      <w:pPr>
+        <w:pStyle w:val="normal0"/>
+        <w:keepNext/>
+        <w:numPr>
+          <w:ilvl w:val="0"/>
+          <w:numId w:val="2"/>
+        </w:numPr>
+        <w:spacing w:before="240" w:after="120"/>
+        <w:rPr>
+          <w:lang w:val="en-US"/>
+        </w:rPr>
+      </w:pPr>
+      <w:proofErr w:type="spellStart"/>
+      <w:proofErr w:type="gramStart"/>
+      <w:r>
+        <w:rPr>
+          <w:u w:val="single"/>
+          <w:lang w:val="en-US"/>
+        </w:rPr>
+        <w:t>fazer</w:t>
+      </w:r>
+      <w:proofErr w:type="spellEnd"/>
+      <w:proofErr w:type="gramEnd"/>
+      <w:r>
+        <w:rPr>
+          <w:lang w:val="en-US"/>
+        </w:rPr>
+        <w:t xml:space="preserve"> </w:t>
+      </w:r>
+      <w:proofErr w:type="spellStart"/>
+      <w:r>
+        <w:rPr>
+          <w:u w:val="single"/>
+          <w:lang w:val="en-US"/>
+        </w:rPr>
+        <w:t>calcular</w:t>
+      </w:r>
+      <w:proofErr w:type="spellEnd"/>
+      <w:r>
+        <w:rPr>
+          <w:lang w:val="en-US"/>
+        </w:rPr>
+        <w:t xml:space="preserve"> a </w:t>
+      </w:r>
+      <w:proofErr w:type="spellStart"/>
+      <w:r>
+        <w:rPr>
+          <w:u w:val="single"/>
+          <w:lang w:val="en-US"/>
+        </w:rPr>
+        <w:t>comissao</w:t>
+      </w:r>
+      <w:proofErr w:type="spellEnd"/>
+      <w:r>
+        <w:rPr>
+          <w:lang w:val="en-US"/>
+        </w:rPr>
+        <w:t xml:space="preserve"> </w:t>
+      </w:r>
+      <w:r>
+        <w:rPr>
+          <w:u w:val="single"/>
+          <w:lang w:val="en-US"/>
+        </w:rPr>
+        <w:t>de</w:t>
+      </w:r>
+      <w:r>
+        <w:rPr>
+          <w:lang w:val="en-US"/>
+        </w:rPr>
+        <w:t xml:space="preserve"> </w:t>
+      </w:r>
+      <w:proofErr w:type="spellStart"/>
+      <w:r>
+        <w:rPr>
+          <w:u w:val="single"/>
+          <w:lang w:val="en-US"/>
+        </w:rPr>
+        <w:t>acordo</w:t>
+      </w:r>
+      <w:proofErr w:type="spellEnd"/>
+      <w:r>
+        <w:rPr>
+          <w:lang w:val="en-US"/>
+        </w:rPr>
+        <w:t xml:space="preserve"> </w:t>
+      </w:r>
+      <w:r>
+        <w:rPr>
+          <w:u w:val="single"/>
+          <w:lang w:val="en-US"/>
+        </w:rPr>
+        <w:t>com</w:t>
+      </w:r>
+      <w:r>
+        <w:rPr>
+          <w:lang w:val="en-US"/>
+        </w:rPr>
+        <w:t xml:space="preserve"> o </w:t>
+      </w:r>
+      <w:proofErr w:type="spellStart"/>
+      <w:r>
+        <w:rPr>
+          <w:u w:val="single"/>
+          <w:lang w:val="en-US"/>
+        </w:rPr>
+        <w:t>que</w:t>
+      </w:r>
+      <w:proofErr w:type="spellEnd"/>
+      <w:r>
+        <w:rPr>
+          <w:lang w:val="en-US"/>
+        </w:rPr>
+        <w:t xml:space="preserve"> </w:t>
+      </w:r>
+      <w:proofErr w:type="spellStart"/>
+      <w:r>
+        <w:rPr>
+          <w:u w:val="single"/>
+          <w:lang w:val="en-US"/>
+        </w:rPr>
+        <w:t>estiver</w:t>
+      </w:r>
+      <w:proofErr w:type="spellEnd"/>
+      <w:r>
+        <w:rPr>
+          <w:lang w:val="en-US"/>
+        </w:rPr>
+        <w:t xml:space="preserve"> </w:t>
+      </w:r>
+      <w:proofErr w:type="spellStart"/>
+      <w:r>
+        <w:rPr>
+          <w:u w:val="single"/>
+          <w:lang w:val="en-US"/>
+        </w:rPr>
+        <w:t>configurado</w:t>
+      </w:r>
+      <w:proofErr w:type="spellEnd"/>
+    </w:p>
+    <w:p>
+      <w:pPr>
+        <w:pStyle w:val="normal0"/>
+        <w:keepNext/>
+        <w:numPr>
+          <w:ilvl w:val="0"/>
+          <w:numId w:val="2"/>
+        </w:numPr>
+        <w:spacing w:before="240" w:after="120"/>
+        <w:rPr>
+          <w:lang w:val="en-US"/>
+        </w:rPr>
+      </w:pPr>
+      <w:proofErr w:type="spellStart"/>
+      <w:proofErr w:type="gramStart"/>
+      <w:r>
+        <w:rPr>
+          <w:u w:val="single"/>
+          <w:lang w:val="en-US"/>
+        </w:rPr>
+        <w:t>confirmar</w:t>
+      </w:r>
+      <w:proofErr w:type="spellEnd"/>
+      <w:proofErr w:type="gramEnd"/>
+      <w:r>
+        <w:rPr>
+          <w:lang w:val="en-US"/>
+        </w:rPr>
+        <w:t xml:space="preserve"> </w:t>
+      </w:r>
+      <w:r>
+        <w:rPr>
+          <w:u w:val="single"/>
+          <w:lang w:val="en-US"/>
+        </w:rPr>
+        <w:t>se</w:t>
+      </w:r>
+      <w:r>
+        <w:rPr>
+          <w:lang w:val="en-US"/>
+        </w:rPr>
+        <w:t xml:space="preserve"> a base </w:t>
+      </w:r>
+      <w:proofErr w:type="spellStart"/>
+      <w:r>
+        <w:rPr>
+          <w:u w:val="single"/>
+          <w:lang w:val="en-US"/>
+        </w:rPr>
+        <w:t>inicial</w:t>
+      </w:r>
+      <w:proofErr w:type="spellEnd"/>
+      <w:r>
+        <w:rPr>
+          <w:lang w:val="en-US"/>
+        </w:rPr>
+        <w:t xml:space="preserve"> é 3%</w:t>
+      </w:r>
+    </w:p>
+    <w:p>
+      <w:pPr>
+        <w:pStyle w:val="normal0"/>
+        <w:keepNext/>
+        <w:numPr>
+          <w:ilvl w:val="0"/>
+          <w:numId w:val="2"/>
+        </w:numPr>
+        <w:spacing w:before="240" w:after="120"/>
+        <w:rPr>
+          <w:lang w:val="en-US"/>
+        </w:rPr>
+      </w:pPr>
+      <w:proofErr w:type="spellStart"/>
+      <w:r>
+        <w:rPr>
+          <w:lang w:val="en-US"/>
+        </w:rPr>
+        <w:t>Finalizar</w:t>
+      </w:r>
+      <w:proofErr w:type="spellEnd"/>
+      <w:r>
+        <w:rPr>
+          <w:lang w:val="en-US"/>
+        </w:rPr>
+        <w:t xml:space="preserve"> testes </w:t>
+      </w:r>
+      <w:proofErr w:type="spellStart"/>
+      <w:r>
+        <w:rPr>
+          <w:lang w:val="en-US"/>
+        </w:rPr>
+        <w:t>JUnit</w:t>
+      </w:r>
+      <w:proofErr w:type="spellEnd"/>
+    </w:p>
+    <w:p>
+      <w:pPr>
+        <w:pStyle w:val="normal0"/>
+        <w:spacing w:before="0" w:after="200" w:line="276" w:lineRule="auto"/>
+        <w:jc w:val="left"/>
+        <w:rPr>
+          <w:b/>
+        </w:rPr>
+      </w:pPr>
+    </w:p>
+    <w:p>
+      <w:pPr>
+        <w:pStyle w:val="normal0"/>
+        <w:keepNext/>
+        <w:spacing w:before="240" w:after="120"/>
+        <w:rPr>
+          <w:lang w:val="en-US"/>
+        </w:rPr>
+      </w:pPr>
+    </w:p>
+    <w:p>
+      <w:pPr>
+        <w:pStyle w:val="normal0"/>
         <w:keepNext/>
         <w:spacing w:before="240" w:after="120"/>
       </w:pPr>
+      <w:bookmarkStart w:id="1" w:name="_GoBack"/>
+      <w:bookmarkEnd w:id="1"/>
     </w:p>
     <w:sectPr>
-      <w:headerReference w:type="default" r:id="rId8"/>
-      <w:footerReference w:type="default" r:id="rId9"/>
+      <w:headerReference w:type="default" r:id="rId9"/>
+      <w:footerReference w:type="default" r:id="rId10"/>
       <w:pgSz w:w="11906" w:h="16838"/>
       <w:pgMar w:top="1418" w:right="1418" w:bottom="1418" w:left="1418" w:header="720" w:footer="720" w:gutter="0"/>
       <w:pgNumType w:start="1"/>
@@ -4807,7 +5896,7 @@
             <w:rPr>
               <w:noProof/>
             </w:rPr>
-            <w:t>4</w:t>
+            <w:t>5</w:t>
           </w:r>
           <w:r>
             <w:rPr>
@@ -4836,7 +5925,7 @@
             <w:rPr>
               <w:noProof/>
             </w:rPr>
-            <w:t>4</w:t>
+            <w:t>5</w:t>
           </w:r>
           <w:r>
             <w:rPr>
@@ -5258,8 +6347,124 @@
       </w:rPr>
     </w:lvl>
   </w:abstractNum>
+  <w:abstractNum w:abstractNumId="1">
+    <w:nsid w:val="413F3FCC"/>
+    <w:multiLevelType w:val="hybridMultilevel"/>
+    <w:tmpl w:val="5FC44B02"/>
+    <w:lvl w:ilvl="0" w:tplc="04090001">
+      <w:start w:val="1"/>
+      <w:numFmt w:val="bullet"/>
+      <w:lvlText w:val=""/>
+      <w:lvlJc w:val="left"/>
+      <w:pPr>
+        <w:ind w:left="720" w:hanging="360"/>
+      </w:pPr>
+      <w:rPr>
+        <w:rFonts w:ascii="Symbol" w:hAnsi="Symbol" w:hint="default"/>
+      </w:rPr>
+    </w:lvl>
+    <w:lvl w:ilvl="1" w:tplc="04090003" w:tentative="1">
+      <w:start w:val="1"/>
+      <w:numFmt w:val="bullet"/>
+      <w:lvlText w:val="o"/>
+      <w:lvlJc w:val="left"/>
+      <w:pPr>
+        <w:ind w:left="1440" w:hanging="360"/>
+      </w:pPr>
+      <w:rPr>
+        <w:rFonts w:ascii="Courier New" w:hAnsi="Courier New" w:cs="Courier New" w:hint="default"/>
+      </w:rPr>
+    </w:lvl>
+    <w:lvl w:ilvl="2" w:tplc="04090005" w:tentative="1">
+      <w:start w:val="1"/>
+      <w:numFmt w:val="bullet"/>
+      <w:lvlText w:val=""/>
+      <w:lvlJc w:val="left"/>
+      <w:pPr>
+        <w:ind w:left="2160" w:hanging="360"/>
+      </w:pPr>
+      <w:rPr>
+        <w:rFonts w:ascii="Wingdings" w:hAnsi="Wingdings" w:hint="default"/>
+      </w:rPr>
+    </w:lvl>
+    <w:lvl w:ilvl="3" w:tplc="04090001" w:tentative="1">
+      <w:start w:val="1"/>
+      <w:numFmt w:val="bullet"/>
+      <w:lvlText w:val=""/>
+      <w:lvlJc w:val="left"/>
+      <w:pPr>
+        <w:ind w:left="2880" w:hanging="360"/>
+      </w:pPr>
+      <w:rPr>
+        <w:rFonts w:ascii="Symbol" w:hAnsi="Symbol" w:hint="default"/>
+      </w:rPr>
+    </w:lvl>
+    <w:lvl w:ilvl="4" w:tplc="04090003" w:tentative="1">
+      <w:start w:val="1"/>
+      <w:numFmt w:val="bullet"/>
+      <w:lvlText w:val="o"/>
+      <w:lvlJc w:val="left"/>
+      <w:pPr>
+        <w:ind w:left="3600" w:hanging="360"/>
+      </w:pPr>
+      <w:rPr>
+        <w:rFonts w:ascii="Courier New" w:hAnsi="Courier New" w:cs="Courier New" w:hint="default"/>
+      </w:rPr>
+    </w:lvl>
+    <w:lvl w:ilvl="5" w:tplc="04090005" w:tentative="1">
+      <w:start w:val="1"/>
+      <w:numFmt w:val="bullet"/>
+      <w:lvlText w:val=""/>
+      <w:lvlJc w:val="left"/>
+      <w:pPr>
+        <w:ind w:left="4320" w:hanging="360"/>
+      </w:pPr>
+      <w:rPr>
+        <w:rFonts w:ascii="Wingdings" w:hAnsi="Wingdings" w:hint="default"/>
+      </w:rPr>
+    </w:lvl>
+    <w:lvl w:ilvl="6" w:tplc="04090001" w:tentative="1">
+      <w:start w:val="1"/>
+      <w:numFmt w:val="bullet"/>
+      <w:lvlText w:val=""/>
+      <w:lvlJc w:val="left"/>
+      <w:pPr>
+        <w:ind w:left="5040" w:hanging="360"/>
+      </w:pPr>
+      <w:rPr>
+        <w:rFonts w:ascii="Symbol" w:hAnsi="Symbol" w:hint="default"/>
+      </w:rPr>
+    </w:lvl>
+    <w:lvl w:ilvl="7" w:tplc="04090003" w:tentative="1">
+      <w:start w:val="1"/>
+      <w:numFmt w:val="bullet"/>
+      <w:lvlText w:val="o"/>
+      <w:lvlJc w:val="left"/>
+      <w:pPr>
+        <w:ind w:left="5760" w:hanging="360"/>
+      </w:pPr>
+      <w:rPr>
+        <w:rFonts w:ascii="Courier New" w:hAnsi="Courier New" w:cs="Courier New" w:hint="default"/>
+      </w:rPr>
+    </w:lvl>
+    <w:lvl w:ilvl="8" w:tplc="04090005" w:tentative="1">
+      <w:start w:val="1"/>
+      <w:numFmt w:val="bullet"/>
+      <w:lvlText w:val=""/>
+      <w:lvlJc w:val="left"/>
+      <w:pPr>
+        <w:ind w:left="6480" w:hanging="360"/>
+      </w:pPr>
+      <w:rPr>
+        <w:rFonts w:ascii="Wingdings" w:hAnsi="Wingdings" w:hint="default"/>
+      </w:rPr>
+    </w:lvl>
+  </w:abstractNum>
   <w:num w:numId="1">
     <w:abstractNumId w:val="0"/>
+  </w:num>
+  <w:num w:numId="2">
+    <w:abstractNumId w:val="1"/>
   </w:num>
 </w:numbering>
 </file>
@@ -5536,7 +6741,6 @@
   <w:style w:type="character" w:default="1" w:styleId="DefaultParagraphFont">
     <w:name w:val="Default Paragraph Font"/>
     <w:uiPriority w:val="1"/>
-    <w:semiHidden/>
     <w:unhideWhenUsed/>
   </w:style>
   <w:style w:type="table" w:default="1" w:styleId="TableNormal">
@@ -6213,4 +7417,16 @@
   <a:objectDefaults/>
   <a:extraClrSchemeLst/>
 </a:theme>
+</file>
+
+<file path=customXml/item1.xml><?xml version="1.0" encoding="utf-8"?>
+<b:Sources xmlns:b="http://schemas.openxmlformats.org/officeDocument/2006/bibliography" xmlns="http://schemas.openxmlformats.org/officeDocument/2006/bibliography" SelectedStyle="/APA.XSL" StyleName="APA"/>
+</file>
+
+<file path=customXml/itemProps1.xml><?xml version="1.0" encoding="utf-8"?>
+<ds:datastoreItem xmlns:ds="http://schemas.openxmlformats.org/officeDocument/2006/customXml" ds:itemID="{B64064F5-1930-F246-BF95-294734AE0A79}">
+  <ds:schemaRefs>
+    <ds:schemaRef ds:uri="http://schemas.openxmlformats.org/officeDocument/2006/bibliography"/>
+  </ds:schemaRefs>
+</ds:datastoreItem>
 </file>
</xml_diff>